<commit_message>
Manual opt of Motion generator. Docs update
</commit_message>
<xml_diff>
--- a/Docs/Руководство пользователя RaidenEMS.docx
+++ b/Docs/Руководство пользователя RaidenEMS.docx
@@ -397,7 +397,7 @@
             <w:pStyle w:val="11"/>
             <w:tabs>
               <w:tab w:val="left" w:pos="1100"/>
-              <w:tab w:val="right" w:leader="dot" w:pos="9345"/>
+              <w:tab w:val="right" w:leader="dot" w:pos="9344"/>
             </w:tabs>
             <w:rPr>
               <w:rFonts w:eastAsiaTheme="minorEastAsia"/>
@@ -414,7 +414,7 @@
           <w:r>
             <w:fldChar w:fldCharType="separate"/>
           </w:r>
-          <w:hyperlink w:anchor="_Toc122999161" w:history="1">
+          <w:hyperlink w:anchor="_Toc123000601" w:history="1">
             <w:r>
               <w:rPr>
                 <w:rStyle w:val="a5"/>
@@ -456,7 +456,7 @@
                 <w:noProof/>
                 <w:webHidden/>
               </w:rPr>
-              <w:instrText xml:space="preserve"> PAGEREF _Toc122999161 \h </w:instrText>
+              <w:instrText xml:space="preserve"> PAGEREF _Toc123000601 \h </w:instrText>
             </w:r>
             <w:r>
               <w:rPr>
@@ -492,7 +492,7 @@
             <w:pStyle w:val="11"/>
             <w:tabs>
               <w:tab w:val="left" w:pos="1100"/>
-              <w:tab w:val="right" w:leader="dot" w:pos="9345"/>
+              <w:tab w:val="right" w:leader="dot" w:pos="9344"/>
             </w:tabs>
             <w:rPr>
               <w:rFonts w:eastAsiaTheme="minorEastAsia"/>
@@ -500,7 +500,7 @@
               <w:lang w:eastAsia="ru-RU"/>
             </w:rPr>
           </w:pPr>
-          <w:hyperlink w:anchor="_Toc122999162" w:history="1">
+          <w:hyperlink w:anchor="_Toc123000602" w:history="1">
             <w:r>
               <w:rPr>
                 <w:rStyle w:val="a5"/>
@@ -542,7 +542,7 @@
                 <w:noProof/>
                 <w:webHidden/>
               </w:rPr>
-              <w:instrText xml:space="preserve"> PAGEREF _Toc122999162 \h </w:instrText>
+              <w:instrText xml:space="preserve"> PAGEREF _Toc123000602 \h </w:instrText>
             </w:r>
             <w:r>
               <w:rPr>
@@ -578,7 +578,7 @@
             <w:pStyle w:val="21"/>
             <w:tabs>
               <w:tab w:val="left" w:pos="1540"/>
-              <w:tab w:val="right" w:leader="dot" w:pos="9345"/>
+              <w:tab w:val="right" w:leader="dot" w:pos="9344"/>
             </w:tabs>
             <w:rPr>
               <w:rFonts w:eastAsiaTheme="minorEastAsia"/>
@@ -586,7 +586,7 @@
               <w:lang w:eastAsia="ru-RU"/>
             </w:rPr>
           </w:pPr>
-          <w:hyperlink w:anchor="_Toc122999163" w:history="1">
+          <w:hyperlink w:anchor="_Toc123000603" w:history="1">
             <w:r>
               <w:rPr>
                 <w:rStyle w:val="a5"/>
@@ -636,7 +636,7 @@
                 <w:noProof/>
                 <w:webHidden/>
               </w:rPr>
-              <w:instrText xml:space="preserve"> PAGEREF _Toc122999163 \h </w:instrText>
+              <w:instrText xml:space="preserve"> PAGEREF _Toc123000603 \h </w:instrText>
             </w:r>
             <w:r>
               <w:rPr>
@@ -672,7 +672,7 @@
             <w:pStyle w:val="21"/>
             <w:tabs>
               <w:tab w:val="left" w:pos="1540"/>
-              <w:tab w:val="right" w:leader="dot" w:pos="9345"/>
+              <w:tab w:val="right" w:leader="dot" w:pos="9344"/>
             </w:tabs>
             <w:rPr>
               <w:rFonts w:eastAsiaTheme="minorEastAsia"/>
@@ -680,7 +680,7 @@
               <w:lang w:eastAsia="ru-RU"/>
             </w:rPr>
           </w:pPr>
-          <w:hyperlink w:anchor="_Toc122999164" w:history="1">
+          <w:hyperlink w:anchor="_Toc123000604" w:history="1">
             <w:r>
               <w:rPr>
                 <w:rStyle w:val="a5"/>
@@ -722,7 +722,7 @@
                 <w:noProof/>
                 <w:webHidden/>
               </w:rPr>
-              <w:instrText xml:space="preserve"> PAGEREF _Toc122999164 \h </w:instrText>
+              <w:instrText xml:space="preserve"> PAGEREF _Toc123000604 \h </w:instrText>
             </w:r>
             <w:r>
               <w:rPr>
@@ -758,7 +758,7 @@
             <w:pStyle w:val="11"/>
             <w:tabs>
               <w:tab w:val="left" w:pos="1100"/>
-              <w:tab w:val="right" w:leader="dot" w:pos="9345"/>
+              <w:tab w:val="right" w:leader="dot" w:pos="9344"/>
             </w:tabs>
             <w:rPr>
               <w:rFonts w:eastAsiaTheme="minorEastAsia"/>
@@ -766,7 +766,7 @@
               <w:lang w:eastAsia="ru-RU"/>
             </w:rPr>
           </w:pPr>
-          <w:hyperlink w:anchor="_Toc122999165" w:history="1">
+          <w:hyperlink w:anchor="_Toc123000605" w:history="1">
             <w:r>
               <w:rPr>
                 <w:rStyle w:val="a5"/>
@@ -808,7 +808,7 @@
                 <w:noProof/>
                 <w:webHidden/>
               </w:rPr>
-              <w:instrText xml:space="preserve"> PAGEREF _Toc122999165 \h </w:instrText>
+              <w:instrText xml:space="preserve"> PAGEREF _Toc123000605 \h </w:instrText>
             </w:r>
             <w:r>
               <w:rPr>
@@ -844,7 +844,7 @@
             <w:pStyle w:val="21"/>
             <w:tabs>
               <w:tab w:val="left" w:pos="1540"/>
-              <w:tab w:val="right" w:leader="dot" w:pos="9345"/>
+              <w:tab w:val="right" w:leader="dot" w:pos="9344"/>
             </w:tabs>
             <w:rPr>
               <w:rFonts w:eastAsiaTheme="minorEastAsia"/>
@@ -852,7 +852,7 @@
               <w:lang w:eastAsia="ru-RU"/>
             </w:rPr>
           </w:pPr>
-          <w:hyperlink w:anchor="_Toc122999166" w:history="1">
+          <w:hyperlink w:anchor="_Toc123000606" w:history="1">
             <w:r>
               <w:rPr>
                 <w:rStyle w:val="a5"/>
@@ -924,7 +924,7 @@
                 <w:noProof/>
                 <w:webHidden/>
               </w:rPr>
-              <w:instrText xml:space="preserve"> PAGEREF _Toc122999166 \h </w:instrText>
+              <w:instrText xml:space="preserve"> PAGEREF _Toc123000606 \h </w:instrText>
             </w:r>
             <w:r>
               <w:rPr>
@@ -960,7 +960,7 @@
             <w:pStyle w:val="21"/>
             <w:tabs>
               <w:tab w:val="left" w:pos="1540"/>
-              <w:tab w:val="right" w:leader="dot" w:pos="9345"/>
+              <w:tab w:val="right" w:leader="dot" w:pos="9344"/>
             </w:tabs>
             <w:rPr>
               <w:rFonts w:eastAsiaTheme="minorEastAsia"/>
@@ -968,7 +968,7 @@
               <w:lang w:eastAsia="ru-RU"/>
             </w:rPr>
           </w:pPr>
-          <w:hyperlink w:anchor="_Toc122999167" w:history="1">
+          <w:hyperlink w:anchor="_Toc123000607" w:history="1">
             <w:r>
               <w:rPr>
                 <w:rStyle w:val="a5"/>
@@ -1025,7 +1025,7 @@
                 <w:noProof/>
                 <w:webHidden/>
               </w:rPr>
-              <w:instrText xml:space="preserve"> PAGEREF _Toc122999167 \h </w:instrText>
+              <w:instrText xml:space="preserve"> PAGEREF _Toc123000607 \h </w:instrText>
             </w:r>
             <w:r>
               <w:rPr>
@@ -1061,7 +1061,7 @@
             <w:pStyle w:val="21"/>
             <w:tabs>
               <w:tab w:val="left" w:pos="1540"/>
-              <w:tab w:val="right" w:leader="dot" w:pos="9345"/>
+              <w:tab w:val="right" w:leader="dot" w:pos="9344"/>
             </w:tabs>
             <w:rPr>
               <w:rFonts w:eastAsiaTheme="minorEastAsia"/>
@@ -1069,7 +1069,7 @@
               <w:lang w:eastAsia="ru-RU"/>
             </w:rPr>
           </w:pPr>
-          <w:hyperlink w:anchor="_Toc122999168" w:history="1">
+          <w:hyperlink w:anchor="_Toc123000608" w:history="1">
             <w:r>
               <w:rPr>
                 <w:rStyle w:val="a5"/>
@@ -1126,7 +1126,7 @@
                 <w:noProof/>
                 <w:webHidden/>
               </w:rPr>
-              <w:instrText xml:space="preserve"> PAGEREF _Toc122999168 \h </w:instrText>
+              <w:instrText xml:space="preserve"> PAGEREF _Toc123000608 \h </w:instrText>
             </w:r>
             <w:r>
               <w:rPr>
@@ -1162,7 +1162,7 @@
             <w:pStyle w:val="21"/>
             <w:tabs>
               <w:tab w:val="left" w:pos="1540"/>
-              <w:tab w:val="right" w:leader="dot" w:pos="9345"/>
+              <w:tab w:val="right" w:leader="dot" w:pos="9344"/>
             </w:tabs>
             <w:rPr>
               <w:rFonts w:eastAsiaTheme="minorEastAsia"/>
@@ -1170,7 +1170,7 @@
               <w:lang w:eastAsia="ru-RU"/>
             </w:rPr>
           </w:pPr>
-          <w:hyperlink w:anchor="_Toc122999169" w:history="1">
+          <w:hyperlink w:anchor="_Toc123000609" w:history="1">
             <w:r>
               <w:rPr>
                 <w:rStyle w:val="a5"/>
@@ -1227,7 +1227,7 @@
                 <w:noProof/>
                 <w:webHidden/>
               </w:rPr>
-              <w:instrText xml:space="preserve"> PAGEREF _Toc122999169 \h </w:instrText>
+              <w:instrText xml:space="preserve"> PAGEREF _Toc123000609 \h </w:instrText>
             </w:r>
             <w:r>
               <w:rPr>
@@ -1263,7 +1263,7 @@
             <w:pStyle w:val="21"/>
             <w:tabs>
               <w:tab w:val="left" w:pos="1540"/>
-              <w:tab w:val="right" w:leader="dot" w:pos="9345"/>
+              <w:tab w:val="right" w:leader="dot" w:pos="9344"/>
             </w:tabs>
             <w:rPr>
               <w:rFonts w:eastAsiaTheme="minorEastAsia"/>
@@ -1271,7 +1271,7 @@
               <w:lang w:eastAsia="ru-RU"/>
             </w:rPr>
           </w:pPr>
-          <w:hyperlink w:anchor="_Toc122999170" w:history="1">
+          <w:hyperlink w:anchor="_Toc123000610" w:history="1">
             <w:r>
               <w:rPr>
                 <w:rStyle w:val="a5"/>
@@ -1328,7 +1328,7 @@
                 <w:noProof/>
                 <w:webHidden/>
               </w:rPr>
-              <w:instrText xml:space="preserve"> PAGEREF _Toc122999170 \h </w:instrText>
+              <w:instrText xml:space="preserve"> PAGEREF _Toc123000610 \h </w:instrText>
             </w:r>
             <w:r>
               <w:rPr>
@@ -1364,7 +1364,7 @@
             <w:pStyle w:val="21"/>
             <w:tabs>
               <w:tab w:val="left" w:pos="1540"/>
-              <w:tab w:val="right" w:leader="dot" w:pos="9345"/>
+              <w:tab w:val="right" w:leader="dot" w:pos="9344"/>
             </w:tabs>
             <w:rPr>
               <w:rFonts w:eastAsiaTheme="minorEastAsia"/>
@@ -1372,7 +1372,7 @@
               <w:lang w:eastAsia="ru-RU"/>
             </w:rPr>
           </w:pPr>
-          <w:hyperlink w:anchor="_Toc122999171" w:history="1">
+          <w:hyperlink w:anchor="_Toc123000611" w:history="1">
             <w:r>
               <w:rPr>
                 <w:rStyle w:val="a5"/>
@@ -1429,7 +1429,7 @@
                 <w:noProof/>
                 <w:webHidden/>
               </w:rPr>
-              <w:instrText xml:space="preserve"> PAGEREF _Toc122999171 \h </w:instrText>
+              <w:instrText xml:space="preserve"> PAGEREF _Toc123000611 \h </w:instrText>
             </w:r>
             <w:r>
               <w:rPr>
@@ -1465,7 +1465,7 @@
             <w:pStyle w:val="21"/>
             <w:tabs>
               <w:tab w:val="left" w:pos="1540"/>
-              <w:tab w:val="right" w:leader="dot" w:pos="9345"/>
+              <w:tab w:val="right" w:leader="dot" w:pos="9344"/>
             </w:tabs>
             <w:rPr>
               <w:rFonts w:eastAsiaTheme="minorEastAsia"/>
@@ -1473,7 +1473,7 @@
               <w:lang w:eastAsia="ru-RU"/>
             </w:rPr>
           </w:pPr>
-          <w:hyperlink w:anchor="_Toc122999172" w:history="1">
+          <w:hyperlink w:anchor="_Toc123000612" w:history="1">
             <w:r>
               <w:rPr>
                 <w:rStyle w:val="a5"/>
@@ -1530,7 +1530,7 @@
                 <w:noProof/>
                 <w:webHidden/>
               </w:rPr>
-              <w:instrText xml:space="preserve"> PAGEREF _Toc122999172 \h </w:instrText>
+              <w:instrText xml:space="preserve"> PAGEREF _Toc123000612 \h </w:instrText>
             </w:r>
             <w:r>
               <w:rPr>
@@ -1566,7 +1566,7 @@
             <w:pStyle w:val="21"/>
             <w:tabs>
               <w:tab w:val="left" w:pos="1540"/>
-              <w:tab w:val="right" w:leader="dot" w:pos="9345"/>
+              <w:tab w:val="right" w:leader="dot" w:pos="9344"/>
             </w:tabs>
             <w:rPr>
               <w:rFonts w:eastAsiaTheme="minorEastAsia"/>
@@ -1574,7 +1574,7 @@
               <w:lang w:eastAsia="ru-RU"/>
             </w:rPr>
           </w:pPr>
-          <w:hyperlink w:anchor="_Toc122999173" w:history="1">
+          <w:hyperlink w:anchor="_Toc123000613" w:history="1">
             <w:r>
               <w:rPr>
                 <w:rStyle w:val="a5"/>
@@ -1631,7 +1631,7 @@
                 <w:noProof/>
                 <w:webHidden/>
               </w:rPr>
-              <w:instrText xml:space="preserve"> PAGEREF _Toc122999173 \h </w:instrText>
+              <w:instrText xml:space="preserve"> PAGEREF _Toc123000613 \h </w:instrText>
             </w:r>
             <w:r>
               <w:rPr>
@@ -1667,7 +1667,7 @@
             <w:pStyle w:val="21"/>
             <w:tabs>
               <w:tab w:val="left" w:pos="1540"/>
-              <w:tab w:val="right" w:leader="dot" w:pos="9345"/>
+              <w:tab w:val="right" w:leader="dot" w:pos="9344"/>
             </w:tabs>
             <w:rPr>
               <w:rFonts w:eastAsiaTheme="minorEastAsia"/>
@@ -1675,7 +1675,7 @@
               <w:lang w:eastAsia="ru-RU"/>
             </w:rPr>
           </w:pPr>
-          <w:hyperlink w:anchor="_Toc122999174" w:history="1">
+          <w:hyperlink w:anchor="_Toc123000614" w:history="1">
             <w:r>
               <w:rPr>
                 <w:rStyle w:val="a5"/>
@@ -1726,7 +1726,7 @@
                 <w:noProof/>
                 <w:webHidden/>
               </w:rPr>
-              <w:instrText xml:space="preserve"> PAGEREF _Toc122999174 \h </w:instrText>
+              <w:instrText xml:space="preserve"> PAGEREF _Toc123000614 \h </w:instrText>
             </w:r>
             <w:r>
               <w:rPr>
@@ -1762,7 +1762,7 @@
             <w:pStyle w:val="21"/>
             <w:tabs>
               <w:tab w:val="left" w:pos="1540"/>
-              <w:tab w:val="right" w:leader="dot" w:pos="9345"/>
+              <w:tab w:val="right" w:leader="dot" w:pos="9344"/>
             </w:tabs>
             <w:rPr>
               <w:rFonts w:eastAsiaTheme="minorEastAsia"/>
@@ -1770,7 +1770,7 @@
               <w:lang w:eastAsia="ru-RU"/>
             </w:rPr>
           </w:pPr>
-          <w:hyperlink w:anchor="_Toc122999175" w:history="1">
+          <w:hyperlink w:anchor="_Toc123000615" w:history="1">
             <w:r>
               <w:rPr>
                 <w:rStyle w:val="a5"/>
@@ -1827,7 +1827,7 @@
                 <w:noProof/>
                 <w:webHidden/>
               </w:rPr>
-              <w:instrText xml:space="preserve"> PAGEREF _Toc122999175 \h </w:instrText>
+              <w:instrText xml:space="preserve"> PAGEREF _Toc123000615 \h </w:instrText>
             </w:r>
             <w:r>
               <w:rPr>
@@ -1863,7 +1863,7 @@
             <w:pStyle w:val="21"/>
             <w:tabs>
               <w:tab w:val="left" w:pos="1540"/>
-              <w:tab w:val="right" w:leader="dot" w:pos="9345"/>
+              <w:tab w:val="right" w:leader="dot" w:pos="9344"/>
             </w:tabs>
             <w:rPr>
               <w:rFonts w:eastAsiaTheme="minorEastAsia"/>
@@ -1871,7 +1871,7 @@
               <w:lang w:eastAsia="ru-RU"/>
             </w:rPr>
           </w:pPr>
-          <w:hyperlink w:anchor="_Toc122999176" w:history="1">
+          <w:hyperlink w:anchor="_Toc123000616" w:history="1">
             <w:r>
               <w:rPr>
                 <w:rStyle w:val="a5"/>
@@ -1928,7 +1928,7 @@
                 <w:noProof/>
                 <w:webHidden/>
               </w:rPr>
-              <w:instrText xml:space="preserve"> PAGEREF _Toc122999176 \h </w:instrText>
+              <w:instrText xml:space="preserve"> PAGEREF _Toc123000616 \h </w:instrText>
             </w:r>
             <w:r>
               <w:rPr>
@@ -1964,7 +1964,7 @@
             <w:pStyle w:val="21"/>
             <w:tabs>
               <w:tab w:val="left" w:pos="1540"/>
-              <w:tab w:val="right" w:leader="dot" w:pos="9345"/>
+              <w:tab w:val="right" w:leader="dot" w:pos="9344"/>
             </w:tabs>
             <w:rPr>
               <w:rFonts w:eastAsiaTheme="minorEastAsia"/>
@@ -1972,7 +1972,7 @@
               <w:lang w:eastAsia="ru-RU"/>
             </w:rPr>
           </w:pPr>
-          <w:hyperlink w:anchor="_Toc122999177" w:history="1">
+          <w:hyperlink w:anchor="_Toc123000617" w:history="1">
             <w:r>
               <w:rPr>
                 <w:rStyle w:val="a5"/>
@@ -2029,7 +2029,7 @@
                 <w:noProof/>
                 <w:webHidden/>
               </w:rPr>
-              <w:instrText xml:space="preserve"> PAGEREF _Toc122999177 \h </w:instrText>
+              <w:instrText xml:space="preserve"> PAGEREF _Toc123000617 \h </w:instrText>
             </w:r>
             <w:r>
               <w:rPr>
@@ -2065,7 +2065,7 @@
             <w:pStyle w:val="21"/>
             <w:tabs>
               <w:tab w:val="left" w:pos="1540"/>
-              <w:tab w:val="right" w:leader="dot" w:pos="9345"/>
+              <w:tab w:val="right" w:leader="dot" w:pos="9344"/>
             </w:tabs>
             <w:rPr>
               <w:rFonts w:eastAsiaTheme="minorEastAsia"/>
@@ -2073,7 +2073,7 @@
               <w:lang w:eastAsia="ru-RU"/>
             </w:rPr>
           </w:pPr>
-          <w:hyperlink w:anchor="_Toc122999178" w:history="1">
+          <w:hyperlink w:anchor="_Toc123000618" w:history="1">
             <w:r>
               <w:rPr>
                 <w:rStyle w:val="a5"/>
@@ -2130,7 +2130,7 @@
                 <w:noProof/>
                 <w:webHidden/>
               </w:rPr>
-              <w:instrText xml:space="preserve"> PAGEREF _Toc122999178 \h </w:instrText>
+              <w:instrText xml:space="preserve"> PAGEREF _Toc123000618 \h </w:instrText>
             </w:r>
             <w:r>
               <w:rPr>
@@ -2166,7 +2166,7 @@
             <w:pStyle w:val="21"/>
             <w:tabs>
               <w:tab w:val="left" w:pos="1540"/>
-              <w:tab w:val="right" w:leader="dot" w:pos="9345"/>
+              <w:tab w:val="right" w:leader="dot" w:pos="9344"/>
             </w:tabs>
             <w:rPr>
               <w:rFonts w:eastAsiaTheme="minorEastAsia"/>
@@ -2174,7 +2174,7 @@
               <w:lang w:eastAsia="ru-RU"/>
             </w:rPr>
           </w:pPr>
-          <w:hyperlink w:anchor="_Toc122999179" w:history="1">
+          <w:hyperlink w:anchor="_Toc123000619" w:history="1">
             <w:r>
               <w:rPr>
                 <w:rStyle w:val="a5"/>
@@ -2231,7 +2231,7 @@
                 <w:noProof/>
                 <w:webHidden/>
               </w:rPr>
-              <w:instrText xml:space="preserve"> PAGEREF _Toc122999179 \h </w:instrText>
+              <w:instrText xml:space="preserve"> PAGEREF _Toc123000619 \h </w:instrText>
             </w:r>
             <w:r>
               <w:rPr>
@@ -2267,7 +2267,7 @@
             <w:pStyle w:val="21"/>
             <w:tabs>
               <w:tab w:val="left" w:pos="1540"/>
-              <w:tab w:val="right" w:leader="dot" w:pos="9345"/>
+              <w:tab w:val="right" w:leader="dot" w:pos="9344"/>
             </w:tabs>
             <w:rPr>
               <w:rFonts w:eastAsiaTheme="minorEastAsia"/>
@@ -2275,7 +2275,7 @@
               <w:lang w:eastAsia="ru-RU"/>
             </w:rPr>
           </w:pPr>
-          <w:hyperlink w:anchor="_Toc122999180" w:history="1">
+          <w:hyperlink w:anchor="_Toc123000620" w:history="1">
             <w:r>
               <w:rPr>
                 <w:rStyle w:val="a5"/>
@@ -2332,7 +2332,7 @@
                 <w:noProof/>
                 <w:webHidden/>
               </w:rPr>
-              <w:instrText xml:space="preserve"> PAGEREF _Toc122999180 \h </w:instrText>
+              <w:instrText xml:space="preserve"> PAGEREF _Toc123000620 \h </w:instrText>
             </w:r>
             <w:r>
               <w:rPr>
@@ -2368,7 +2368,7 @@
             <w:pStyle w:val="21"/>
             <w:tabs>
               <w:tab w:val="left" w:pos="1540"/>
-              <w:tab w:val="right" w:leader="dot" w:pos="9345"/>
+              <w:tab w:val="right" w:leader="dot" w:pos="9344"/>
             </w:tabs>
             <w:rPr>
               <w:rFonts w:eastAsiaTheme="minorEastAsia"/>
@@ -2376,7 +2376,7 @@
               <w:lang w:eastAsia="ru-RU"/>
             </w:rPr>
           </w:pPr>
-          <w:hyperlink w:anchor="_Toc122999181" w:history="1">
+          <w:hyperlink w:anchor="_Toc123000621" w:history="1">
             <w:r>
               <w:rPr>
                 <w:rStyle w:val="a5"/>
@@ -2433,7 +2433,7 @@
                 <w:noProof/>
                 <w:webHidden/>
               </w:rPr>
-              <w:instrText xml:space="preserve"> PAGEREF _Toc122999181 \h </w:instrText>
+              <w:instrText xml:space="preserve"> PAGEREF _Toc123000621 \h </w:instrText>
             </w:r>
             <w:r>
               <w:rPr>
@@ -2469,7 +2469,7 @@
             <w:pStyle w:val="21"/>
             <w:tabs>
               <w:tab w:val="left" w:pos="1540"/>
-              <w:tab w:val="right" w:leader="dot" w:pos="9345"/>
+              <w:tab w:val="right" w:leader="dot" w:pos="9344"/>
             </w:tabs>
             <w:rPr>
               <w:rFonts w:eastAsiaTheme="minorEastAsia"/>
@@ -2477,7 +2477,7 @@
               <w:lang w:eastAsia="ru-RU"/>
             </w:rPr>
           </w:pPr>
-          <w:hyperlink w:anchor="_Toc122999182" w:history="1">
+          <w:hyperlink w:anchor="_Toc123000622" w:history="1">
             <w:r>
               <w:rPr>
                 <w:rStyle w:val="a5"/>
@@ -2534,7 +2534,7 @@
                 <w:noProof/>
                 <w:webHidden/>
               </w:rPr>
-              <w:instrText xml:space="preserve"> PAGEREF _Toc122999182 \h </w:instrText>
+              <w:instrText xml:space="preserve"> PAGEREF _Toc123000622 \h </w:instrText>
             </w:r>
             <w:r>
               <w:rPr>
@@ -2570,7 +2570,7 @@
             <w:pStyle w:val="21"/>
             <w:tabs>
               <w:tab w:val="left" w:pos="1540"/>
-              <w:tab w:val="right" w:leader="dot" w:pos="9345"/>
+              <w:tab w:val="right" w:leader="dot" w:pos="9344"/>
             </w:tabs>
             <w:rPr>
               <w:rFonts w:eastAsiaTheme="minorEastAsia"/>
@@ -2578,7 +2578,7 @@
               <w:lang w:eastAsia="ru-RU"/>
             </w:rPr>
           </w:pPr>
-          <w:hyperlink w:anchor="_Toc122999183" w:history="1">
+          <w:hyperlink w:anchor="_Toc123000623" w:history="1">
             <w:r>
               <w:rPr>
                 <w:rStyle w:val="a5"/>
@@ -2635,7 +2635,7 @@
                 <w:noProof/>
                 <w:webHidden/>
               </w:rPr>
-              <w:instrText xml:space="preserve"> PAGEREF _Toc122999183 \h </w:instrText>
+              <w:instrText xml:space="preserve"> PAGEREF _Toc123000623 \h </w:instrText>
             </w:r>
             <w:r>
               <w:rPr>
@@ -2671,7 +2671,7 @@
             <w:pStyle w:val="21"/>
             <w:tabs>
               <w:tab w:val="left" w:pos="1540"/>
-              <w:tab w:val="right" w:leader="dot" w:pos="9345"/>
+              <w:tab w:val="right" w:leader="dot" w:pos="9344"/>
             </w:tabs>
             <w:rPr>
               <w:rFonts w:eastAsiaTheme="minorEastAsia"/>
@@ -2679,7 +2679,7 @@
               <w:lang w:eastAsia="ru-RU"/>
             </w:rPr>
           </w:pPr>
-          <w:hyperlink w:anchor="_Toc122999184" w:history="1">
+          <w:hyperlink w:anchor="_Toc123000624" w:history="1">
             <w:r>
               <w:rPr>
                 <w:rStyle w:val="a5"/>
@@ -2736,7 +2736,7 @@
                 <w:noProof/>
                 <w:webHidden/>
               </w:rPr>
-              <w:instrText xml:space="preserve"> PAGEREF _Toc122999184 \h </w:instrText>
+              <w:instrText xml:space="preserve"> PAGEREF _Toc123000624 \h </w:instrText>
             </w:r>
             <w:r>
               <w:rPr>
@@ -2772,7 +2772,7 @@
             <w:pStyle w:val="21"/>
             <w:tabs>
               <w:tab w:val="left" w:pos="1540"/>
-              <w:tab w:val="right" w:leader="dot" w:pos="9345"/>
+              <w:tab w:val="right" w:leader="dot" w:pos="9344"/>
             </w:tabs>
             <w:rPr>
               <w:rFonts w:eastAsiaTheme="minorEastAsia"/>
@@ -2780,7 +2780,7 @@
               <w:lang w:eastAsia="ru-RU"/>
             </w:rPr>
           </w:pPr>
-          <w:hyperlink w:anchor="_Toc122999185" w:history="1">
+          <w:hyperlink w:anchor="_Toc123000625" w:history="1">
             <w:r>
               <w:rPr>
                 <w:rStyle w:val="a5"/>
@@ -2837,7 +2837,7 @@
                 <w:noProof/>
                 <w:webHidden/>
               </w:rPr>
-              <w:instrText xml:space="preserve"> PAGEREF _Toc122999185 \h </w:instrText>
+              <w:instrText xml:space="preserve"> PAGEREF _Toc123000625 \h </w:instrText>
             </w:r>
             <w:r>
               <w:rPr>
@@ -2873,7 +2873,7 @@
             <w:pStyle w:val="21"/>
             <w:tabs>
               <w:tab w:val="left" w:pos="1540"/>
-              <w:tab w:val="right" w:leader="dot" w:pos="9345"/>
+              <w:tab w:val="right" w:leader="dot" w:pos="9344"/>
             </w:tabs>
             <w:rPr>
               <w:rFonts w:eastAsiaTheme="minorEastAsia"/>
@@ -2881,7 +2881,7 @@
               <w:lang w:eastAsia="ru-RU"/>
             </w:rPr>
           </w:pPr>
-          <w:hyperlink w:anchor="_Toc122999186" w:history="1">
+          <w:hyperlink w:anchor="_Toc123000626" w:history="1">
             <w:r>
               <w:rPr>
                 <w:rStyle w:val="a5"/>
@@ -2938,7 +2938,7 @@
                 <w:noProof/>
                 <w:webHidden/>
               </w:rPr>
-              <w:instrText xml:space="preserve"> PAGEREF _Toc122999186 \h </w:instrText>
+              <w:instrText xml:space="preserve"> PAGEREF _Toc123000626 \h </w:instrText>
             </w:r>
             <w:r>
               <w:rPr>
@@ -2974,7 +2974,7 @@
             <w:pStyle w:val="21"/>
             <w:tabs>
               <w:tab w:val="left" w:pos="1540"/>
-              <w:tab w:val="right" w:leader="dot" w:pos="9345"/>
+              <w:tab w:val="right" w:leader="dot" w:pos="9344"/>
             </w:tabs>
             <w:rPr>
               <w:rFonts w:eastAsiaTheme="minorEastAsia"/>
@@ -2982,7 +2982,7 @@
               <w:lang w:eastAsia="ru-RU"/>
             </w:rPr>
           </w:pPr>
-          <w:hyperlink w:anchor="_Toc122999187" w:history="1">
+          <w:hyperlink w:anchor="_Toc123000627" w:history="1">
             <w:r>
               <w:rPr>
                 <w:rStyle w:val="a5"/>
@@ -3039,7 +3039,7 @@
                 <w:noProof/>
                 <w:webHidden/>
               </w:rPr>
-              <w:instrText xml:space="preserve"> PAGEREF _Toc122999187 \h </w:instrText>
+              <w:instrText xml:space="preserve"> PAGEREF _Toc123000627 \h </w:instrText>
             </w:r>
             <w:r>
               <w:rPr>
@@ -3075,7 +3075,7 @@
             <w:pStyle w:val="21"/>
             <w:tabs>
               <w:tab w:val="left" w:pos="1540"/>
-              <w:tab w:val="right" w:leader="dot" w:pos="9345"/>
+              <w:tab w:val="right" w:leader="dot" w:pos="9344"/>
             </w:tabs>
             <w:rPr>
               <w:rFonts w:eastAsiaTheme="minorEastAsia"/>
@@ -3083,7 +3083,7 @@
               <w:lang w:eastAsia="ru-RU"/>
             </w:rPr>
           </w:pPr>
-          <w:hyperlink w:anchor="_Toc122999188" w:history="1">
+          <w:hyperlink w:anchor="_Toc123000628" w:history="1">
             <w:r>
               <w:rPr>
                 <w:rStyle w:val="a5"/>
@@ -3140,7 +3140,7 @@
                 <w:noProof/>
                 <w:webHidden/>
               </w:rPr>
-              <w:instrText xml:space="preserve"> PAGEREF _Toc122999188 \h </w:instrText>
+              <w:instrText xml:space="preserve"> PAGEREF _Toc123000628 \h </w:instrText>
             </w:r>
             <w:r>
               <w:rPr>
@@ -3176,7 +3176,7 @@
             <w:pStyle w:val="21"/>
             <w:tabs>
               <w:tab w:val="left" w:pos="1540"/>
-              <w:tab w:val="right" w:leader="dot" w:pos="9345"/>
+              <w:tab w:val="right" w:leader="dot" w:pos="9344"/>
             </w:tabs>
             <w:rPr>
               <w:rFonts w:eastAsiaTheme="minorEastAsia"/>
@@ -3184,7 +3184,7 @@
               <w:lang w:eastAsia="ru-RU"/>
             </w:rPr>
           </w:pPr>
-          <w:hyperlink w:anchor="_Toc122999189" w:history="1">
+          <w:hyperlink w:anchor="_Toc123000629" w:history="1">
             <w:r>
               <w:rPr>
                 <w:rStyle w:val="a5"/>
@@ -3241,7 +3241,7 @@
                 <w:noProof/>
                 <w:webHidden/>
               </w:rPr>
-              <w:instrText xml:space="preserve"> PAGEREF _Toc122999189 \h </w:instrText>
+              <w:instrText xml:space="preserve"> PAGEREF _Toc123000629 \h </w:instrText>
             </w:r>
             <w:r>
               <w:rPr>
@@ -3277,7 +3277,7 @@
             <w:pStyle w:val="21"/>
             <w:tabs>
               <w:tab w:val="left" w:pos="1540"/>
-              <w:tab w:val="right" w:leader="dot" w:pos="9345"/>
+              <w:tab w:val="right" w:leader="dot" w:pos="9344"/>
             </w:tabs>
             <w:rPr>
               <w:rFonts w:eastAsiaTheme="minorEastAsia"/>
@@ -3285,7 +3285,7 @@
               <w:lang w:eastAsia="ru-RU"/>
             </w:rPr>
           </w:pPr>
-          <w:hyperlink w:anchor="_Toc122999190" w:history="1">
+          <w:hyperlink w:anchor="_Toc123000630" w:history="1">
             <w:r>
               <w:rPr>
                 <w:rStyle w:val="a5"/>
@@ -3342,7 +3342,7 @@
                 <w:noProof/>
                 <w:webHidden/>
               </w:rPr>
-              <w:instrText xml:space="preserve"> PAGEREF _Toc122999190 \h </w:instrText>
+              <w:instrText xml:space="preserve"> PAGEREF _Toc123000630 \h </w:instrText>
             </w:r>
             <w:r>
               <w:rPr>
@@ -3378,7 +3378,7 @@
             <w:pStyle w:val="21"/>
             <w:tabs>
               <w:tab w:val="left" w:pos="1540"/>
-              <w:tab w:val="right" w:leader="dot" w:pos="9345"/>
+              <w:tab w:val="right" w:leader="dot" w:pos="9344"/>
             </w:tabs>
             <w:rPr>
               <w:rFonts w:eastAsiaTheme="minorEastAsia"/>
@@ -3386,7 +3386,7 @@
               <w:lang w:eastAsia="ru-RU"/>
             </w:rPr>
           </w:pPr>
-          <w:hyperlink w:anchor="_Toc122999191" w:history="1">
+          <w:hyperlink w:anchor="_Toc123000631" w:history="1">
             <w:r>
               <w:rPr>
                 <w:rStyle w:val="a5"/>
@@ -3430,7 +3430,7 @@
                 <w:noProof/>
                 <w:webHidden/>
               </w:rPr>
-              <w:instrText xml:space="preserve"> PAGEREF _Toc122999191 \h </w:instrText>
+              <w:instrText xml:space="preserve"> PAGEREF _Toc123000631 \h </w:instrText>
             </w:r>
             <w:r>
               <w:rPr>
@@ -3466,7 +3466,7 @@
             <w:pStyle w:val="21"/>
             <w:tabs>
               <w:tab w:val="left" w:pos="1540"/>
-              <w:tab w:val="right" w:leader="dot" w:pos="9345"/>
+              <w:tab w:val="right" w:leader="dot" w:pos="9344"/>
             </w:tabs>
             <w:rPr>
               <w:rFonts w:eastAsiaTheme="minorEastAsia"/>
@@ -3474,7 +3474,7 @@
               <w:lang w:eastAsia="ru-RU"/>
             </w:rPr>
           </w:pPr>
-          <w:hyperlink w:anchor="_Toc122999192" w:history="1">
+          <w:hyperlink w:anchor="_Toc123000632" w:history="1">
             <w:r>
               <w:rPr>
                 <w:rStyle w:val="a5"/>
@@ -3531,7 +3531,7 @@
                 <w:noProof/>
                 <w:webHidden/>
               </w:rPr>
-              <w:instrText xml:space="preserve"> PAGEREF _Toc122999192 \h </w:instrText>
+              <w:instrText xml:space="preserve"> PAGEREF _Toc123000632 \h </w:instrText>
             </w:r>
             <w:r>
               <w:rPr>
@@ -3567,7 +3567,7 @@
             <w:pStyle w:val="21"/>
             <w:tabs>
               <w:tab w:val="left" w:pos="1540"/>
-              <w:tab w:val="right" w:leader="dot" w:pos="9345"/>
+              <w:tab w:val="right" w:leader="dot" w:pos="9344"/>
             </w:tabs>
             <w:rPr>
               <w:rFonts w:eastAsiaTheme="minorEastAsia"/>
@@ -3575,7 +3575,7 @@
               <w:lang w:eastAsia="ru-RU"/>
             </w:rPr>
           </w:pPr>
-          <w:hyperlink w:anchor="_Toc122999193" w:history="1">
+          <w:hyperlink w:anchor="_Toc123000633" w:history="1">
             <w:r>
               <w:rPr>
                 <w:rStyle w:val="a5"/>
@@ -3632,7 +3632,7 @@
                 <w:noProof/>
                 <w:webHidden/>
               </w:rPr>
-              <w:instrText xml:space="preserve"> PAGEREF _Toc122999193 \h </w:instrText>
+              <w:instrText xml:space="preserve"> PAGEREF _Toc123000633 \h </w:instrText>
             </w:r>
             <w:r>
               <w:rPr>
@@ -3668,7 +3668,7 @@
             <w:pStyle w:val="21"/>
             <w:tabs>
               <w:tab w:val="left" w:pos="1540"/>
-              <w:tab w:val="right" w:leader="dot" w:pos="9345"/>
+              <w:tab w:val="right" w:leader="dot" w:pos="9344"/>
             </w:tabs>
             <w:rPr>
               <w:rFonts w:eastAsiaTheme="minorEastAsia"/>
@@ -3676,7 +3676,7 @@
               <w:lang w:eastAsia="ru-RU"/>
             </w:rPr>
           </w:pPr>
-          <w:hyperlink w:anchor="_Toc122999194" w:history="1">
+          <w:hyperlink w:anchor="_Toc123000634" w:history="1">
             <w:r>
               <w:rPr>
                 <w:rStyle w:val="a5"/>
@@ -3733,7 +3733,7 @@
                 <w:noProof/>
                 <w:webHidden/>
               </w:rPr>
-              <w:instrText xml:space="preserve"> PAGEREF _Toc122999194 \h </w:instrText>
+              <w:instrText xml:space="preserve"> PAGEREF _Toc123000634 \h </w:instrText>
             </w:r>
             <w:r>
               <w:rPr>
@@ -3769,7 +3769,7 @@
             <w:pStyle w:val="21"/>
             <w:tabs>
               <w:tab w:val="left" w:pos="1540"/>
-              <w:tab w:val="right" w:leader="dot" w:pos="9345"/>
+              <w:tab w:val="right" w:leader="dot" w:pos="9344"/>
             </w:tabs>
             <w:rPr>
               <w:rFonts w:eastAsiaTheme="minorEastAsia"/>
@@ -3777,7 +3777,7 @@
               <w:lang w:eastAsia="ru-RU"/>
             </w:rPr>
           </w:pPr>
-          <w:hyperlink w:anchor="_Toc122999195" w:history="1">
+          <w:hyperlink w:anchor="_Toc123000635" w:history="1">
             <w:r>
               <w:rPr>
                 <w:rStyle w:val="a5"/>
@@ -3834,7 +3834,7 @@
                 <w:noProof/>
                 <w:webHidden/>
               </w:rPr>
-              <w:instrText xml:space="preserve"> PAGEREF _Toc122999195 \h </w:instrText>
+              <w:instrText xml:space="preserve"> PAGEREF _Toc123000635 \h </w:instrText>
             </w:r>
             <w:r>
               <w:rPr>
@@ -3870,7 +3870,7 @@
             <w:pStyle w:val="21"/>
             <w:tabs>
               <w:tab w:val="left" w:pos="1540"/>
-              <w:tab w:val="right" w:leader="dot" w:pos="9345"/>
+              <w:tab w:val="right" w:leader="dot" w:pos="9344"/>
             </w:tabs>
             <w:rPr>
               <w:rFonts w:eastAsiaTheme="minorEastAsia"/>
@@ -3878,7 +3878,7 @@
               <w:lang w:eastAsia="ru-RU"/>
             </w:rPr>
           </w:pPr>
-          <w:hyperlink w:anchor="_Toc122999196" w:history="1">
+          <w:hyperlink w:anchor="_Toc123000636" w:history="1">
             <w:r>
               <w:rPr>
                 <w:rStyle w:val="a5"/>
@@ -3935,7 +3935,7 @@
                 <w:noProof/>
                 <w:webHidden/>
               </w:rPr>
-              <w:instrText xml:space="preserve"> PAGEREF _Toc122999196 \h </w:instrText>
+              <w:instrText xml:space="preserve"> PAGEREF _Toc123000636 \h </w:instrText>
             </w:r>
             <w:r>
               <w:rPr>
@@ -3971,7 +3971,7 @@
             <w:pStyle w:val="21"/>
             <w:tabs>
               <w:tab w:val="left" w:pos="1540"/>
-              <w:tab w:val="right" w:leader="dot" w:pos="9345"/>
+              <w:tab w:val="right" w:leader="dot" w:pos="9344"/>
             </w:tabs>
             <w:rPr>
               <w:rFonts w:eastAsiaTheme="minorEastAsia"/>
@@ -3979,7 +3979,7 @@
               <w:lang w:eastAsia="ru-RU"/>
             </w:rPr>
           </w:pPr>
-          <w:hyperlink w:anchor="_Toc122999197" w:history="1">
+          <w:hyperlink w:anchor="_Toc123000637" w:history="1">
             <w:r>
               <w:rPr>
                 <w:rStyle w:val="a5"/>
@@ -4036,7 +4036,7 @@
                 <w:noProof/>
                 <w:webHidden/>
               </w:rPr>
-              <w:instrText xml:space="preserve"> PAGEREF _Toc122999197 \h </w:instrText>
+              <w:instrText xml:space="preserve"> PAGEREF _Toc123000637 \h </w:instrText>
             </w:r>
             <w:r>
               <w:rPr>
@@ -4072,7 +4072,7 @@
             <w:pStyle w:val="21"/>
             <w:tabs>
               <w:tab w:val="left" w:pos="1540"/>
-              <w:tab w:val="right" w:leader="dot" w:pos="9345"/>
+              <w:tab w:val="right" w:leader="dot" w:pos="9344"/>
             </w:tabs>
             <w:rPr>
               <w:rFonts w:eastAsiaTheme="minorEastAsia"/>
@@ -4080,7 +4080,7 @@
               <w:lang w:eastAsia="ru-RU"/>
             </w:rPr>
           </w:pPr>
-          <w:hyperlink w:anchor="_Toc122999198" w:history="1">
+          <w:hyperlink w:anchor="_Toc123000638" w:history="1">
             <w:r>
               <w:rPr>
                 <w:rStyle w:val="a5"/>
@@ -4137,7 +4137,7 @@
                 <w:noProof/>
                 <w:webHidden/>
               </w:rPr>
-              <w:instrText xml:space="preserve"> PAGEREF _Toc122999198 \h </w:instrText>
+              <w:instrText xml:space="preserve"> PAGEREF _Toc123000638 \h </w:instrText>
             </w:r>
             <w:r>
               <w:rPr>
@@ -4173,7 +4173,7 @@
             <w:pStyle w:val="21"/>
             <w:tabs>
               <w:tab w:val="left" w:pos="1540"/>
-              <w:tab w:val="right" w:leader="dot" w:pos="9345"/>
+              <w:tab w:val="right" w:leader="dot" w:pos="9344"/>
             </w:tabs>
             <w:rPr>
               <w:rFonts w:eastAsiaTheme="minorEastAsia"/>
@@ -4181,7 +4181,7 @@
               <w:lang w:eastAsia="ru-RU"/>
             </w:rPr>
           </w:pPr>
-          <w:hyperlink w:anchor="_Toc122999199" w:history="1">
+          <w:hyperlink w:anchor="_Toc123000639" w:history="1">
             <w:r>
               <w:rPr>
                 <w:rStyle w:val="a5"/>
@@ -4238,7 +4238,7 @@
                 <w:noProof/>
                 <w:webHidden/>
               </w:rPr>
-              <w:instrText xml:space="preserve"> PAGEREF _Toc122999199 \h </w:instrText>
+              <w:instrText xml:space="preserve"> PAGEREF _Toc123000639 \h </w:instrText>
             </w:r>
             <w:r>
               <w:rPr>
@@ -4274,7 +4274,7 @@
             <w:pStyle w:val="21"/>
             <w:tabs>
               <w:tab w:val="left" w:pos="1540"/>
-              <w:tab w:val="right" w:leader="dot" w:pos="9345"/>
+              <w:tab w:val="right" w:leader="dot" w:pos="9344"/>
             </w:tabs>
             <w:rPr>
               <w:rFonts w:eastAsiaTheme="minorEastAsia"/>
@@ -4282,7 +4282,7 @@
               <w:lang w:eastAsia="ru-RU"/>
             </w:rPr>
           </w:pPr>
-          <w:hyperlink w:anchor="_Toc122999200" w:history="1">
+          <w:hyperlink w:anchor="_Toc123000640" w:history="1">
             <w:r>
               <w:rPr>
                 <w:rStyle w:val="a5"/>
@@ -4339,7 +4339,7 @@
                 <w:noProof/>
                 <w:webHidden/>
               </w:rPr>
-              <w:instrText xml:space="preserve"> PAGEREF _Toc122999200 \h </w:instrText>
+              <w:instrText xml:space="preserve"> PAGEREF _Toc123000640 \h </w:instrText>
             </w:r>
             <w:r>
               <w:rPr>
@@ -4375,7 +4375,7 @@
             <w:pStyle w:val="21"/>
             <w:tabs>
               <w:tab w:val="left" w:pos="1540"/>
-              <w:tab w:val="right" w:leader="dot" w:pos="9345"/>
+              <w:tab w:val="right" w:leader="dot" w:pos="9344"/>
             </w:tabs>
             <w:rPr>
               <w:rFonts w:eastAsiaTheme="minorEastAsia"/>
@@ -4383,7 +4383,7 @@
               <w:lang w:eastAsia="ru-RU"/>
             </w:rPr>
           </w:pPr>
-          <w:hyperlink w:anchor="_Toc122999201" w:history="1">
+          <w:hyperlink w:anchor="_Toc123000641" w:history="1">
             <w:r>
               <w:rPr>
                 <w:rStyle w:val="a5"/>
@@ -4440,7 +4440,7 @@
                 <w:noProof/>
                 <w:webHidden/>
               </w:rPr>
-              <w:instrText xml:space="preserve"> PAGEREF _Toc122999201 \h </w:instrText>
+              <w:instrText xml:space="preserve"> PAGEREF _Toc123000641 \h </w:instrText>
             </w:r>
             <w:r>
               <w:rPr>
@@ -4476,7 +4476,7 @@
             <w:pStyle w:val="21"/>
             <w:tabs>
               <w:tab w:val="left" w:pos="1540"/>
-              <w:tab w:val="right" w:leader="dot" w:pos="9345"/>
+              <w:tab w:val="right" w:leader="dot" w:pos="9344"/>
             </w:tabs>
             <w:rPr>
               <w:rFonts w:eastAsiaTheme="minorEastAsia"/>
@@ -4484,7 +4484,7 @@
               <w:lang w:eastAsia="ru-RU"/>
             </w:rPr>
           </w:pPr>
-          <w:hyperlink w:anchor="_Toc122999202" w:history="1">
+          <w:hyperlink w:anchor="_Toc123000642" w:history="1">
             <w:r>
               <w:rPr>
                 <w:rStyle w:val="a5"/>
@@ -4541,7 +4541,7 @@
                 <w:noProof/>
                 <w:webHidden/>
               </w:rPr>
-              <w:instrText xml:space="preserve"> PAGEREF _Toc122999202 \h </w:instrText>
+              <w:instrText xml:space="preserve"> PAGEREF _Toc123000642 \h </w:instrText>
             </w:r>
             <w:r>
               <w:rPr>
@@ -4577,7 +4577,7 @@
             <w:pStyle w:val="21"/>
             <w:tabs>
               <w:tab w:val="left" w:pos="1540"/>
-              <w:tab w:val="right" w:leader="dot" w:pos="9345"/>
+              <w:tab w:val="right" w:leader="dot" w:pos="9344"/>
             </w:tabs>
             <w:rPr>
               <w:rFonts w:eastAsiaTheme="minorEastAsia"/>
@@ -4585,7 +4585,7 @@
               <w:lang w:eastAsia="ru-RU"/>
             </w:rPr>
           </w:pPr>
-          <w:hyperlink w:anchor="_Toc122999203" w:history="1">
+          <w:hyperlink w:anchor="_Toc123000643" w:history="1">
             <w:r>
               <w:rPr>
                 <w:rStyle w:val="a5"/>
@@ -4642,7 +4642,7 @@
                 <w:noProof/>
                 <w:webHidden/>
               </w:rPr>
-              <w:instrText xml:space="preserve"> PAGEREF _Toc122999203 \h </w:instrText>
+              <w:instrText xml:space="preserve"> PAGEREF _Toc123000643 \h </w:instrText>
             </w:r>
             <w:r>
               <w:rPr>
@@ -4678,7 +4678,7 @@
             <w:pStyle w:val="21"/>
             <w:tabs>
               <w:tab w:val="left" w:pos="1540"/>
-              <w:tab w:val="right" w:leader="dot" w:pos="9345"/>
+              <w:tab w:val="right" w:leader="dot" w:pos="9344"/>
             </w:tabs>
             <w:rPr>
               <w:rFonts w:eastAsiaTheme="minorEastAsia"/>
@@ -4686,7 +4686,7 @@
               <w:lang w:eastAsia="ru-RU"/>
             </w:rPr>
           </w:pPr>
-          <w:hyperlink w:anchor="_Toc122999204" w:history="1">
+          <w:hyperlink w:anchor="_Toc123000644" w:history="1">
             <w:r>
               <w:rPr>
                 <w:rStyle w:val="a5"/>
@@ -4730,7 +4730,7 @@
                 <w:noProof/>
                 <w:webHidden/>
               </w:rPr>
-              <w:instrText xml:space="preserve"> PAGEREF _Toc122999204 \h </w:instrText>
+              <w:instrText xml:space="preserve"> PAGEREF _Toc123000644 \h </w:instrText>
             </w:r>
             <w:r>
               <w:rPr>
@@ -4766,7 +4766,7 @@
             <w:pStyle w:val="21"/>
             <w:tabs>
               <w:tab w:val="left" w:pos="1540"/>
-              <w:tab w:val="right" w:leader="dot" w:pos="9345"/>
+              <w:tab w:val="right" w:leader="dot" w:pos="9344"/>
             </w:tabs>
             <w:rPr>
               <w:rFonts w:eastAsiaTheme="minorEastAsia"/>
@@ -4774,7 +4774,7 @@
               <w:lang w:eastAsia="ru-RU"/>
             </w:rPr>
           </w:pPr>
-          <w:hyperlink w:anchor="_Toc122999205" w:history="1">
+          <w:hyperlink w:anchor="_Toc123000645" w:history="1">
             <w:r>
               <w:rPr>
                 <w:rStyle w:val="a5"/>
@@ -4818,7 +4818,7 @@
                 <w:noProof/>
                 <w:webHidden/>
               </w:rPr>
-              <w:instrText xml:space="preserve"> PAGEREF _Toc122999205 \h </w:instrText>
+              <w:instrText xml:space="preserve"> PAGEREF _Toc123000645 \h </w:instrText>
             </w:r>
             <w:r>
               <w:rPr>
@@ -4854,7 +4854,7 @@
             <w:pStyle w:val="21"/>
             <w:tabs>
               <w:tab w:val="left" w:pos="1540"/>
-              <w:tab w:val="right" w:leader="dot" w:pos="9345"/>
+              <w:tab w:val="right" w:leader="dot" w:pos="9344"/>
             </w:tabs>
             <w:rPr>
               <w:rFonts w:eastAsiaTheme="minorEastAsia"/>
@@ -4862,7 +4862,7 @@
               <w:lang w:eastAsia="ru-RU"/>
             </w:rPr>
           </w:pPr>
-          <w:hyperlink w:anchor="_Toc122999206" w:history="1">
+          <w:hyperlink w:anchor="_Toc123000646" w:history="1">
             <w:r>
               <w:rPr>
                 <w:rStyle w:val="a5"/>
@@ -4919,7 +4919,7 @@
                 <w:noProof/>
                 <w:webHidden/>
               </w:rPr>
-              <w:instrText xml:space="preserve"> PAGEREF _Toc122999206 \h </w:instrText>
+              <w:instrText xml:space="preserve"> PAGEREF _Toc123000646 \h </w:instrText>
             </w:r>
             <w:r>
               <w:rPr>
@@ -4955,7 +4955,7 @@
             <w:pStyle w:val="21"/>
             <w:tabs>
               <w:tab w:val="left" w:pos="1540"/>
-              <w:tab w:val="right" w:leader="dot" w:pos="9345"/>
+              <w:tab w:val="right" w:leader="dot" w:pos="9344"/>
             </w:tabs>
             <w:rPr>
               <w:rFonts w:eastAsiaTheme="minorEastAsia"/>
@@ -4963,7 +4963,7 @@
               <w:lang w:eastAsia="ru-RU"/>
             </w:rPr>
           </w:pPr>
-          <w:hyperlink w:anchor="_Toc122999207" w:history="1">
+          <w:hyperlink w:anchor="_Toc123000647" w:history="1">
             <w:r>
               <w:rPr>
                 <w:rStyle w:val="a5"/>
@@ -5020,7 +5020,7 @@
                 <w:noProof/>
                 <w:webHidden/>
               </w:rPr>
-              <w:instrText xml:space="preserve"> PAGEREF _Toc122999207 \h </w:instrText>
+              <w:instrText xml:space="preserve"> PAGEREF _Toc123000647 \h </w:instrText>
             </w:r>
             <w:r>
               <w:rPr>
@@ -5056,7 +5056,7 @@
             <w:pStyle w:val="21"/>
             <w:tabs>
               <w:tab w:val="left" w:pos="1540"/>
-              <w:tab w:val="right" w:leader="dot" w:pos="9345"/>
+              <w:tab w:val="right" w:leader="dot" w:pos="9344"/>
             </w:tabs>
             <w:rPr>
               <w:rFonts w:eastAsiaTheme="minorEastAsia"/>
@@ -5064,7 +5064,7 @@
               <w:lang w:eastAsia="ru-RU"/>
             </w:rPr>
           </w:pPr>
-          <w:hyperlink w:anchor="_Toc122999208" w:history="1">
+          <w:hyperlink w:anchor="_Toc123000648" w:history="1">
             <w:r>
               <w:rPr>
                 <w:rStyle w:val="a5"/>
@@ -5121,7 +5121,7 @@
                 <w:noProof/>
                 <w:webHidden/>
               </w:rPr>
-              <w:instrText xml:space="preserve"> PAGEREF _Toc122999208 \h </w:instrText>
+              <w:instrText xml:space="preserve"> PAGEREF _Toc123000648 \h </w:instrText>
             </w:r>
             <w:r>
               <w:rPr>
@@ -5157,7 +5157,7 @@
             <w:pStyle w:val="21"/>
             <w:tabs>
               <w:tab w:val="left" w:pos="1540"/>
-              <w:tab w:val="right" w:leader="dot" w:pos="9345"/>
+              <w:tab w:val="right" w:leader="dot" w:pos="9344"/>
             </w:tabs>
             <w:rPr>
               <w:rFonts w:eastAsiaTheme="minorEastAsia"/>
@@ -5165,7 +5165,7 @@
               <w:lang w:eastAsia="ru-RU"/>
             </w:rPr>
           </w:pPr>
-          <w:hyperlink w:anchor="_Toc122999209" w:history="1">
+          <w:hyperlink w:anchor="_Toc123000649" w:history="1">
             <w:r>
               <w:rPr>
                 <w:rStyle w:val="a5"/>
@@ -5222,7 +5222,7 @@
                 <w:noProof/>
                 <w:webHidden/>
               </w:rPr>
-              <w:instrText xml:space="preserve"> PAGEREF _Toc122999209 \h </w:instrText>
+              <w:instrText xml:space="preserve"> PAGEREF _Toc123000649 \h </w:instrText>
             </w:r>
             <w:r>
               <w:rPr>
@@ -5258,7 +5258,7 @@
             <w:pStyle w:val="21"/>
             <w:tabs>
               <w:tab w:val="left" w:pos="1540"/>
-              <w:tab w:val="right" w:leader="dot" w:pos="9345"/>
+              <w:tab w:val="right" w:leader="dot" w:pos="9344"/>
             </w:tabs>
             <w:rPr>
               <w:rFonts w:eastAsiaTheme="minorEastAsia"/>
@@ -5266,7 +5266,7 @@
               <w:lang w:eastAsia="ru-RU"/>
             </w:rPr>
           </w:pPr>
-          <w:hyperlink w:anchor="_Toc122999210" w:history="1">
+          <w:hyperlink w:anchor="_Toc123000650" w:history="1">
             <w:r>
               <w:rPr>
                 <w:rStyle w:val="a5"/>
@@ -5323,7 +5323,7 @@
                 <w:noProof/>
                 <w:webHidden/>
               </w:rPr>
-              <w:instrText xml:space="preserve"> PAGEREF _Toc122999210 \h </w:instrText>
+              <w:instrText xml:space="preserve"> PAGEREF _Toc123000650 \h </w:instrText>
             </w:r>
             <w:r>
               <w:rPr>
@@ -5359,7 +5359,7 @@
             <w:pStyle w:val="11"/>
             <w:tabs>
               <w:tab w:val="left" w:pos="1100"/>
-              <w:tab w:val="right" w:leader="dot" w:pos="9345"/>
+              <w:tab w:val="right" w:leader="dot" w:pos="9344"/>
             </w:tabs>
             <w:rPr>
               <w:rFonts w:eastAsiaTheme="minorEastAsia"/>
@@ -5367,7 +5367,7 @@
               <w:lang w:eastAsia="ru-RU"/>
             </w:rPr>
           </w:pPr>
-          <w:hyperlink w:anchor="_Toc122999211" w:history="1">
+          <w:hyperlink w:anchor="_Toc123000651" w:history="1">
             <w:r>
               <w:rPr>
                 <w:rStyle w:val="a5"/>
@@ -5409,7 +5409,7 @@
                 <w:noProof/>
                 <w:webHidden/>
               </w:rPr>
-              <w:instrText xml:space="preserve"> PAGEREF _Toc122999211 \h </w:instrText>
+              <w:instrText xml:space="preserve"> PAGEREF _Toc123000651 \h </w:instrText>
             </w:r>
             <w:r>
               <w:rPr>
@@ -5445,7 +5445,7 @@
             <w:pStyle w:val="21"/>
             <w:tabs>
               <w:tab w:val="left" w:pos="1540"/>
-              <w:tab w:val="right" w:leader="dot" w:pos="9345"/>
+              <w:tab w:val="right" w:leader="dot" w:pos="9344"/>
             </w:tabs>
             <w:rPr>
               <w:rFonts w:eastAsiaTheme="minorEastAsia"/>
@@ -5453,7 +5453,7 @@
               <w:lang w:eastAsia="ru-RU"/>
             </w:rPr>
           </w:pPr>
-          <w:hyperlink w:anchor="_Toc122999212" w:history="1">
+          <w:hyperlink w:anchor="_Toc123000652" w:history="1">
             <w:r>
               <w:rPr>
                 <w:rStyle w:val="a5"/>
@@ -5519,7 +5519,7 @@
                 <w:noProof/>
                 <w:webHidden/>
               </w:rPr>
-              <w:instrText xml:space="preserve"> PAGEREF _Toc122999212 \h </w:instrText>
+              <w:instrText xml:space="preserve"> PAGEREF _Toc123000652 \h </w:instrText>
             </w:r>
             <w:r>
               <w:rPr>
@@ -5555,7 +5555,7 @@
             <w:pStyle w:val="21"/>
             <w:tabs>
               <w:tab w:val="left" w:pos="1540"/>
-              <w:tab w:val="right" w:leader="dot" w:pos="9345"/>
+              <w:tab w:val="right" w:leader="dot" w:pos="9344"/>
             </w:tabs>
             <w:rPr>
               <w:rFonts w:eastAsiaTheme="minorEastAsia"/>
@@ -5563,7 +5563,7 @@
               <w:lang w:eastAsia="ru-RU"/>
             </w:rPr>
           </w:pPr>
-          <w:hyperlink w:anchor="_Toc122999213" w:history="1">
+          <w:hyperlink w:anchor="_Toc123000653" w:history="1">
             <w:r>
               <w:rPr>
                 <w:rStyle w:val="a5"/>
@@ -5614,7 +5614,7 @@
                 <w:noProof/>
                 <w:webHidden/>
               </w:rPr>
-              <w:instrText xml:space="preserve"> PAGEREF _Toc122999213 \h </w:instrText>
+              <w:instrText xml:space="preserve"> PAGEREF _Toc123000653 \h </w:instrText>
             </w:r>
             <w:r>
               <w:rPr>
@@ -5650,7 +5650,7 @@
             <w:pStyle w:val="21"/>
             <w:tabs>
               <w:tab w:val="left" w:pos="1540"/>
-              <w:tab w:val="right" w:leader="dot" w:pos="9345"/>
+              <w:tab w:val="right" w:leader="dot" w:pos="9344"/>
             </w:tabs>
             <w:rPr>
               <w:rFonts w:eastAsiaTheme="minorEastAsia"/>
@@ -5658,7 +5658,7 @@
               <w:lang w:eastAsia="ru-RU"/>
             </w:rPr>
           </w:pPr>
-          <w:hyperlink w:anchor="_Toc122999214" w:history="1">
+          <w:hyperlink w:anchor="_Toc123000654" w:history="1">
             <w:r>
               <w:rPr>
                 <w:rStyle w:val="a5"/>
@@ -5709,7 +5709,7 @@
                 <w:noProof/>
                 <w:webHidden/>
               </w:rPr>
-              <w:instrText xml:space="preserve"> PAGEREF _Toc122999214 \h </w:instrText>
+              <w:instrText xml:space="preserve"> PAGEREF _Toc123000654 \h </w:instrText>
             </w:r>
             <w:r>
               <w:rPr>
@@ -5745,7 +5745,7 @@
             <w:pStyle w:val="21"/>
             <w:tabs>
               <w:tab w:val="left" w:pos="1540"/>
-              <w:tab w:val="right" w:leader="dot" w:pos="9345"/>
+              <w:tab w:val="right" w:leader="dot" w:pos="9344"/>
             </w:tabs>
             <w:rPr>
               <w:rFonts w:eastAsiaTheme="minorEastAsia"/>
@@ -5753,7 +5753,7 @@
               <w:lang w:eastAsia="ru-RU"/>
             </w:rPr>
           </w:pPr>
-          <w:hyperlink w:anchor="_Toc122999215" w:history="1">
+          <w:hyperlink w:anchor="_Toc123000655" w:history="1">
             <w:r>
               <w:rPr>
                 <w:rStyle w:val="a5"/>
@@ -5810,7 +5810,7 @@
                 <w:noProof/>
                 <w:webHidden/>
               </w:rPr>
-              <w:instrText xml:space="preserve"> PAGEREF _Toc122999215 \h </w:instrText>
+              <w:instrText xml:space="preserve"> PAGEREF _Toc123000655 \h </w:instrText>
             </w:r>
             <w:r>
               <w:rPr>
@@ -5846,7 +5846,7 @@
             <w:pStyle w:val="11"/>
             <w:tabs>
               <w:tab w:val="left" w:pos="1100"/>
-              <w:tab w:val="right" w:leader="dot" w:pos="9345"/>
+              <w:tab w:val="right" w:leader="dot" w:pos="9344"/>
             </w:tabs>
             <w:rPr>
               <w:rFonts w:eastAsiaTheme="minorEastAsia"/>
@@ -5854,7 +5854,7 @@
               <w:lang w:eastAsia="ru-RU"/>
             </w:rPr>
           </w:pPr>
-          <w:hyperlink w:anchor="_Toc122999216" w:history="1">
+          <w:hyperlink w:anchor="_Toc123000656" w:history="1">
             <w:r>
               <w:rPr>
                 <w:rStyle w:val="a5"/>
@@ -5896,7 +5896,7 @@
                 <w:noProof/>
                 <w:webHidden/>
               </w:rPr>
-              <w:instrText xml:space="preserve"> PAGEREF _Toc122999216 \h </w:instrText>
+              <w:instrText xml:space="preserve"> PAGEREF _Toc123000656 \h </w:instrText>
             </w:r>
             <w:r>
               <w:rPr>
@@ -5932,7 +5932,7 @@
             <w:pStyle w:val="21"/>
             <w:tabs>
               <w:tab w:val="left" w:pos="1540"/>
-              <w:tab w:val="right" w:leader="dot" w:pos="9345"/>
+              <w:tab w:val="right" w:leader="dot" w:pos="9344"/>
             </w:tabs>
             <w:rPr>
               <w:rFonts w:eastAsiaTheme="minorEastAsia"/>
@@ -5940,7 +5940,7 @@
               <w:lang w:eastAsia="ru-RU"/>
             </w:rPr>
           </w:pPr>
-          <w:hyperlink w:anchor="_Toc122999217" w:history="1">
+          <w:hyperlink w:anchor="_Toc123000657" w:history="1">
             <w:r>
               <w:rPr>
                 <w:rStyle w:val="a5"/>
@@ -5961,6 +5961,92 @@
                 <w:rStyle w:val="a5"/>
                 <w:noProof/>
               </w:rPr>
+              <w:t>Шины бесконечной мощности</w:t>
+            </w:r>
+            <w:r>
+              <w:rPr>
+                <w:noProof/>
+                <w:webHidden/>
+              </w:rPr>
+              <w:tab/>
+            </w:r>
+            <w:r>
+              <w:rPr>
+                <w:noProof/>
+                <w:webHidden/>
+              </w:rPr>
+              <w:fldChar w:fldCharType="begin"/>
+            </w:r>
+            <w:r>
+              <w:rPr>
+                <w:noProof/>
+                <w:webHidden/>
+              </w:rPr>
+              <w:instrText xml:space="preserve"> PAGEREF _Toc123000657 \h </w:instrText>
+            </w:r>
+            <w:r>
+              <w:rPr>
+                <w:noProof/>
+                <w:webHidden/>
+              </w:rPr>
+            </w:r>
+            <w:r>
+              <w:rPr>
+                <w:noProof/>
+                <w:webHidden/>
+              </w:rPr>
+              <w:fldChar w:fldCharType="separate"/>
+            </w:r>
+            <w:r>
+              <w:rPr>
+                <w:noProof/>
+                <w:webHidden/>
+              </w:rPr>
+              <w:t>13</w:t>
+            </w:r>
+            <w:r>
+              <w:rPr>
+                <w:noProof/>
+                <w:webHidden/>
+              </w:rPr>
+              <w:fldChar w:fldCharType="end"/>
+            </w:r>
+          </w:hyperlink>
+        </w:p>
+        <w:p>
+          <w:pPr>
+            <w:pStyle w:val="21"/>
+            <w:tabs>
+              <w:tab w:val="left" w:pos="1540"/>
+              <w:tab w:val="right" w:leader="dot" w:pos="9344"/>
+            </w:tabs>
+            <w:rPr>
+              <w:rFonts w:eastAsiaTheme="minorEastAsia"/>
+              <w:noProof/>
+              <w:lang w:eastAsia="ru-RU"/>
+            </w:rPr>
+          </w:pPr>
+          <w:hyperlink w:anchor="_Toc123000658" w:history="1">
+            <w:r>
+              <w:rPr>
+                <w:rStyle w:val="a5"/>
+                <w:noProof/>
+              </w:rPr>
+              <w:t>5.2</w:t>
+            </w:r>
+            <w:r>
+              <w:rPr>
+                <w:rFonts w:eastAsiaTheme="minorEastAsia"/>
+                <w:noProof/>
+                <w:lang w:eastAsia="ru-RU"/>
+              </w:rPr>
+              <w:tab/>
+            </w:r>
+            <w:r>
+              <w:rPr>
+                <w:rStyle w:val="a5"/>
+                <w:noProof/>
+              </w:rPr>
               <w:t>Генератор с постоянной ЭДС</w:t>
             </w:r>
             <w:r>
@@ -5982,7 +6068,7 @@
                 <w:noProof/>
                 <w:webHidden/>
               </w:rPr>
-              <w:instrText xml:space="preserve"> PAGEREF _Toc122999217 \h </w:instrText>
+              <w:instrText xml:space="preserve"> PAGEREF _Toc123000658 \h </w:instrText>
             </w:r>
             <w:r>
               <w:rPr>
@@ -6002,7 +6088,7 @@
                 <w:noProof/>
                 <w:webHidden/>
               </w:rPr>
-              <w:t>13</w:t>
+              <w:t>14</w:t>
             </w:r>
             <w:r>
               <w:rPr>
@@ -6022,6 +6108,7 @@
               <w:b/>
               <w:bCs/>
             </w:rPr>
+            <w:lastRenderedPageBreak/>
             <w:fldChar w:fldCharType="end"/>
           </w:r>
         </w:p>
@@ -6040,7 +6127,6 @@
         </w:rPr>
       </w:pPr>
       <w:r>
-        <w:lastRenderedPageBreak/>
         <w:br w:type="page"/>
       </w:r>
     </w:p>
@@ -6050,7 +6136,7 @@
         <w:spacing w:after="120"/>
         <w:ind w:left="431" w:hanging="431"/>
       </w:pPr>
-      <w:bookmarkStart w:id="0" w:name="_Toc122999161"/>
+      <w:bookmarkStart w:id="0" w:name="_Toc123000601"/>
       <w:r>
         <w:lastRenderedPageBreak/>
         <w:t>Перечень изменений</w:t>
@@ -6161,7 +6247,7 @@
       <w:pPr>
         <w:pStyle w:val="1"/>
       </w:pPr>
-      <w:bookmarkStart w:id="1" w:name="_Toc122999162"/>
+      <w:bookmarkStart w:id="1" w:name="_Toc123000602"/>
       <w:r>
         <w:t>Общие сведения</w:t>
       </w:r>
@@ -6257,7 +6343,7 @@
       <w:pPr>
         <w:pStyle w:val="2"/>
       </w:pPr>
-      <w:bookmarkStart w:id="2" w:name="_Toc122999163"/>
+      <w:bookmarkStart w:id="2" w:name="_Toc123000603"/>
       <w:r>
         <w:t xml:space="preserve">Особенности </w:t>
       </w:r>
@@ -6392,7 +6478,7 @@
       <w:pPr>
         <w:pStyle w:val="2"/>
       </w:pPr>
-      <w:bookmarkStart w:id="3" w:name="_Toc122999164"/>
+      <w:bookmarkStart w:id="3" w:name="_Toc123000604"/>
       <w:r>
         <w:t>Архитектура</w:t>
       </w:r>
@@ -6581,7 +6667,6 @@
         <w:t xml:space="preserve">интерфейс. Используя его </w:t>
       </w:r>
       <w:proofErr w:type="spellStart"/>
-      <w:proofErr w:type="gramStart"/>
       <w:r>
         <w:rPr>
           <w:lang w:val="en-US"/>
@@ -6589,7 +6674,6 @@
         <w:t>RaidenEMS</w:t>
       </w:r>
       <w:proofErr w:type="spellEnd"/>
-      <w:proofErr w:type="gramEnd"/>
       <w:r>
         <w:t xml:space="preserve"> </w:t>
       </w:r>
@@ -7090,7 +7174,7 @@
       <w:pPr>
         <w:pStyle w:val="1"/>
       </w:pPr>
-      <w:bookmarkStart w:id="4" w:name="_Toc122999165"/>
+      <w:bookmarkStart w:id="4" w:name="_Toc123000605"/>
       <w:r>
         <w:t>Параметры расчета</w:t>
       </w:r>
@@ -7180,7 +7264,7 @@
       <w:pPr>
         <w:pStyle w:val="2"/>
       </w:pPr>
-      <w:bookmarkStart w:id="5" w:name="_Toc122999166"/>
+      <w:bookmarkStart w:id="5" w:name="_Toc123000606"/>
       <w:r>
         <w:t xml:space="preserve">Выполнять расчет ЭМПП с помощью </w:t>
       </w:r>
@@ -7268,7 +7352,7 @@
       <w:pPr>
         <w:pStyle w:val="2"/>
       </w:pPr>
-      <w:bookmarkStart w:id="6" w:name="_Toc122999167"/>
+      <w:bookmarkStart w:id="6" w:name="_Toc123000607"/>
       <w:r>
         <w:t>Допустимый небаланс УР</w:t>
       </w:r>
@@ -7320,7 +7404,7 @@
       <w:pPr>
         <w:pStyle w:val="2"/>
       </w:pPr>
-      <w:bookmarkStart w:id="7" w:name="_Toc122999168"/>
+      <w:bookmarkStart w:id="7" w:name="_Toc123000608"/>
       <w:r>
         <w:t>Плоский старт УР</w:t>
       </w:r>
@@ -7397,7 +7481,7 @@
       <w:pPr>
         <w:pStyle w:val="2"/>
       </w:pPr>
-      <w:bookmarkStart w:id="8" w:name="_Toc122999169"/>
+      <w:bookmarkStart w:id="8" w:name="_Toc123000609"/>
       <w:r>
         <w:lastRenderedPageBreak/>
         <w:t>Стартовый метод УР</w:t>
@@ -7436,7 +7520,7 @@
       <w:pPr>
         <w:pStyle w:val="2"/>
       </w:pPr>
-      <w:bookmarkStart w:id="9" w:name="_Toc122999170"/>
+      <w:bookmarkStart w:id="9" w:name="_Toc123000610"/>
       <w:r>
         <w:t>Максимальное количество итераций стартового метода</w:t>
       </w:r>
@@ -7471,7 +7555,7 @@
       <w:pPr>
         <w:pStyle w:val="2"/>
       </w:pPr>
-      <w:bookmarkStart w:id="10" w:name="_Toc122999171"/>
+      <w:bookmarkStart w:id="10" w:name="_Toc123000611"/>
       <w:r>
         <w:t>Коэффициент ускорения метода Зейделя</w:t>
       </w:r>
@@ -7503,7 +7587,7 @@
       <w:pPr>
         <w:pStyle w:val="2"/>
       </w:pPr>
-      <w:bookmarkStart w:id="11" w:name="_Toc122999172"/>
+      <w:bookmarkStart w:id="11" w:name="_Toc123000612"/>
       <w:r>
         <w:t>Разрешить переключать типы узлов с данной итерации</w:t>
       </w:r>
@@ -7556,7 +7640,7 @@
       <w:pPr>
         <w:pStyle w:val="2"/>
       </w:pPr>
-      <w:bookmarkStart w:id="12" w:name="_Toc122999173"/>
+      <w:bookmarkStart w:id="12" w:name="_Toc123000613"/>
       <w:r>
         <w:t>Максимальное количество итераций метода Ньютона</w:t>
       </w:r>
@@ -7597,7 +7681,7 @@
           <w:lang w:val="en-US"/>
         </w:rPr>
       </w:pPr>
-      <w:bookmarkStart w:id="13" w:name="_Toc122999174"/>
+      <w:bookmarkStart w:id="13" w:name="_Toc123000614"/>
       <w:r>
         <w:t xml:space="preserve">Максимальное приращение шага Ньютона по напряжению </w:t>
       </w:r>
@@ -7641,7 +7725,7 @@
       <w:pPr>
         <w:pStyle w:val="2"/>
       </w:pPr>
-      <w:bookmarkStart w:id="14" w:name="_Toc122999175"/>
+      <w:bookmarkStart w:id="14" w:name="_Toc123000615"/>
       <w:r>
         <w:t>Максимальное приращение шага Ньютона по углу узла</w:t>
       </w:r>
@@ -7685,7 +7769,7 @@
       <w:pPr>
         <w:pStyle w:val="2"/>
       </w:pPr>
-      <w:bookmarkStart w:id="15" w:name="_Toc122999176"/>
+      <w:bookmarkStart w:id="15" w:name="_Toc123000616"/>
       <w:r>
         <w:lastRenderedPageBreak/>
         <w:t>Максимальное приращение шага Ньютона по углу связи</w:t>
@@ -7724,7 +7808,7 @@
       <w:pPr>
         <w:pStyle w:val="2"/>
       </w:pPr>
-      <w:bookmarkStart w:id="16" w:name="_Toc122999177"/>
+      <w:bookmarkStart w:id="16" w:name="_Toc123000617"/>
       <w:r>
         <w:t xml:space="preserve">Шаг Ньютона, меньше которого </w:t>
       </w:r>
@@ -7806,7 +7890,7 @@
       <w:pPr>
         <w:pStyle w:val="2"/>
       </w:pPr>
-      <w:bookmarkStart w:id="17" w:name="_Toc122999178"/>
+      <w:bookmarkStart w:id="17" w:name="_Toc123000618"/>
       <w:r>
         <w:t>Система уравнений метода Ньютона</w:t>
       </w:r>
@@ -7838,7 +7922,7 @@
       <w:pPr>
         <w:pStyle w:val="2"/>
       </w:pPr>
-      <w:bookmarkStart w:id="18" w:name="_Toc122999179"/>
+      <w:bookmarkStart w:id="18" w:name="_Toc123000619"/>
       <w:r>
         <w:t>Разрешить учет СХН для узлов с отрицательной нагрузкой</w:t>
       </w:r>
@@ -7900,7 +7984,7 @@
       <w:pPr>
         <w:pStyle w:val="2"/>
       </w:pPr>
-      <w:bookmarkStart w:id="19" w:name="_Toc122999180"/>
+      <w:bookmarkStart w:id="19" w:name="_Toc123000620"/>
       <w:r>
         <w:t>Минимальная крутизна СХН</w:t>
       </w:r>
@@ -7941,7 +8025,7 @@
       <w:pPr>
         <w:pStyle w:val="2"/>
       </w:pPr>
-      <w:bookmarkStart w:id="20" w:name="_Toc122999181"/>
+      <w:bookmarkStart w:id="20" w:name="_Toc123000621"/>
       <w:r>
         <w:t>Максимальная крутизна СХН</w:t>
       </w:r>
@@ -7977,7 +8061,7 @@
         <w:pStyle w:val="2"/>
       </w:pPr>
       <w:bookmarkStart w:id="21" w:name="_Ref122359970"/>
-      <w:bookmarkStart w:id="22" w:name="_Toc122999182"/>
+      <w:bookmarkStart w:id="22" w:name="_Toc123000622"/>
       <w:r>
         <w:t>Постоянная времени сглаживания частоты в узле</w:t>
       </w:r>
@@ -8023,7 +8107,7 @@
         <w:pStyle w:val="2"/>
       </w:pPr>
       <w:bookmarkStart w:id="23" w:name="_Ref122359521"/>
-      <w:bookmarkStart w:id="24" w:name="_Toc122999183"/>
+      <w:bookmarkStart w:id="24" w:name="_Toc123000623"/>
       <w:r>
         <w:t>Напряжение перехода СХН на шунт (</w:t>
       </w:r>
@@ -8048,7 +8132,6 @@
       <w:r>
         <w:t xml:space="preserve">СХН при расчете должны удовлетворять условию </w:t>
       </w:r>
-      <w:proofErr w:type="gramStart"/>
       <w:r>
         <w:rPr>
           <w:lang w:val="en-US"/>
@@ -8056,11 +8139,7 @@
         <w:t>LRC</w:t>
       </w:r>
       <w:r>
-        <w:t>(</w:t>
-      </w:r>
-      <w:proofErr w:type="gramEnd"/>
-      <w:r>
-        <w:t xml:space="preserve">0)=0. </w:t>
+        <w:t xml:space="preserve">(0)=0. </w:t>
       </w:r>
       <w:r>
         <w:t xml:space="preserve">Для того чтобы упростить выполнение этого условия и исключить необходимость ввода соответствующих участков все СХН, используемые при расчете ЭМПП корректируются путем ввода </w:t>
@@ -8086,7 +8165,7 @@
       <w:pPr>
         <w:pStyle w:val="2"/>
       </w:pPr>
-      <w:bookmarkStart w:id="25" w:name="_Toc122999184"/>
+      <w:bookmarkStart w:id="25" w:name="_Toc123000624"/>
       <w:r>
         <w:lastRenderedPageBreak/>
         <w:t xml:space="preserve">Учитывать механическое демпфирование в </w:t>
@@ -8142,7 +8221,7 @@
         <w:pStyle w:val="2"/>
       </w:pPr>
       <w:bookmarkStart w:id="26" w:name="_Ref122732792"/>
-      <w:bookmarkStart w:id="27" w:name="_Toc122999185"/>
+      <w:bookmarkStart w:id="27" w:name="_Toc123000625"/>
       <w:r>
         <w:t>Длительность рассчитываемого ЭМПП (</w:t>
       </w:r>
@@ -8256,7 +8335,7 @@
       <w:pPr>
         <w:pStyle w:val="2"/>
       </w:pPr>
-      <w:bookmarkStart w:id="28" w:name="_Toc122999186"/>
+      <w:bookmarkStart w:id="28" w:name="_Toc123000626"/>
       <w:r>
         <w:t>Минимальный шаг вывода результатов (</w:t>
       </w:r>
@@ -8285,7 +8364,7 @@
       <w:pPr>
         <w:pStyle w:val="2"/>
       </w:pPr>
-      <w:bookmarkStart w:id="29" w:name="_Toc122999187"/>
+      <w:bookmarkStart w:id="29" w:name="_Toc123000627"/>
       <w:r>
         <w:t>Абсолютная точность интегрирования (</w:t>
       </w:r>
@@ -8361,7 +8440,7 @@
       <w:pPr>
         <w:pStyle w:val="2"/>
       </w:pPr>
-      <w:bookmarkStart w:id="30" w:name="_Toc122999188"/>
+      <w:bookmarkStart w:id="30" w:name="_Toc123000628"/>
       <w:r>
         <w:t>Относительная точность интегрирования (</w:t>
       </w:r>
@@ -8437,7 +8516,7 @@
       <w:pPr>
         <w:pStyle w:val="2"/>
       </w:pPr>
-      <w:bookmarkStart w:id="31" w:name="_Toc122999189"/>
+      <w:bookmarkStart w:id="31" w:name="_Toc123000629"/>
       <w:r>
         <w:t xml:space="preserve">Выполнять </w:t>
       </w:r>
@@ -8486,7 +8565,7 @@
       <w:pPr>
         <w:pStyle w:val="2"/>
       </w:pPr>
-      <w:bookmarkStart w:id="32" w:name="_Toc122999190"/>
+      <w:bookmarkStart w:id="32" w:name="_Toc123000630"/>
       <w:r>
         <w:t>Постоянная времени сглаживания производных в АРВ Мустанг (</w:t>
       </w:r>
@@ -8566,7 +8645,7 @@
         </w:rPr>
       </w:pPr>
       <w:bookmarkStart w:id="33" w:name="_Ref122361344"/>
-      <w:bookmarkStart w:id="34" w:name="_Toc122999191"/>
+      <w:bookmarkStart w:id="34" w:name="_Toc123000631"/>
       <w:proofErr w:type="spellStart"/>
       <w:r>
         <w:rPr>
@@ -8596,7 +8675,6 @@
         <w:t xml:space="preserve"> </w:t>
       </w:r>
       <w:proofErr w:type="spellStart"/>
-      <w:proofErr w:type="gramStart"/>
       <w:r>
         <w:rPr>
           <w:lang w:val="en-US"/>
@@ -8617,7 +8695,6 @@
         <w:t xml:space="preserve"> (</w:t>
       </w:r>
       <w:proofErr w:type="spellStart"/>
-      <w:proofErr w:type="gramEnd"/>
       <w:r>
         <w:rPr>
           <w:lang w:val="en-US"/>
@@ -8957,7 +9034,7 @@
         <w:pStyle w:val="2"/>
       </w:pPr>
       <w:bookmarkStart w:id="35" w:name="_Ref122361863"/>
-      <w:bookmarkStart w:id="36" w:name="_Toc122999192"/>
+      <w:bookmarkStart w:id="36" w:name="_Toc123000632"/>
       <w:r>
         <w:t xml:space="preserve">Количество перемен знака переменной для обнаружения </w:t>
       </w:r>
@@ -9004,12 +9081,11 @@
         <w:pStyle w:val="2"/>
       </w:pPr>
       <w:bookmarkStart w:id="37" w:name="_Ref122361577"/>
-      <w:bookmarkStart w:id="38" w:name="_Toc122999193"/>
+      <w:bookmarkStart w:id="38" w:name="_Toc123000633"/>
       <w:r>
         <w:t xml:space="preserve">Номер шага, на кратном которому работает глобальное подавление </w:t>
       </w:r>
       <w:proofErr w:type="spellStart"/>
-      <w:proofErr w:type="gramStart"/>
       <w:r>
         <w:t>рингинга</w:t>
       </w:r>
@@ -9018,7 +9094,6 @@
         <w:t xml:space="preserve">  (</w:t>
       </w:r>
       <w:proofErr w:type="spellStart"/>
-      <w:proofErr w:type="gramEnd"/>
       <w:r>
         <w:rPr>
           <w:lang w:val="en-US"/>
@@ -9077,7 +9152,7 @@
         <w:pStyle w:val="2"/>
       </w:pPr>
       <w:bookmarkStart w:id="39" w:name="_Ref122361866"/>
-      <w:bookmarkStart w:id="40" w:name="_Toc122999194"/>
+      <w:bookmarkStart w:id="40" w:name="_Toc123000634"/>
       <w:r>
         <w:t xml:space="preserve">Количество шагов, на протяжении которого работает индивидуальное подавление </w:t>
       </w:r>
@@ -9205,7 +9280,7 @@
       <w:pPr>
         <w:pStyle w:val="2"/>
       </w:pPr>
-      <w:bookmarkStart w:id="41" w:name="_Toc122999195"/>
+      <w:bookmarkStart w:id="41" w:name="_Toc123000635"/>
       <w:r>
         <w:t xml:space="preserve">Использовать быструю </w:t>
       </w:r>
@@ -9270,7 +9345,7 @@
       <w:pPr>
         <w:pStyle w:val="2"/>
       </w:pPr>
-      <w:bookmarkStart w:id="42" w:name="_Toc122999196"/>
+      <w:bookmarkStart w:id="42" w:name="_Toc123000636"/>
       <w:r>
         <w:t>Отключить запись результатов (</w:t>
       </w:r>
@@ -9364,7 +9439,7 @@
       <w:pPr>
         <w:pStyle w:val="2"/>
       </w:pPr>
-      <w:bookmarkStart w:id="43" w:name="_Toc122999197"/>
+      <w:bookmarkStart w:id="43" w:name="_Toc123000637"/>
       <w:r>
         <w:lastRenderedPageBreak/>
         <w:t>Допустимое количество ошибок на минимальном шаге (</w:t>
@@ -9409,7 +9484,7 @@
       <w:pPr>
         <w:pStyle w:val="2"/>
       </w:pPr>
-      <w:bookmarkStart w:id="44" w:name="_Toc122999198"/>
+      <w:bookmarkStart w:id="44" w:name="_Toc123000638"/>
       <w:r>
         <w:t>Минимальное сопротивление ветви (</w:t>
       </w:r>
@@ -9490,7 +9565,7 @@
       <w:pPr>
         <w:pStyle w:val="2"/>
       </w:pPr>
-      <w:bookmarkStart w:id="45" w:name="_Toc122999199"/>
+      <w:bookmarkStart w:id="45" w:name="_Toc123000639"/>
       <w:r>
         <w:t>Разрешить замену стандартных СХН пользовательскими (</w:t>
       </w:r>
@@ -9556,7 +9631,7 @@
         <w:pStyle w:val="2"/>
       </w:pPr>
       <w:bookmarkStart w:id="46" w:name="_Ref122357732"/>
-      <w:bookmarkStart w:id="47" w:name="_Toc122999200"/>
+      <w:bookmarkStart w:id="47" w:name="_Toc123000640"/>
       <w:r>
         <w:t>Разрешить завершение расчета при затухании ЭМПП (</w:t>
       </w:r>
@@ -9623,7 +9698,7 @@
         <w:pStyle w:val="2"/>
       </w:pPr>
       <w:bookmarkStart w:id="48" w:name="_Ref122357729"/>
-      <w:bookmarkStart w:id="49" w:name="_Toc122999201"/>
+      <w:bookmarkStart w:id="49" w:name="_Toc123000641"/>
       <w:r>
         <w:t>Контролировать затухание ЭМПП на протяжении количества циклов колебаний (</w:t>
       </w:r>
@@ -9666,7 +9741,7 @@
         <w:pStyle w:val="2"/>
       </w:pPr>
       <w:bookmarkStart w:id="50" w:name="_Ref122357711"/>
-      <w:bookmarkStart w:id="51" w:name="_Toc122999202"/>
+      <w:bookmarkStart w:id="51" w:name="_Toc123000642"/>
       <w:r>
         <w:t>Завершать расчет при фиксации асинхронного режима по связи (</w:t>
       </w:r>
@@ -9710,7 +9785,7 @@
         <w:pStyle w:val="2"/>
       </w:pPr>
       <w:bookmarkStart w:id="52" w:name="_Ref122357712"/>
-      <w:bookmarkStart w:id="53" w:name="_Toc122999203"/>
+      <w:bookmarkStart w:id="53" w:name="_Toc123000643"/>
       <w:r>
         <w:t>Завершать расчет при фиксации асинхронного режима в генераторе (</w:t>
       </w:r>
@@ -9761,7 +9836,7 @@
         </w:rPr>
       </w:pPr>
       <w:bookmarkStart w:id="54" w:name="_Ref122733142"/>
-      <w:bookmarkStart w:id="55" w:name="_Toc122999204"/>
+      <w:bookmarkStart w:id="55" w:name="_Toc123000644"/>
       <w:proofErr w:type="spellStart"/>
       <w:r>
         <w:rPr>
@@ -9823,7 +9898,7 @@
         </w:rPr>
       </w:pPr>
       <w:bookmarkStart w:id="56" w:name="_Ref122733052"/>
-      <w:bookmarkStart w:id="57" w:name="_Toc122999205"/>
+      <w:bookmarkStart w:id="57" w:name="_Toc123000645"/>
       <w:proofErr w:type="spellStart"/>
       <w:r>
         <w:rPr>
@@ -10118,7 +10193,7 @@
       <w:pPr>
         <w:pStyle w:val="2"/>
       </w:pPr>
-      <w:bookmarkStart w:id="58" w:name="_Toc122999206"/>
+      <w:bookmarkStart w:id="58" w:name="_Toc123000646"/>
       <w:r>
         <w:t>Расчет скольжения для демпфирования в уравнении движения (</w:t>
       </w:r>
@@ -10184,7 +10259,7 @@
         <w:pStyle w:val="2"/>
       </w:pPr>
       <w:bookmarkStart w:id="59" w:name="_Ref122360161"/>
-      <w:bookmarkStart w:id="60" w:name="_Toc122999207"/>
+      <w:bookmarkStart w:id="60" w:name="_Toc123000647"/>
       <w:r>
         <w:t>Уровень подробности протокола в файл (</w:t>
       </w:r>
@@ -10264,7 +10339,7 @@
       <w:pPr>
         <w:pStyle w:val="2"/>
       </w:pPr>
-      <w:bookmarkStart w:id="61" w:name="_Toc122999208"/>
+      <w:bookmarkStart w:id="61" w:name="_Toc123000648"/>
       <w:r>
         <w:t>Уровень подробности протокола в консоль (</w:t>
       </w:r>
@@ -10332,7 +10407,7 @@
       <w:pPr>
         <w:pStyle w:val="2"/>
       </w:pPr>
-      <w:bookmarkStart w:id="62" w:name="_Toc122999209"/>
+      <w:bookmarkStart w:id="62" w:name="_Toc123000649"/>
       <w:r>
         <w:t>Метод расчета параметров моделей Парка (</w:t>
       </w:r>
@@ -10404,7 +10479,7 @@
       <w:pPr>
         <w:pStyle w:val="2"/>
       </w:pPr>
-      <w:bookmarkStart w:id="63" w:name="_Toc122999210"/>
+      <w:bookmarkStart w:id="63" w:name="_Toc123000650"/>
       <w:r>
         <w:lastRenderedPageBreak/>
         <w:t>Вид СХН для учета генераторных узлов без генераторов (</w:t>
@@ -10481,7 +10556,7 @@
       <w:pPr>
         <w:pStyle w:val="1"/>
       </w:pPr>
-      <w:bookmarkStart w:id="64" w:name="_Toc122999211"/>
+      <w:bookmarkStart w:id="64" w:name="_Toc123000651"/>
       <w:r>
         <w:t>Результаты расчета</w:t>
       </w:r>
@@ -10529,7 +10604,7 @@
           <w:lang w:val="en-US"/>
         </w:rPr>
       </w:pPr>
-      <w:bookmarkStart w:id="65" w:name="_Toc122999212"/>
+      <w:bookmarkStart w:id="65" w:name="_Toc123000652"/>
       <w:r>
         <w:t>Просчитанное</w:t>
       </w:r>
@@ -10687,7 +10762,7 @@
         </w:rPr>
       </w:pPr>
       <w:bookmarkStart w:id="66" w:name="_Ref122733809"/>
-      <w:bookmarkStart w:id="67" w:name="_Toc122999213"/>
+      <w:bookmarkStart w:id="67" w:name="_Toc123000653"/>
       <w:r>
         <w:t>Сообщение</w:t>
       </w:r>
@@ -10727,7 +10802,7 @@
           <w:lang w:val="en-US"/>
         </w:rPr>
       </w:pPr>
-      <w:bookmarkStart w:id="68" w:name="_Toc122999214"/>
+      <w:bookmarkStart w:id="68" w:name="_Toc123000654"/>
       <w:r>
         <w:t>Причина потери устойчивости (</w:t>
       </w:r>
@@ -10816,7 +10891,7 @@
       <w:pPr>
         <w:pStyle w:val="2"/>
       </w:pPr>
-      <w:bookmarkStart w:id="69" w:name="_Toc122999215"/>
+      <w:bookmarkStart w:id="69" w:name="_Toc123000655"/>
       <w:r>
         <w:t>Путь к файлу результатов</w:t>
       </w:r>
@@ -10872,7 +10947,7 @@
       <w:pPr>
         <w:pStyle w:val="1"/>
       </w:pPr>
-      <w:bookmarkStart w:id="70" w:name="_Toc122999216"/>
+      <w:bookmarkStart w:id="70" w:name="_Toc123000656"/>
       <w:r>
         <w:t>Модели генераторов</w:t>
       </w:r>
@@ -10882,9 +10957,9 @@
       <w:pPr>
         <w:pStyle w:val="2"/>
       </w:pPr>
-      <w:bookmarkStart w:id="71" w:name="_Toc122999217"/>
-      <w:r>
-        <w:t>Генератор с постоянной ЭДС</w:t>
+      <w:bookmarkStart w:id="71" w:name="_Toc123000657"/>
+      <w:r>
+        <w:t>Шины бесконечной мощности</w:t>
       </w:r>
       <w:bookmarkEnd w:id="71"/>
     </w:p>
@@ -10895,7 +10970,7 @@
         </w:rPr>
       </w:pPr>
       <w:r>
-        <w:t xml:space="preserve">Модель генератора представляет собой ЭДС </w:t>
+        <w:t xml:space="preserve">Модель представляет собой постоянную ЭДС </w:t>
       </w:r>
       <m:oMath>
         <m:sSubSup>
@@ -10937,7 +11012,19 @@
         <w:rPr>
           <w:rFonts w:eastAsiaTheme="minorEastAsia"/>
         </w:rPr>
-        <w:t xml:space="preserve">, подключенную к шине через сопротивление </w:t>
+        <w:t>,</w:t>
+      </w:r>
+      <w:r>
+        <w:rPr>
+          <w:rFonts w:eastAsiaTheme="minorEastAsia"/>
+        </w:rPr>
+        <w:t xml:space="preserve"> </w:t>
+      </w:r>
+      <w:r>
+        <w:rPr>
+          <w:rFonts w:eastAsiaTheme="minorEastAsia"/>
+        </w:rPr>
+        <w:t xml:space="preserve">подключенную к шине через сопротивление </w:t>
       </w:r>
       <m:oMath>
         <m:r>
@@ -11015,12 +11102,31 @@
             </m:r>
           </m:sub>
         </m:sSub>
+        <m:r>
+          <w:rPr>
+            <w:rFonts w:ascii="Cambria Math" w:eastAsiaTheme="minorEastAsia" w:hAnsi="Cambria Math"/>
+          </w:rPr>
+          <m:t>=</m:t>
+        </m:r>
+        <m:r>
+          <w:rPr>
+            <w:rFonts w:ascii="Cambria Math" w:eastAsiaTheme="minorEastAsia" w:hAnsi="Cambria Math"/>
+            <w:lang w:val="en-US"/>
+          </w:rPr>
+          <m:t>const</m:t>
+        </m:r>
+        <m:r>
+          <w:rPr>
+            <w:rFonts w:ascii="Cambria Math" w:eastAsiaTheme="minorEastAsia" w:hAnsi="Cambria Math"/>
+          </w:rPr>
+          <m:t>.</m:t>
+        </m:r>
       </m:oMath>
       <w:r>
         <w:rPr>
           <w:rFonts w:eastAsiaTheme="minorEastAsia"/>
         </w:rPr>
-        <w:t xml:space="preserve">. </w:t>
+        <w:t xml:space="preserve"> </w:t>
       </w:r>
       <w:r>
         <w:rPr>
@@ -11038,7 +11144,7 @@
         <w:rPr>
           <w:rFonts w:eastAsiaTheme="minorEastAsia"/>
         </w:rPr>
-        <w:instrText xml:space="preserve"> REF _Ref122998070 \h </w:instrText>
+        <w:instrText xml:space="preserve"> REF _Ref123000437 \h </w:instrText>
       </w:r>
       <w:r>
         <w:rPr>
@@ -11940,7 +12046,7 @@
                 <w:i/>
               </w:rPr>
             </w:pPr>
-            <w:bookmarkStart w:id="72" w:name="_Ref122998070"/>
+            <w:bookmarkStart w:id="72" w:name="_Ref123000437"/>
             <w:r>
               <w:lastRenderedPageBreak/>
               <w:t>(</w:t>
@@ -12073,43 +12179,7 @@
         <w:rPr>
           <w:rFonts w:eastAsiaTheme="minorEastAsia"/>
         </w:rPr>
-        <w:t xml:space="preserve">представляет собой </w:t>
-      </w:r>
-      <w:r>
-        <w:rPr>
-          <w:rFonts w:eastAsiaTheme="minorEastAsia"/>
-        </w:rPr>
-        <w:t xml:space="preserve">уравнение тока </w:t>
-      </w:r>
-      <w:r>
-        <w:rPr>
-          <w:rFonts w:eastAsiaTheme="minorEastAsia"/>
-        </w:rPr>
-        <w:t xml:space="preserve">шунта </w:t>
-      </w:r>
-      <w:r>
-        <w:rPr>
-          <w:rFonts w:eastAsiaTheme="minorEastAsia"/>
-        </w:rPr>
-        <w:t xml:space="preserve">в </w:t>
-      </w:r>
-      <w:r>
-        <w:rPr>
-          <w:rFonts w:eastAsiaTheme="minorEastAsia"/>
-        </w:rPr>
-        <w:t xml:space="preserve">узле подключения генератора, таким образом, </w:t>
-      </w:r>
-      <w:r>
-        <w:rPr>
-          <w:rFonts w:eastAsiaTheme="minorEastAsia"/>
-        </w:rPr>
-        <w:t xml:space="preserve">в матрицу проводимостей сети </w:t>
-      </w:r>
-      <w:r>
-        <w:rPr>
-          <w:rFonts w:eastAsiaTheme="minorEastAsia"/>
-        </w:rPr>
-        <w:t xml:space="preserve">вводится проводимость </w:t>
+        <w:t xml:space="preserve">представляет собой уравнение тока шунта в узле подключения генератора, таким образом, в матрицу проводимостей сети вводится проводимость </w:t>
       </w:r>
       <m:oMath>
         <m:f>
@@ -12241,81 +12311,75 @@
         <w:rPr>
           <w:rFonts w:eastAsiaTheme="minorEastAsia"/>
         </w:rPr>
-        <w:t>рассчитываются по выражениям</w:t>
+        <w:t xml:space="preserve">рассчитываются по выражениям </w:t>
       </w:r>
       <w:r>
         <w:rPr>
           <w:rFonts w:eastAsiaTheme="minorEastAsia"/>
         </w:rPr>
-        <w:t xml:space="preserve"> </w:t>
+        <w:fldChar w:fldCharType="begin"/>
       </w:r>
       <w:r>
         <w:rPr>
           <w:rFonts w:eastAsiaTheme="minorEastAsia"/>
         </w:rPr>
+        <w:instrText xml:space="preserve"> REF _Ref123000659 \h </w:instrText>
+      </w:r>
+      <w:r>
+        <w:rPr>
+          <w:rFonts w:eastAsiaTheme="minorEastAsia"/>
+        </w:rPr>
+      </w:r>
+      <w:r>
+        <w:rPr>
+          <w:rFonts w:eastAsiaTheme="minorEastAsia"/>
+        </w:rPr>
+        <w:fldChar w:fldCharType="separate"/>
+      </w:r>
+      <w:r>
+        <w:t>(</w:t>
+      </w:r>
+      <w:r>
+        <w:rPr>
+          <w:noProof/>
+        </w:rPr>
+        <w:t>5.1</w:t>
+      </w:r>
+      <w:r>
+        <w:noBreakHyphen/>
+      </w:r>
+      <w:r>
+        <w:rPr>
+          <w:noProof/>
+        </w:rPr>
+        <w:t>2</w:t>
+      </w:r>
+      <w:r>
+        <w:t>)</w:t>
+      </w:r>
+      <w:r>
+        <w:rPr>
+          <w:rFonts w:eastAsiaTheme="minorEastAsia"/>
+        </w:rPr>
+        <w:fldChar w:fldCharType="end"/>
+      </w:r>
+      <w:r>
+        <w:rPr>
+          <w:rFonts w:eastAsiaTheme="minorEastAsia"/>
+        </w:rPr>
+        <w:t xml:space="preserve"> и </w:t>
+      </w:r>
+      <w:r>
+        <w:rPr>
+          <w:rFonts w:eastAsiaTheme="minorEastAsia"/>
+        </w:rPr>
         <w:fldChar w:fldCharType="begin"/>
       </w:r>
       <w:r>
         <w:rPr>
           <w:rFonts w:eastAsiaTheme="minorEastAsia"/>
         </w:rPr>
-        <w:instrText xml:space="preserve"> REF _Ref122997681 \h </w:instrText>
-      </w:r>
-      <w:r>
-        <w:rPr>
-          <w:rFonts w:eastAsiaTheme="minorEastAsia"/>
-        </w:rPr>
-      </w:r>
-      <w:r>
-        <w:rPr>
-          <w:rFonts w:eastAsiaTheme="minorEastAsia"/>
-        </w:rPr>
-        <w:fldChar w:fldCharType="separate"/>
-      </w:r>
-      <w:r>
-        <w:t>(</w:t>
-      </w:r>
-      <w:r>
-        <w:rPr>
-          <w:noProof/>
-        </w:rPr>
-        <w:t>5.1</w:t>
-      </w:r>
-      <w:r>
-        <w:noBreakHyphen/>
-      </w:r>
-      <w:r>
-        <w:rPr>
-          <w:noProof/>
-        </w:rPr>
-        <w:t>2</w:t>
-      </w:r>
-      <w:r>
-        <w:t>)</w:t>
-      </w:r>
-      <w:r>
-        <w:rPr>
-          <w:rFonts w:eastAsiaTheme="minorEastAsia"/>
-        </w:rPr>
-        <w:fldChar w:fldCharType="end"/>
-      </w:r>
-      <w:r>
-        <w:rPr>
-          <w:rFonts w:eastAsiaTheme="minorEastAsia"/>
-        </w:rPr>
-        <w:t xml:space="preserve"> и </w:t>
-      </w:r>
-      <w:r>
-        <w:rPr>
-          <w:rFonts w:eastAsiaTheme="minorEastAsia"/>
-        </w:rPr>
-        <w:fldChar w:fldCharType="begin"/>
-      </w:r>
-      <w:r>
-        <w:rPr>
-          <w:rFonts w:eastAsiaTheme="minorEastAsia"/>
-        </w:rPr>
-        <w:instrText xml:space="preserve"> REF _Ref122997683 \h </w:instrText>
+        <w:instrText xml:space="preserve"> REF _Ref123000661 \h </w:instrText>
       </w:r>
       <w:r>
         <w:rPr>
@@ -12573,7 +12637,7 @@
                 <w:i/>
               </w:rPr>
             </w:pPr>
-            <w:bookmarkStart w:id="73" w:name="_Ref122997681"/>
+            <w:bookmarkStart w:id="73" w:name="_Ref123000659"/>
             <w:r>
               <w:t>(</w:t>
             </w:r>
@@ -12816,7 +12880,7 @@
                 <w:i/>
               </w:rPr>
             </w:pPr>
-            <w:bookmarkStart w:id="74" w:name="_Ref122997683"/>
+            <w:bookmarkStart w:id="74" w:name="_Ref123000661"/>
             <w:r>
               <w:t>(</w:t>
             </w:r>
@@ -12863,6 +12927,1949 @@
               <w:t>)</w:t>
             </w:r>
             <w:bookmarkEnd w:id="74"/>
+          </w:p>
+        </w:tc>
+      </w:tr>
+    </w:tbl>
+    <w:p>
+      <w:bookmarkStart w:id="75" w:name="_Toc123000658"/>
+      <w:r>
+        <w:t xml:space="preserve">Модель ШБМ представляет собой источник напряжения с фиксированным модулем и углом и является в некотором смысле аналогом балансирующего узла в расчетах установившегося режима.  В связи с этим в синхронной зоне с ШБМ изменения частоты невозможны без возникновения асинхронного режима внутри </w:t>
+      </w:r>
+      <w:r>
+        <w:t>этой зоны при любых небалансах. Использование ШБМ имеет смысл при моделировании внешних энергосистем с мощностями на два порядка превосходящими моделируемую, например, для анализа режимов работы внешних связей.</w:t>
+      </w:r>
+    </w:p>
+    <w:p>
+      <w:pPr>
+        <w:pStyle w:val="2"/>
+      </w:pPr>
+      <w:r>
+        <w:t>Генератор с постоянной ЭДС</w:t>
+      </w:r>
+      <w:bookmarkEnd w:id="75"/>
+    </w:p>
+    <w:p>
+      <w:pPr>
+        <w:rPr>
+          <w:i/>
+        </w:rPr>
+      </w:pPr>
+      <w:r>
+        <w:t xml:space="preserve">Модель генератора представляет собой ЭДС </w:t>
+      </w:r>
+      <m:oMath>
+        <m:sSubSup>
+          <m:sSubSupPr>
+            <m:ctrlPr>
+              <w:rPr>
+                <w:rFonts w:ascii="Cambria Math" w:hAnsi="Cambria Math"/>
+                <w:i/>
+              </w:rPr>
+            </m:ctrlPr>
+          </m:sSubSupPr>
+          <m:e>
+            <m:r>
+              <w:rPr>
+                <w:rFonts w:ascii="Cambria Math" w:hAnsi="Cambria Math"/>
+              </w:rPr>
+              <m:t>E</m:t>
+            </m:r>
+          </m:e>
+          <m:sub>
+            <m:r>
+              <w:rPr>
+                <w:rFonts w:ascii="Cambria Math" w:hAnsi="Cambria Math"/>
+              </w:rPr>
+              <m:t>q</m:t>
+            </m:r>
+          </m:sub>
+          <m:sup>
+            <m:r>
+              <w:rPr>
+                <w:rFonts w:ascii="Cambria Math" w:hAnsi="Cambria Math"/>
+              </w:rPr>
+              <m:t>'</m:t>
+            </m:r>
+          </m:sup>
+        </m:sSubSup>
+      </m:oMath>
+      <w:r>
+        <w:rPr>
+          <w:rFonts w:eastAsiaTheme="minorEastAsia"/>
+        </w:rPr>
+        <w:t xml:space="preserve">, </w:t>
+      </w:r>
+      <w:bookmarkStart w:id="76" w:name="_Hlk123000353"/>
+      <w:r>
+        <w:rPr>
+          <w:rFonts w:eastAsiaTheme="minorEastAsia"/>
+        </w:rPr>
+        <w:t xml:space="preserve">подключенную к шине через сопротивление </w:t>
+      </w:r>
+      <m:oMath>
+        <m:r>
+          <w:rPr>
+            <w:rFonts w:ascii="Cambria Math" w:eastAsiaTheme="minorEastAsia" w:hAnsi="Cambria Math"/>
+          </w:rPr>
+          <m:t>j</m:t>
+        </m:r>
+        <m:sSubSup>
+          <m:sSubSupPr>
+            <m:ctrlPr>
+              <w:rPr>
+                <w:rFonts w:ascii="Cambria Math" w:eastAsiaTheme="minorEastAsia" w:hAnsi="Cambria Math"/>
+                <w:i/>
+              </w:rPr>
+            </m:ctrlPr>
+          </m:sSubSupPr>
+          <m:e>
+            <m:r>
+              <w:rPr>
+                <w:rFonts w:ascii="Cambria Math" w:eastAsiaTheme="minorEastAsia" w:hAnsi="Cambria Math"/>
+              </w:rPr>
+              <m:t>x</m:t>
+            </m:r>
+          </m:e>
+          <m:sub>
+            <m:r>
+              <w:rPr>
+                <w:rFonts w:ascii="Cambria Math" w:eastAsiaTheme="minorEastAsia" w:hAnsi="Cambria Math"/>
+              </w:rPr>
+              <m:t>d</m:t>
+            </m:r>
+          </m:sub>
+          <m:sup>
+            <m:r>
+              <w:rPr>
+                <w:rFonts w:ascii="Cambria Math" w:eastAsiaTheme="minorEastAsia" w:hAnsi="Cambria Math"/>
+              </w:rPr>
+              <m:t>'</m:t>
+            </m:r>
+          </m:sup>
+        </m:sSubSup>
+      </m:oMath>
+      <w:r>
+        <w:rPr>
+          <w:rFonts w:eastAsiaTheme="minorEastAsia"/>
+        </w:rPr>
+        <w:t xml:space="preserve">. ЭДС зависит от угла ротора генератора </w:t>
+      </w:r>
+      <m:oMath>
+        <m:sSub>
+          <m:sSubPr>
+            <m:ctrlPr>
+              <w:rPr>
+                <w:rFonts w:ascii="Cambria Math" w:eastAsiaTheme="minorEastAsia" w:hAnsi="Cambria Math"/>
+                <w:i/>
+              </w:rPr>
+            </m:ctrlPr>
+          </m:sSubPr>
+          <m:e>
+            <m:r>
+              <w:rPr>
+                <w:rFonts w:ascii="Cambria Math" w:eastAsiaTheme="minorEastAsia" w:hAnsi="Cambria Math"/>
+              </w:rPr>
+              <m:t>δ</m:t>
+            </m:r>
+          </m:e>
+          <m:sub>
+            <m:r>
+              <w:rPr>
+                <w:rFonts w:ascii="Cambria Math" w:eastAsiaTheme="minorEastAsia" w:hAnsi="Cambria Math"/>
+                <w:lang w:val="en-US"/>
+              </w:rPr>
+              <m:t>g</m:t>
+            </m:r>
+          </m:sub>
+        </m:sSub>
+      </m:oMath>
+      <w:r>
+        <w:rPr>
+          <w:rFonts w:eastAsiaTheme="minorEastAsia"/>
+        </w:rPr>
+        <w:t xml:space="preserve">. </w:t>
+      </w:r>
+      <w:r>
+        <w:rPr>
+          <w:rFonts w:eastAsiaTheme="minorEastAsia"/>
+        </w:rPr>
+        <w:t xml:space="preserve">Комплексный ток в узле подключения рассчитывается по выражению </w:t>
+      </w:r>
+      <w:r>
+        <w:rPr>
+          <w:rFonts w:eastAsiaTheme="minorEastAsia"/>
+        </w:rPr>
+        <w:fldChar w:fldCharType="begin"/>
+      </w:r>
+      <w:r>
+        <w:rPr>
+          <w:rFonts w:eastAsiaTheme="minorEastAsia"/>
+        </w:rPr>
+        <w:instrText xml:space="preserve"> REF _Ref122998070 \h </w:instrText>
+      </w:r>
+      <w:r>
+        <w:rPr>
+          <w:rFonts w:eastAsiaTheme="minorEastAsia"/>
+        </w:rPr>
+      </w:r>
+      <w:r>
+        <w:rPr>
+          <w:rFonts w:eastAsiaTheme="minorEastAsia"/>
+        </w:rPr>
+        <w:fldChar w:fldCharType="separate"/>
+      </w:r>
+      <w:r>
+        <w:t>(</w:t>
+      </w:r>
+      <w:r>
+        <w:rPr>
+          <w:noProof/>
+        </w:rPr>
+        <w:t>5.2</w:t>
+      </w:r>
+      <w:r>
+        <w:noBreakHyphen/>
+      </w:r>
+      <w:r>
+        <w:rPr>
+          <w:noProof/>
+        </w:rPr>
+        <w:t>1</w:t>
+      </w:r>
+      <w:r>
+        <w:t>)</w:t>
+      </w:r>
+      <w:r>
+        <w:rPr>
+          <w:rFonts w:eastAsiaTheme="minorEastAsia"/>
+        </w:rPr>
+        <w:fldChar w:fldCharType="end"/>
+      </w:r>
+      <w:r>
+        <w:rPr>
+          <w:rFonts w:eastAsiaTheme="minorEastAsia"/>
+        </w:rPr>
+        <w:t>.</w:t>
+      </w:r>
+    </w:p>
+    <w:tbl>
+      <w:tblPr>
+        <w:tblStyle w:val="a3"/>
+        <w:tblW w:w="0" w:type="auto"/>
+        <w:tblBorders>
+          <w:top w:val="none" w:sz="0" w:space="0" w:color="auto"/>
+          <w:left w:val="none" w:sz="0" w:space="0" w:color="auto"/>
+          <w:bottom w:val="none" w:sz="0" w:space="0" w:color="auto"/>
+          <w:right w:val="none" w:sz="0" w:space="0" w:color="auto"/>
+          <w:insideH w:val="none" w:sz="0" w:space="0" w:color="auto"/>
+          <w:insideV w:val="none" w:sz="0" w:space="0" w:color="auto"/>
+        </w:tblBorders>
+        <w:tblLook w:val="04A0" w:firstRow="1" w:lastRow="0" w:firstColumn="1" w:lastColumn="0" w:noHBand="0" w:noVBand="1"/>
+      </w:tblPr>
+      <w:tblGrid>
+        <w:gridCol w:w="8500"/>
+        <w:gridCol w:w="845"/>
+      </w:tblGrid>
+      <w:tr>
+        <w:tc>
+          <w:tcPr>
+            <w:tcW w:w="8500" w:type="dxa"/>
+          </w:tcPr>
+          <w:bookmarkEnd w:id="76"/>
+          <w:p>
+            <w:pPr>
+              <w:spacing w:before="60" w:after="60"/>
+              <w:rPr>
+                <w:rFonts w:asciiTheme="majorHAnsi" w:eastAsiaTheme="majorEastAsia" w:hAnsiTheme="majorHAnsi" w:cstheme="majorBidi"/>
+              </w:rPr>
+            </w:pPr>
+            <m:oMathPara>
+              <m:oMath>
+                <m:acc>
+                  <m:accPr>
+                    <m:chr m:val="̇"/>
+                    <m:ctrlPr>
+                      <w:rPr>
+                        <w:rFonts w:ascii="Cambria Math" w:hAnsi="Cambria Math"/>
+                        <w:i/>
+                      </w:rPr>
+                    </m:ctrlPr>
+                  </m:accPr>
+                  <m:e>
+                    <m:r>
+                      <w:rPr>
+                        <w:rFonts w:ascii="Cambria Math" w:hAnsi="Cambria Math"/>
+                      </w:rPr>
+                      <m:t>I</m:t>
+                    </m:r>
+                  </m:e>
+                </m:acc>
+                <m:r>
+                  <w:rPr>
+                    <w:rFonts w:ascii="Cambria Math" w:hAnsi="Cambria Math"/>
+                  </w:rPr>
+                  <m:t>=</m:t>
+                </m:r>
+                <m:f>
+                  <m:fPr>
+                    <m:ctrlPr>
+                      <w:rPr>
+                        <w:rFonts w:ascii="Cambria Math" w:hAnsi="Cambria Math"/>
+                        <w:i/>
+                      </w:rPr>
+                    </m:ctrlPr>
+                  </m:fPr>
+                  <m:num>
+                    <m:sSubSup>
+                      <m:sSubSupPr>
+                        <m:ctrlPr>
+                          <w:rPr>
+                            <w:rFonts w:ascii="Cambria Math" w:hAnsi="Cambria Math"/>
+                            <w:i/>
+                          </w:rPr>
+                        </m:ctrlPr>
+                      </m:sSubSupPr>
+                      <m:e>
+                        <m:acc>
+                          <m:accPr>
+                            <m:chr m:val="̇"/>
+                            <m:ctrlPr>
+                              <w:rPr>
+                                <w:rFonts w:ascii="Cambria Math" w:hAnsi="Cambria Math"/>
+                                <w:i/>
+                              </w:rPr>
+                            </m:ctrlPr>
+                          </m:accPr>
+                          <m:e>
+                            <m:r>
+                              <w:rPr>
+                                <w:rFonts w:ascii="Cambria Math" w:hAnsi="Cambria Math"/>
+                              </w:rPr>
+                              <m:t>E</m:t>
+                            </m:r>
+                          </m:e>
+                        </m:acc>
+                      </m:e>
+                      <m:sub>
+                        <m:r>
+                          <w:rPr>
+                            <w:rFonts w:ascii="Cambria Math" w:hAnsi="Cambria Math"/>
+                          </w:rPr>
+                          <m:t>q</m:t>
+                        </m:r>
+                      </m:sub>
+                      <m:sup>
+                        <m:r>
+                          <w:rPr>
+                            <w:rFonts w:ascii="Cambria Math" w:hAnsi="Cambria Math"/>
+                          </w:rPr>
+                          <m:t>'</m:t>
+                        </m:r>
+                      </m:sup>
+                    </m:sSubSup>
+                    <m:r>
+                      <w:rPr>
+                        <w:rFonts w:ascii="Cambria Math" w:hAnsi="Cambria Math"/>
+                      </w:rPr>
+                      <m:t>-</m:t>
+                    </m:r>
+                    <m:acc>
+                      <m:accPr>
+                        <m:chr m:val="̇"/>
+                        <m:ctrlPr>
+                          <w:rPr>
+                            <w:rFonts w:ascii="Cambria Math" w:hAnsi="Cambria Math"/>
+                            <w:i/>
+                          </w:rPr>
+                        </m:ctrlPr>
+                      </m:accPr>
+                      <m:e>
+                        <m:r>
+                          <w:rPr>
+                            <w:rFonts w:ascii="Cambria Math" w:hAnsi="Cambria Math"/>
+                          </w:rPr>
+                          <m:t>V</m:t>
+                        </m:r>
+                      </m:e>
+                    </m:acc>
+                  </m:num>
+                  <m:den>
+                    <m:r>
+                      <w:rPr>
+                        <w:rFonts w:ascii="Cambria Math" w:hAnsi="Cambria Math"/>
+                      </w:rPr>
+                      <m:t>j</m:t>
+                    </m:r>
+                    <m:sSubSup>
+                      <m:sSubSupPr>
+                        <m:ctrlPr>
+                          <w:rPr>
+                            <w:rFonts w:ascii="Cambria Math" w:hAnsi="Cambria Math"/>
+                            <w:i/>
+                          </w:rPr>
+                        </m:ctrlPr>
+                      </m:sSubSupPr>
+                      <m:e>
+                        <m:r>
+                          <w:rPr>
+                            <w:rFonts w:ascii="Cambria Math" w:hAnsi="Cambria Math"/>
+                          </w:rPr>
+                          <m:t>x</m:t>
+                        </m:r>
+                      </m:e>
+                      <m:sub>
+                        <m:r>
+                          <w:rPr>
+                            <w:rFonts w:ascii="Cambria Math" w:hAnsi="Cambria Math"/>
+                          </w:rPr>
+                          <m:t>d</m:t>
+                        </m:r>
+                      </m:sub>
+                      <m:sup>
+                        <m:r>
+                          <w:rPr>
+                            <w:rFonts w:ascii="Cambria Math" w:hAnsi="Cambria Math"/>
+                          </w:rPr>
+                          <m:t>'</m:t>
+                        </m:r>
+                      </m:sup>
+                    </m:sSubSup>
+                  </m:den>
+                </m:f>
+                <m:r>
+                  <w:rPr>
+                    <w:rFonts w:ascii="Cambria Math" w:eastAsiaTheme="minorEastAsia" w:hAnsi="Cambria Math"/>
+                  </w:rPr>
+                  <m:t>=</m:t>
+                </m:r>
+                <m:f>
+                  <m:fPr>
+                    <m:ctrlPr>
+                      <w:rPr>
+                        <w:rFonts w:ascii="Cambria Math" w:eastAsiaTheme="minorEastAsia" w:hAnsi="Cambria Math"/>
+                        <w:i/>
+                      </w:rPr>
+                    </m:ctrlPr>
+                  </m:fPr>
+                  <m:num>
+                    <m:sSubSup>
+                      <m:sSubSupPr>
+                        <m:ctrlPr>
+                          <w:rPr>
+                            <w:rFonts w:ascii="Cambria Math" w:eastAsiaTheme="minorEastAsia" w:hAnsi="Cambria Math"/>
+                            <w:i/>
+                          </w:rPr>
+                        </m:ctrlPr>
+                      </m:sSubSupPr>
+                      <m:e>
+                        <m:r>
+                          <w:rPr>
+                            <w:rFonts w:ascii="Cambria Math" w:eastAsiaTheme="minorEastAsia" w:hAnsi="Cambria Math"/>
+                          </w:rPr>
+                          <m:t>E</m:t>
+                        </m:r>
+                      </m:e>
+                      <m:sub>
+                        <m:r>
+                          <w:rPr>
+                            <w:rFonts w:ascii="Cambria Math" w:eastAsiaTheme="minorEastAsia" w:hAnsi="Cambria Math"/>
+                          </w:rPr>
+                          <m:t>q</m:t>
+                        </m:r>
+                      </m:sub>
+                      <m:sup>
+                        <m:r>
+                          <w:rPr>
+                            <w:rFonts w:ascii="Cambria Math" w:eastAsiaTheme="minorEastAsia" w:hAnsi="Cambria Math"/>
+                          </w:rPr>
+                          <m:t>'</m:t>
+                        </m:r>
+                      </m:sup>
+                    </m:sSubSup>
+                    <m:func>
+                      <m:funcPr>
+                        <m:ctrlPr>
+                          <w:rPr>
+                            <w:rFonts w:ascii="Cambria Math" w:eastAsiaTheme="minorEastAsia" w:hAnsi="Cambria Math"/>
+                          </w:rPr>
+                        </m:ctrlPr>
+                      </m:funcPr>
+                      <m:fName>
+                        <m:r>
+                          <m:rPr>
+                            <m:sty m:val="p"/>
+                          </m:rPr>
+                          <w:rPr>
+                            <w:rFonts w:ascii="Cambria Math" w:eastAsiaTheme="minorEastAsia" w:hAnsi="Cambria Math"/>
+                          </w:rPr>
+                          <m:t>cos</m:t>
+                        </m:r>
+                      </m:fName>
+                      <m:e>
+                        <m:d>
+                          <m:dPr>
+                            <m:ctrlPr>
+                              <w:rPr>
+                                <w:rFonts w:ascii="Cambria Math" w:eastAsiaTheme="minorEastAsia" w:hAnsi="Cambria Math"/>
+                                <w:i/>
+                              </w:rPr>
+                            </m:ctrlPr>
+                          </m:dPr>
+                          <m:e>
+                            <m:sSub>
+                              <m:sSubPr>
+                                <m:ctrlPr>
+                                  <w:rPr>
+                                    <w:rFonts w:ascii="Cambria Math" w:eastAsiaTheme="minorEastAsia" w:hAnsi="Cambria Math"/>
+                                    <w:i/>
+                                  </w:rPr>
+                                </m:ctrlPr>
+                              </m:sSubPr>
+                              <m:e>
+                                <m:r>
+                                  <w:rPr>
+                                    <w:rFonts w:ascii="Cambria Math" w:eastAsiaTheme="minorEastAsia" w:hAnsi="Cambria Math"/>
+                                  </w:rPr>
+                                  <m:t>δ</m:t>
+                                </m:r>
+                              </m:e>
+                              <m:sub>
+                                <m:r>
+                                  <w:rPr>
+                                    <w:rFonts w:ascii="Cambria Math" w:eastAsiaTheme="minorEastAsia" w:hAnsi="Cambria Math"/>
+                                  </w:rPr>
+                                  <m:t>g</m:t>
+                                </m:r>
+                              </m:sub>
+                            </m:sSub>
+                          </m:e>
+                        </m:d>
+                      </m:e>
+                    </m:func>
+                    <m:r>
+                      <w:rPr>
+                        <w:rFonts w:ascii="Cambria Math" w:eastAsiaTheme="minorEastAsia" w:hAnsi="Cambria Math"/>
+                      </w:rPr>
+                      <m:t>+</m:t>
+                    </m:r>
+                    <m:sSubSup>
+                      <m:sSubSupPr>
+                        <m:ctrlPr>
+                          <w:rPr>
+                            <w:rFonts w:ascii="Cambria Math" w:eastAsiaTheme="minorEastAsia" w:hAnsi="Cambria Math"/>
+                            <w:i/>
+                          </w:rPr>
+                        </m:ctrlPr>
+                      </m:sSubSupPr>
+                      <m:e>
+                        <m:r>
+                          <w:rPr>
+                            <w:rFonts w:ascii="Cambria Math" w:eastAsiaTheme="minorEastAsia" w:hAnsi="Cambria Math"/>
+                          </w:rPr>
+                          <m:t>jE</m:t>
+                        </m:r>
+                      </m:e>
+                      <m:sub>
+                        <m:r>
+                          <w:rPr>
+                            <w:rFonts w:ascii="Cambria Math" w:eastAsiaTheme="minorEastAsia" w:hAnsi="Cambria Math"/>
+                          </w:rPr>
+                          <m:t>q</m:t>
+                        </m:r>
+                      </m:sub>
+                      <m:sup>
+                        <m:r>
+                          <w:rPr>
+                            <w:rFonts w:ascii="Cambria Math" w:eastAsiaTheme="minorEastAsia" w:hAnsi="Cambria Math"/>
+                          </w:rPr>
+                          <m:t>'</m:t>
+                        </m:r>
+                      </m:sup>
+                    </m:sSubSup>
+                    <m:func>
+                      <m:funcPr>
+                        <m:ctrlPr>
+                          <w:rPr>
+                            <w:rFonts w:ascii="Cambria Math" w:eastAsiaTheme="minorEastAsia" w:hAnsi="Cambria Math"/>
+                          </w:rPr>
+                        </m:ctrlPr>
+                      </m:funcPr>
+                      <m:fName>
+                        <m:r>
+                          <m:rPr>
+                            <m:sty m:val="p"/>
+                          </m:rPr>
+                          <w:rPr>
+                            <w:rFonts w:ascii="Cambria Math" w:eastAsiaTheme="minorEastAsia" w:hAnsi="Cambria Math"/>
+                          </w:rPr>
+                          <m:t>sin</m:t>
+                        </m:r>
+                      </m:fName>
+                      <m:e>
+                        <m:d>
+                          <m:dPr>
+                            <m:ctrlPr>
+                              <w:rPr>
+                                <w:rFonts w:ascii="Cambria Math" w:eastAsiaTheme="minorEastAsia" w:hAnsi="Cambria Math"/>
+                                <w:i/>
+                              </w:rPr>
+                            </m:ctrlPr>
+                          </m:dPr>
+                          <m:e>
+                            <m:sSub>
+                              <m:sSubPr>
+                                <m:ctrlPr>
+                                  <w:rPr>
+                                    <w:rFonts w:ascii="Cambria Math" w:eastAsiaTheme="minorEastAsia" w:hAnsi="Cambria Math"/>
+                                    <w:i/>
+                                  </w:rPr>
+                                </m:ctrlPr>
+                              </m:sSubPr>
+                              <m:e>
+                                <m:r>
+                                  <w:rPr>
+                                    <w:rFonts w:ascii="Cambria Math" w:eastAsiaTheme="minorEastAsia" w:hAnsi="Cambria Math"/>
+                                  </w:rPr>
+                                  <m:t>δ</m:t>
+                                </m:r>
+                              </m:e>
+                              <m:sub>
+                                <m:r>
+                                  <w:rPr>
+                                    <w:rFonts w:ascii="Cambria Math" w:eastAsiaTheme="minorEastAsia" w:hAnsi="Cambria Math"/>
+                                  </w:rPr>
+                                  <m:t>g</m:t>
+                                </m:r>
+                              </m:sub>
+                            </m:sSub>
+                          </m:e>
+                        </m:d>
+                      </m:e>
+                    </m:func>
+                    <m:r>
+                      <w:rPr>
+                        <w:rFonts w:ascii="Cambria Math" w:eastAsiaTheme="minorEastAsia" w:hAnsi="Cambria Math"/>
+                      </w:rPr>
+                      <m:t>-</m:t>
+                    </m:r>
+                    <m:acc>
+                      <m:accPr>
+                        <m:chr m:val="̇"/>
+                        <m:ctrlPr>
+                          <w:rPr>
+                            <w:rFonts w:ascii="Cambria Math" w:eastAsiaTheme="minorEastAsia" w:hAnsi="Cambria Math"/>
+                            <w:i/>
+                          </w:rPr>
+                        </m:ctrlPr>
+                      </m:accPr>
+                      <m:e>
+                        <m:r>
+                          <w:rPr>
+                            <w:rFonts w:ascii="Cambria Math" w:eastAsiaTheme="minorEastAsia" w:hAnsi="Cambria Math"/>
+                          </w:rPr>
+                          <m:t>V</m:t>
+                        </m:r>
+                      </m:e>
+                    </m:acc>
+                  </m:num>
+                  <m:den>
+                    <m:r>
+                      <w:rPr>
+                        <w:rFonts w:ascii="Cambria Math" w:eastAsiaTheme="minorEastAsia" w:hAnsi="Cambria Math"/>
+                      </w:rPr>
+                      <m:t>j</m:t>
+                    </m:r>
+                    <m:sSubSup>
+                      <m:sSubSupPr>
+                        <m:ctrlPr>
+                          <w:rPr>
+                            <w:rFonts w:ascii="Cambria Math" w:eastAsiaTheme="minorEastAsia" w:hAnsi="Cambria Math"/>
+                            <w:i/>
+                          </w:rPr>
+                        </m:ctrlPr>
+                      </m:sSubSupPr>
+                      <m:e>
+                        <m:r>
+                          <w:rPr>
+                            <w:rFonts w:ascii="Cambria Math" w:eastAsiaTheme="minorEastAsia" w:hAnsi="Cambria Math"/>
+                          </w:rPr>
+                          <m:t>x</m:t>
+                        </m:r>
+                      </m:e>
+                      <m:sub>
+                        <m:r>
+                          <w:rPr>
+                            <w:rFonts w:ascii="Cambria Math" w:eastAsiaTheme="minorEastAsia" w:hAnsi="Cambria Math"/>
+                          </w:rPr>
+                          <m:t>d</m:t>
+                        </m:r>
+                      </m:sub>
+                      <m:sup>
+                        <m:r>
+                          <w:rPr>
+                            <w:rFonts w:ascii="Cambria Math" w:eastAsiaTheme="minorEastAsia" w:hAnsi="Cambria Math"/>
+                          </w:rPr>
+                          <m:t>'</m:t>
+                        </m:r>
+                      </m:sup>
+                    </m:sSubSup>
+                  </m:den>
+                </m:f>
+                <m:r>
+                  <w:rPr>
+                    <w:rFonts w:ascii="Cambria Math" w:eastAsiaTheme="minorEastAsia" w:hAnsi="Cambria Math"/>
+                  </w:rPr>
+                  <m:t>=</m:t>
+                </m:r>
+              </m:oMath>
+            </m:oMathPara>
+          </w:p>
+          <w:p>
+            <w:pPr>
+              <w:spacing w:before="60" w:after="60"/>
+              <w:rPr>
+                <w:i/>
+              </w:rPr>
+            </w:pPr>
+            <m:oMathPara>
+              <m:oMath>
+                <m:r>
+                  <w:rPr>
+                    <w:rFonts w:ascii="Cambria Math" w:eastAsiaTheme="minorEastAsia" w:hAnsi="Cambria Math"/>
+                  </w:rPr>
+                  <m:t>=</m:t>
+                </m:r>
+                <m:f>
+                  <m:fPr>
+                    <m:ctrlPr>
+                      <w:rPr>
+                        <w:rFonts w:ascii="Cambria Math" w:eastAsiaTheme="minorEastAsia" w:hAnsi="Cambria Math"/>
+                        <w:i/>
+                      </w:rPr>
+                    </m:ctrlPr>
+                  </m:fPr>
+                  <m:num>
+                    <m:sSubSup>
+                      <m:sSubSupPr>
+                        <m:ctrlPr>
+                          <w:rPr>
+                            <w:rFonts w:ascii="Cambria Math" w:eastAsiaTheme="minorEastAsia" w:hAnsi="Cambria Math"/>
+                            <w:i/>
+                          </w:rPr>
+                        </m:ctrlPr>
+                      </m:sSubSupPr>
+                      <m:e>
+                        <m:r>
+                          <w:rPr>
+                            <w:rFonts w:ascii="Cambria Math" w:eastAsiaTheme="minorEastAsia" w:hAnsi="Cambria Math"/>
+                          </w:rPr>
+                          <m:t>E</m:t>
+                        </m:r>
+                      </m:e>
+                      <m:sub>
+                        <m:r>
+                          <w:rPr>
+                            <w:rFonts w:ascii="Cambria Math" w:eastAsiaTheme="minorEastAsia" w:hAnsi="Cambria Math"/>
+                          </w:rPr>
+                          <m:t>q</m:t>
+                        </m:r>
+                      </m:sub>
+                      <m:sup>
+                        <m:r>
+                          <w:rPr>
+                            <w:rFonts w:ascii="Cambria Math" w:eastAsiaTheme="minorEastAsia" w:hAnsi="Cambria Math"/>
+                          </w:rPr>
+                          <m:t>'</m:t>
+                        </m:r>
+                      </m:sup>
+                    </m:sSubSup>
+                    <m:func>
+                      <m:funcPr>
+                        <m:ctrlPr>
+                          <w:rPr>
+                            <w:rFonts w:ascii="Cambria Math" w:eastAsiaTheme="minorEastAsia" w:hAnsi="Cambria Math"/>
+                          </w:rPr>
+                        </m:ctrlPr>
+                      </m:funcPr>
+                      <m:fName>
+                        <m:r>
+                          <m:rPr>
+                            <m:sty m:val="p"/>
+                          </m:rPr>
+                          <w:rPr>
+                            <w:rFonts w:ascii="Cambria Math" w:eastAsiaTheme="minorEastAsia" w:hAnsi="Cambria Math"/>
+                          </w:rPr>
+                          <m:t>sin</m:t>
+                        </m:r>
+                      </m:fName>
+                      <m:e>
+                        <m:d>
+                          <m:dPr>
+                            <m:ctrlPr>
+                              <w:rPr>
+                                <w:rFonts w:ascii="Cambria Math" w:eastAsiaTheme="minorEastAsia" w:hAnsi="Cambria Math"/>
+                                <w:i/>
+                              </w:rPr>
+                            </m:ctrlPr>
+                          </m:dPr>
+                          <m:e>
+                            <m:sSub>
+                              <m:sSubPr>
+                                <m:ctrlPr>
+                                  <w:rPr>
+                                    <w:rFonts w:ascii="Cambria Math" w:eastAsiaTheme="minorEastAsia" w:hAnsi="Cambria Math"/>
+                                    <w:i/>
+                                  </w:rPr>
+                                </m:ctrlPr>
+                              </m:sSubPr>
+                              <m:e>
+                                <m:r>
+                                  <w:rPr>
+                                    <w:rFonts w:ascii="Cambria Math" w:eastAsiaTheme="minorEastAsia" w:hAnsi="Cambria Math"/>
+                                  </w:rPr>
+                                  <m:t>δ</m:t>
+                                </m:r>
+                              </m:e>
+                              <m:sub>
+                                <m:r>
+                                  <w:rPr>
+                                    <w:rFonts w:ascii="Cambria Math" w:eastAsiaTheme="minorEastAsia" w:hAnsi="Cambria Math"/>
+                                  </w:rPr>
+                                  <m:t>g</m:t>
+                                </m:r>
+                              </m:sub>
+                            </m:sSub>
+                          </m:e>
+                        </m:d>
+                      </m:e>
+                    </m:func>
+                  </m:num>
+                  <m:den>
+                    <m:sSubSup>
+                      <m:sSubSupPr>
+                        <m:ctrlPr>
+                          <w:rPr>
+                            <w:rFonts w:ascii="Cambria Math" w:eastAsiaTheme="minorEastAsia" w:hAnsi="Cambria Math"/>
+                            <w:i/>
+                          </w:rPr>
+                        </m:ctrlPr>
+                      </m:sSubSupPr>
+                      <m:e>
+                        <m:r>
+                          <w:rPr>
+                            <w:rFonts w:ascii="Cambria Math" w:eastAsiaTheme="minorEastAsia" w:hAnsi="Cambria Math"/>
+                          </w:rPr>
+                          <m:t>x</m:t>
+                        </m:r>
+                      </m:e>
+                      <m:sub>
+                        <m:r>
+                          <w:rPr>
+                            <w:rFonts w:ascii="Cambria Math" w:eastAsiaTheme="minorEastAsia" w:hAnsi="Cambria Math"/>
+                          </w:rPr>
+                          <m:t>d</m:t>
+                        </m:r>
+                      </m:sub>
+                      <m:sup>
+                        <m:r>
+                          <w:rPr>
+                            <w:rFonts w:ascii="Cambria Math" w:eastAsiaTheme="minorEastAsia" w:hAnsi="Cambria Math"/>
+                          </w:rPr>
+                          <m:t>'</m:t>
+                        </m:r>
+                      </m:sup>
+                    </m:sSubSup>
+                  </m:den>
+                </m:f>
+                <m:r>
+                  <w:rPr>
+                    <w:rFonts w:ascii="Cambria Math" w:eastAsiaTheme="minorEastAsia" w:hAnsi="Cambria Math"/>
+                  </w:rPr>
+                  <m:t>-j</m:t>
+                </m:r>
+                <m:f>
+                  <m:fPr>
+                    <m:ctrlPr>
+                      <w:rPr>
+                        <w:rFonts w:ascii="Cambria Math" w:eastAsiaTheme="minorEastAsia" w:hAnsi="Cambria Math"/>
+                        <w:i/>
+                      </w:rPr>
+                    </m:ctrlPr>
+                  </m:fPr>
+                  <m:num>
+                    <m:sSubSup>
+                      <m:sSubSupPr>
+                        <m:ctrlPr>
+                          <w:rPr>
+                            <w:rFonts w:ascii="Cambria Math" w:eastAsiaTheme="minorEastAsia" w:hAnsi="Cambria Math"/>
+                            <w:i/>
+                          </w:rPr>
+                        </m:ctrlPr>
+                      </m:sSubSupPr>
+                      <m:e>
+                        <m:r>
+                          <w:rPr>
+                            <w:rFonts w:ascii="Cambria Math" w:eastAsiaTheme="minorEastAsia" w:hAnsi="Cambria Math"/>
+                          </w:rPr>
+                          <m:t>E</m:t>
+                        </m:r>
+                      </m:e>
+                      <m:sub>
+                        <m:r>
+                          <w:rPr>
+                            <w:rFonts w:ascii="Cambria Math" w:eastAsiaTheme="minorEastAsia" w:hAnsi="Cambria Math"/>
+                          </w:rPr>
+                          <m:t>q</m:t>
+                        </m:r>
+                      </m:sub>
+                      <m:sup>
+                        <m:r>
+                          <w:rPr>
+                            <w:rFonts w:ascii="Cambria Math" w:eastAsiaTheme="minorEastAsia" w:hAnsi="Cambria Math"/>
+                          </w:rPr>
+                          <m:t>'</m:t>
+                        </m:r>
+                      </m:sup>
+                    </m:sSubSup>
+                    <m:func>
+                      <m:funcPr>
+                        <m:ctrlPr>
+                          <w:rPr>
+                            <w:rFonts w:ascii="Cambria Math" w:eastAsiaTheme="minorEastAsia" w:hAnsi="Cambria Math"/>
+                          </w:rPr>
+                        </m:ctrlPr>
+                      </m:funcPr>
+                      <m:fName>
+                        <m:r>
+                          <m:rPr>
+                            <m:sty m:val="p"/>
+                          </m:rPr>
+                          <w:rPr>
+                            <w:rFonts w:ascii="Cambria Math" w:eastAsiaTheme="minorEastAsia" w:hAnsi="Cambria Math"/>
+                          </w:rPr>
+                          <m:t>cos</m:t>
+                        </m:r>
+                      </m:fName>
+                      <m:e>
+                        <m:d>
+                          <m:dPr>
+                            <m:ctrlPr>
+                              <w:rPr>
+                                <w:rFonts w:ascii="Cambria Math" w:eastAsiaTheme="minorEastAsia" w:hAnsi="Cambria Math"/>
+                                <w:i/>
+                              </w:rPr>
+                            </m:ctrlPr>
+                          </m:dPr>
+                          <m:e>
+                            <m:sSub>
+                              <m:sSubPr>
+                                <m:ctrlPr>
+                                  <w:rPr>
+                                    <w:rFonts w:ascii="Cambria Math" w:eastAsiaTheme="minorEastAsia" w:hAnsi="Cambria Math"/>
+                                    <w:i/>
+                                  </w:rPr>
+                                </m:ctrlPr>
+                              </m:sSubPr>
+                              <m:e>
+                                <m:r>
+                                  <w:rPr>
+                                    <w:rFonts w:ascii="Cambria Math" w:eastAsiaTheme="minorEastAsia" w:hAnsi="Cambria Math"/>
+                                  </w:rPr>
+                                  <m:t>δ</m:t>
+                                </m:r>
+                              </m:e>
+                              <m:sub>
+                                <m:r>
+                                  <w:rPr>
+                                    <w:rFonts w:ascii="Cambria Math" w:eastAsiaTheme="minorEastAsia" w:hAnsi="Cambria Math"/>
+                                  </w:rPr>
+                                  <m:t>g</m:t>
+                                </m:r>
+                              </m:sub>
+                            </m:sSub>
+                          </m:e>
+                        </m:d>
+                      </m:e>
+                    </m:func>
+                  </m:num>
+                  <m:den>
+                    <m:sSubSup>
+                      <m:sSubSupPr>
+                        <m:ctrlPr>
+                          <w:rPr>
+                            <w:rFonts w:ascii="Cambria Math" w:eastAsiaTheme="minorEastAsia" w:hAnsi="Cambria Math"/>
+                            <w:i/>
+                          </w:rPr>
+                        </m:ctrlPr>
+                      </m:sSubSupPr>
+                      <m:e>
+                        <m:r>
+                          <w:rPr>
+                            <w:rFonts w:ascii="Cambria Math" w:eastAsiaTheme="minorEastAsia" w:hAnsi="Cambria Math"/>
+                          </w:rPr>
+                          <m:t>x</m:t>
+                        </m:r>
+                      </m:e>
+                      <m:sub>
+                        <m:r>
+                          <w:rPr>
+                            <w:rFonts w:ascii="Cambria Math" w:eastAsiaTheme="minorEastAsia" w:hAnsi="Cambria Math"/>
+                          </w:rPr>
+                          <m:t>d</m:t>
+                        </m:r>
+                      </m:sub>
+                      <m:sup>
+                        <m:r>
+                          <w:rPr>
+                            <w:rFonts w:ascii="Cambria Math" w:eastAsiaTheme="minorEastAsia" w:hAnsi="Cambria Math"/>
+                          </w:rPr>
+                          <m:t>'</m:t>
+                        </m:r>
+                      </m:sup>
+                    </m:sSubSup>
+                  </m:den>
+                </m:f>
+                <m:r>
+                  <w:rPr>
+                    <w:rFonts w:ascii="Cambria Math" w:eastAsiaTheme="minorEastAsia" w:hAnsi="Cambria Math"/>
+                  </w:rPr>
+                  <m:t>-</m:t>
+                </m:r>
+                <m:f>
+                  <m:fPr>
+                    <m:ctrlPr>
+                      <w:rPr>
+                        <w:rFonts w:ascii="Cambria Math" w:eastAsiaTheme="minorEastAsia" w:hAnsi="Cambria Math"/>
+                        <w:i/>
+                      </w:rPr>
+                    </m:ctrlPr>
+                  </m:fPr>
+                  <m:num>
+                    <m:r>
+                      <w:rPr>
+                        <w:rFonts w:ascii="Cambria Math" w:eastAsiaTheme="minorEastAsia" w:hAnsi="Cambria Math"/>
+                      </w:rPr>
+                      <m:t>V</m:t>
+                    </m:r>
+                  </m:num>
+                  <m:den>
+                    <m:sSubSup>
+                      <m:sSubSupPr>
+                        <m:ctrlPr>
+                          <w:rPr>
+                            <w:rFonts w:ascii="Cambria Math" w:eastAsiaTheme="minorEastAsia" w:hAnsi="Cambria Math"/>
+                            <w:i/>
+                          </w:rPr>
+                        </m:ctrlPr>
+                      </m:sSubSupPr>
+                      <m:e>
+                        <m:r>
+                          <w:rPr>
+                            <w:rFonts w:ascii="Cambria Math" w:eastAsiaTheme="minorEastAsia" w:hAnsi="Cambria Math"/>
+                          </w:rPr>
+                          <m:t>jx</m:t>
+                        </m:r>
+                      </m:e>
+                      <m:sub>
+                        <m:r>
+                          <w:rPr>
+                            <w:rFonts w:ascii="Cambria Math" w:eastAsiaTheme="minorEastAsia" w:hAnsi="Cambria Math"/>
+                          </w:rPr>
+                          <m:t>d</m:t>
+                        </m:r>
+                      </m:sub>
+                      <m:sup>
+                        <m:r>
+                          <w:rPr>
+                            <w:rFonts w:ascii="Cambria Math" w:eastAsiaTheme="minorEastAsia" w:hAnsi="Cambria Math"/>
+                          </w:rPr>
+                          <m:t>'</m:t>
+                        </m:r>
+                      </m:sup>
+                    </m:sSubSup>
+                  </m:den>
+                </m:f>
+              </m:oMath>
+            </m:oMathPara>
+          </w:p>
+        </w:tc>
+        <w:tc>
+          <w:tcPr>
+            <w:tcW w:w="845" w:type="dxa"/>
+            <w:vAlign w:val="center"/>
+          </w:tcPr>
+          <w:p>
+            <w:pPr>
+              <w:spacing w:before="60" w:after="60"/>
+              <w:ind w:firstLine="0"/>
+              <w:jc w:val="right"/>
+              <w:rPr>
+                <w:i/>
+              </w:rPr>
+            </w:pPr>
+            <w:bookmarkStart w:id="77" w:name="_Ref122998070"/>
+            <w:r>
+              <w:t>(</w:t>
+            </w:r>
+            <w:fldSimple w:instr=" STYLEREF 2 \s ">
+              <w:r>
+                <w:rPr>
+                  <w:noProof/>
+                </w:rPr>
+                <w:t>5.2</w:t>
+              </w:r>
+            </w:fldSimple>
+            <w:r>
+              <w:noBreakHyphen/>
+            </w:r>
+            <w:fldSimple w:instr=" SEQ Уравнение \* ARABIC \s 2 ">
+              <w:r>
+                <w:rPr>
+                  <w:noProof/>
+                </w:rPr>
+                <w:t>1</w:t>
+              </w:r>
+            </w:fldSimple>
+            <w:r>
+              <w:t>)</w:t>
+            </w:r>
+            <w:bookmarkEnd w:id="77"/>
+          </w:p>
+        </w:tc>
+      </w:tr>
+    </w:tbl>
+    <w:p>
+      <w:pPr>
+        <w:rPr>
+          <w:rFonts w:eastAsiaTheme="minorEastAsia"/>
+        </w:rPr>
+      </w:pPr>
+      <w:r>
+        <w:t xml:space="preserve">Слагаемое </w:t>
+      </w:r>
+      <m:oMath>
+        <m:f>
+          <m:fPr>
+            <m:ctrlPr>
+              <w:rPr>
+                <w:rFonts w:ascii="Cambria Math" w:hAnsi="Cambria Math"/>
+                <w:i/>
+              </w:rPr>
+            </m:ctrlPr>
+          </m:fPr>
+          <m:num>
+            <m:r>
+              <w:rPr>
+                <w:rFonts w:ascii="Cambria Math" w:hAnsi="Cambria Math"/>
+              </w:rPr>
+              <m:t>V</m:t>
+            </m:r>
+          </m:num>
+          <m:den>
+            <m:r>
+              <w:rPr>
+                <w:rFonts w:ascii="Cambria Math" w:hAnsi="Cambria Math"/>
+              </w:rPr>
+              <m:t>j</m:t>
+            </m:r>
+            <m:sSubSup>
+              <m:sSubSupPr>
+                <m:ctrlPr>
+                  <w:rPr>
+                    <w:rFonts w:ascii="Cambria Math" w:hAnsi="Cambria Math"/>
+                    <w:i/>
+                  </w:rPr>
+                </m:ctrlPr>
+              </m:sSubSupPr>
+              <m:e>
+                <m:r>
+                  <w:rPr>
+                    <w:rFonts w:ascii="Cambria Math" w:hAnsi="Cambria Math"/>
+                  </w:rPr>
+                  <m:t>x</m:t>
+                </m:r>
+              </m:e>
+              <m:sub>
+                <m:r>
+                  <w:rPr>
+                    <w:rFonts w:ascii="Cambria Math" w:hAnsi="Cambria Math"/>
+                  </w:rPr>
+                  <m:t>d</m:t>
+                </m:r>
+              </m:sub>
+              <m:sup>
+                <m:r>
+                  <w:rPr>
+                    <w:rFonts w:ascii="Cambria Math" w:hAnsi="Cambria Math"/>
+                  </w:rPr>
+                  <m:t>'</m:t>
+                </m:r>
+              </m:sup>
+            </m:sSubSup>
+          </m:den>
+        </m:f>
+      </m:oMath>
+      <w:r>
+        <w:rPr>
+          <w:rFonts w:eastAsiaTheme="minorEastAsia"/>
+        </w:rPr>
+        <w:t xml:space="preserve"> </w:t>
+      </w:r>
+      <w:r>
+        <w:rPr>
+          <w:rFonts w:eastAsiaTheme="minorEastAsia"/>
+        </w:rPr>
+        <w:t xml:space="preserve">представляет собой </w:t>
+      </w:r>
+      <w:r>
+        <w:rPr>
+          <w:rFonts w:eastAsiaTheme="minorEastAsia"/>
+        </w:rPr>
+        <w:t xml:space="preserve">уравнение тока </w:t>
+      </w:r>
+      <w:r>
+        <w:rPr>
+          <w:rFonts w:eastAsiaTheme="minorEastAsia"/>
+        </w:rPr>
+        <w:t xml:space="preserve">шунта </w:t>
+      </w:r>
+      <w:r>
+        <w:rPr>
+          <w:rFonts w:eastAsiaTheme="minorEastAsia"/>
+        </w:rPr>
+        <w:t xml:space="preserve">в </w:t>
+      </w:r>
+      <w:r>
+        <w:rPr>
+          <w:rFonts w:eastAsiaTheme="minorEastAsia"/>
+        </w:rPr>
+        <w:t xml:space="preserve">узле подключения генератора, таким образом, </w:t>
+      </w:r>
+      <w:r>
+        <w:rPr>
+          <w:rFonts w:eastAsiaTheme="minorEastAsia"/>
+        </w:rPr>
+        <w:t xml:space="preserve">в матрицу проводимостей сети </w:t>
+      </w:r>
+      <w:r>
+        <w:rPr>
+          <w:rFonts w:eastAsiaTheme="minorEastAsia"/>
+        </w:rPr>
+        <w:t xml:space="preserve">вводится проводимость </w:t>
+      </w:r>
+      <m:oMath>
+        <m:f>
+          <m:fPr>
+            <m:ctrlPr>
+              <w:rPr>
+                <w:rFonts w:ascii="Cambria Math" w:eastAsiaTheme="minorEastAsia" w:hAnsi="Cambria Math"/>
+                <w:i/>
+              </w:rPr>
+            </m:ctrlPr>
+          </m:fPr>
+          <m:num>
+            <m:r>
+              <w:rPr>
+                <w:rFonts w:ascii="Cambria Math" w:eastAsiaTheme="minorEastAsia" w:hAnsi="Cambria Math"/>
+              </w:rPr>
+              <m:t>1</m:t>
+            </m:r>
+          </m:num>
+          <m:den>
+            <m:r>
+              <w:rPr>
+                <w:rFonts w:ascii="Cambria Math" w:eastAsiaTheme="minorEastAsia" w:hAnsi="Cambria Math"/>
+                <w:lang w:val="en-US"/>
+              </w:rPr>
+              <m:t>j</m:t>
+            </m:r>
+            <m:sSubSup>
+              <m:sSubSupPr>
+                <m:ctrlPr>
+                  <w:rPr>
+                    <w:rFonts w:ascii="Cambria Math" w:eastAsiaTheme="minorEastAsia" w:hAnsi="Cambria Math"/>
+                    <w:i/>
+                  </w:rPr>
+                </m:ctrlPr>
+              </m:sSubSupPr>
+              <m:e>
+                <m:r>
+                  <w:rPr>
+                    <w:rFonts w:ascii="Cambria Math" w:eastAsiaTheme="minorEastAsia" w:hAnsi="Cambria Math"/>
+                    <w:lang w:val="en-US"/>
+                  </w:rPr>
+                  <m:t>x</m:t>
+                </m:r>
+                <m:ctrlPr>
+                  <w:rPr>
+                    <w:rFonts w:ascii="Cambria Math" w:eastAsiaTheme="minorEastAsia" w:hAnsi="Cambria Math"/>
+                    <w:i/>
+                    <w:lang w:val="en-US"/>
+                  </w:rPr>
+                </m:ctrlPr>
+              </m:e>
+              <m:sub>
+                <m:r>
+                  <w:rPr>
+                    <w:rFonts w:ascii="Cambria Math" w:eastAsiaTheme="minorEastAsia" w:hAnsi="Cambria Math"/>
+                    <w:lang w:val="en-US"/>
+                  </w:rPr>
+                  <m:t>d</m:t>
+                </m:r>
+              </m:sub>
+              <m:sup>
+                <m:r>
+                  <w:rPr>
+                    <w:rFonts w:ascii="Cambria Math" w:eastAsiaTheme="minorEastAsia" w:hAnsi="Cambria Math"/>
+                  </w:rPr>
+                  <m:t>'</m:t>
+                </m:r>
+              </m:sup>
+            </m:sSubSup>
+          </m:den>
+        </m:f>
+      </m:oMath>
+      <w:r>
+        <w:rPr>
+          <w:rFonts w:eastAsiaTheme="minorEastAsia"/>
+        </w:rPr>
+        <w:t xml:space="preserve">. </w:t>
+      </w:r>
+      <w:r>
+        <w:rPr>
+          <w:rFonts w:eastAsiaTheme="minorEastAsia"/>
+        </w:rPr>
+        <w:t xml:space="preserve">Составляющие тока от </w:t>
+      </w:r>
+      <m:oMath>
+        <m:sSubSup>
+          <m:sSubSupPr>
+            <m:ctrlPr>
+              <w:rPr>
+                <w:rFonts w:ascii="Cambria Math" w:eastAsiaTheme="minorEastAsia" w:hAnsi="Cambria Math"/>
+                <w:i/>
+              </w:rPr>
+            </m:ctrlPr>
+          </m:sSubSupPr>
+          <m:e>
+            <m:r>
+              <w:rPr>
+                <w:rFonts w:ascii="Cambria Math" w:eastAsiaTheme="minorEastAsia" w:hAnsi="Cambria Math"/>
+              </w:rPr>
+              <m:t>E</m:t>
+            </m:r>
+          </m:e>
+          <m:sub>
+            <m:r>
+              <w:rPr>
+                <w:rFonts w:ascii="Cambria Math" w:eastAsiaTheme="minorEastAsia" w:hAnsi="Cambria Math"/>
+              </w:rPr>
+              <m:t>q</m:t>
+            </m:r>
+          </m:sub>
+          <m:sup>
+            <m:r>
+              <w:rPr>
+                <w:rFonts w:ascii="Cambria Math" w:eastAsiaTheme="minorEastAsia" w:hAnsi="Cambria Math"/>
+              </w:rPr>
+              <m:t>'</m:t>
+            </m:r>
+          </m:sup>
+        </m:sSubSup>
+      </m:oMath>
+      <w:r>
+        <w:rPr>
+          <w:rFonts w:eastAsiaTheme="minorEastAsia"/>
+        </w:rPr>
+        <w:t xml:space="preserve"> </w:t>
+      </w:r>
+      <w:r>
+        <w:rPr>
+          <w:rFonts w:eastAsiaTheme="minorEastAsia"/>
+        </w:rPr>
+        <w:t>рассчитываются по выражениям</w:t>
+      </w:r>
+      <w:r>
+        <w:rPr>
+          <w:rFonts w:eastAsiaTheme="minorEastAsia"/>
+        </w:rPr>
+        <w:t xml:space="preserve"> </w:t>
+      </w:r>
+      <w:r>
+        <w:rPr>
+          <w:rFonts w:eastAsiaTheme="minorEastAsia"/>
+        </w:rPr>
+        <w:fldChar w:fldCharType="begin"/>
+      </w:r>
+      <w:r>
+        <w:rPr>
+          <w:rFonts w:eastAsiaTheme="minorEastAsia"/>
+        </w:rPr>
+        <w:instrText xml:space="preserve"> REF _Ref122997681 \h </w:instrText>
+      </w:r>
+      <w:r>
+        <w:rPr>
+          <w:rFonts w:eastAsiaTheme="minorEastAsia"/>
+        </w:rPr>
+      </w:r>
+      <w:r>
+        <w:rPr>
+          <w:rFonts w:eastAsiaTheme="minorEastAsia"/>
+        </w:rPr>
+        <w:fldChar w:fldCharType="separate"/>
+      </w:r>
+      <w:r>
+        <w:t>(</w:t>
+      </w:r>
+      <w:r>
+        <w:rPr>
+          <w:noProof/>
+        </w:rPr>
+        <w:t>5.2</w:t>
+      </w:r>
+      <w:r>
+        <w:noBreakHyphen/>
+      </w:r>
+      <w:r>
+        <w:rPr>
+          <w:noProof/>
+        </w:rPr>
+        <w:t>2</w:t>
+      </w:r>
+      <w:r>
+        <w:t>)</w:t>
+      </w:r>
+      <w:r>
+        <w:rPr>
+          <w:rFonts w:eastAsiaTheme="minorEastAsia"/>
+        </w:rPr>
+        <w:fldChar w:fldCharType="end"/>
+      </w:r>
+      <w:r>
+        <w:rPr>
+          <w:rFonts w:eastAsiaTheme="minorEastAsia"/>
+        </w:rPr>
+        <w:t xml:space="preserve"> и </w:t>
+      </w:r>
+      <w:r>
+        <w:rPr>
+          <w:rFonts w:eastAsiaTheme="minorEastAsia"/>
+        </w:rPr>
+        <w:fldChar w:fldCharType="begin"/>
+      </w:r>
+      <w:r>
+        <w:rPr>
+          <w:rFonts w:eastAsiaTheme="minorEastAsia"/>
+        </w:rPr>
+        <w:instrText xml:space="preserve"> REF _Ref122997683 \h </w:instrText>
+      </w:r>
+      <w:r>
+        <w:rPr>
+          <w:rFonts w:eastAsiaTheme="minorEastAsia"/>
+        </w:rPr>
+      </w:r>
+      <w:r>
+        <w:rPr>
+          <w:rFonts w:eastAsiaTheme="minorEastAsia"/>
+        </w:rPr>
+        <w:fldChar w:fldCharType="separate"/>
+      </w:r>
+      <w:r>
+        <w:t>(</w:t>
+      </w:r>
+      <w:r>
+        <w:rPr>
+          <w:noProof/>
+        </w:rPr>
+        <w:t>5.2</w:t>
+      </w:r>
+      <w:r>
+        <w:noBreakHyphen/>
+      </w:r>
+      <w:r>
+        <w:rPr>
+          <w:noProof/>
+        </w:rPr>
+        <w:t>3</w:t>
+      </w:r>
+      <w:r>
+        <w:t>)</w:t>
+      </w:r>
+      <w:r>
+        <w:rPr>
+          <w:rFonts w:eastAsiaTheme="minorEastAsia"/>
+        </w:rPr>
+        <w:fldChar w:fldCharType="end"/>
+      </w:r>
+      <w:r>
+        <w:rPr>
+          <w:rFonts w:eastAsiaTheme="minorEastAsia"/>
+        </w:rPr>
+        <w:t>:</w:t>
+      </w:r>
+    </w:p>
+    <w:tbl>
+      <w:tblPr>
+        <w:tblStyle w:val="a3"/>
+        <w:tblW w:w="0" w:type="auto"/>
+        <w:tblBorders>
+          <w:top w:val="none" w:sz="0" w:space="0" w:color="auto"/>
+          <w:left w:val="none" w:sz="0" w:space="0" w:color="auto"/>
+          <w:bottom w:val="none" w:sz="0" w:space="0" w:color="auto"/>
+          <w:right w:val="none" w:sz="0" w:space="0" w:color="auto"/>
+          <w:insideH w:val="none" w:sz="0" w:space="0" w:color="auto"/>
+          <w:insideV w:val="none" w:sz="0" w:space="0" w:color="auto"/>
+        </w:tblBorders>
+        <w:tblLook w:val="04A0" w:firstRow="1" w:lastRow="0" w:firstColumn="1" w:lastColumn="0" w:noHBand="0" w:noVBand="1"/>
+      </w:tblPr>
+      <w:tblGrid>
+        <w:gridCol w:w="8500"/>
+        <w:gridCol w:w="845"/>
+      </w:tblGrid>
+      <w:tr>
+        <w:tc>
+          <w:tcPr>
+            <w:tcW w:w="8500" w:type="dxa"/>
+          </w:tcPr>
+          <w:p>
+            <w:pPr>
+              <w:spacing w:before="60" w:after="60"/>
+              <w:ind w:firstLine="0"/>
+              <w:rPr>
+                <w:i/>
+              </w:rPr>
+            </w:pPr>
+            <m:oMathPara>
+              <m:oMath>
+                <m:sSub>
+                  <m:sSubPr>
+                    <m:ctrlPr>
+                      <w:rPr>
+                        <w:rFonts w:ascii="Cambria Math" w:hAnsi="Cambria Math"/>
+                        <w:i/>
+                      </w:rPr>
+                    </m:ctrlPr>
+                  </m:sSubPr>
+                  <m:e>
+                    <m:r>
+                      <w:rPr>
+                        <w:rFonts w:ascii="Cambria Math" w:hAnsi="Cambria Math"/>
+                      </w:rPr>
+                      <m:t>I</m:t>
+                    </m:r>
+                  </m:e>
+                  <m:sub>
+                    <m:r>
+                      <w:rPr>
+                        <w:rFonts w:ascii="Cambria Math" w:hAnsi="Cambria Math"/>
+                      </w:rPr>
+                      <m:t>re</m:t>
+                    </m:r>
+                  </m:sub>
+                </m:sSub>
+                <m:r>
+                  <w:rPr>
+                    <w:rFonts w:ascii="Cambria Math" w:hAnsi="Cambria Math"/>
+                  </w:rPr>
+                  <m:t>=</m:t>
+                </m:r>
+                <m:f>
+                  <m:fPr>
+                    <m:ctrlPr>
+                      <w:rPr>
+                        <w:rFonts w:ascii="Cambria Math" w:hAnsi="Cambria Math"/>
+                        <w:i/>
+                      </w:rPr>
+                    </m:ctrlPr>
+                  </m:fPr>
+                  <m:num>
+                    <m:sSubSup>
+                      <m:sSubSupPr>
+                        <m:ctrlPr>
+                          <w:rPr>
+                            <w:rFonts w:ascii="Cambria Math" w:hAnsi="Cambria Math"/>
+                            <w:i/>
+                          </w:rPr>
+                        </m:ctrlPr>
+                      </m:sSubSupPr>
+                      <m:e>
+                        <m:r>
+                          <w:rPr>
+                            <w:rFonts w:ascii="Cambria Math" w:hAnsi="Cambria Math"/>
+                          </w:rPr>
+                          <m:t>E</m:t>
+                        </m:r>
+                      </m:e>
+                      <m:sub>
+                        <m:r>
+                          <w:rPr>
+                            <w:rFonts w:ascii="Cambria Math" w:hAnsi="Cambria Math"/>
+                          </w:rPr>
+                          <m:t>q</m:t>
+                        </m:r>
+                      </m:sub>
+                      <m:sup>
+                        <m:r>
+                          <w:rPr>
+                            <w:rFonts w:ascii="Cambria Math" w:hAnsi="Cambria Math"/>
+                          </w:rPr>
+                          <m:t>'</m:t>
+                        </m:r>
+                      </m:sup>
+                    </m:sSubSup>
+                  </m:num>
+                  <m:den>
+                    <m:sSubSup>
+                      <m:sSubSupPr>
+                        <m:ctrlPr>
+                          <w:rPr>
+                            <w:rFonts w:ascii="Cambria Math" w:hAnsi="Cambria Math"/>
+                            <w:i/>
+                          </w:rPr>
+                        </m:ctrlPr>
+                      </m:sSubSupPr>
+                      <m:e>
+                        <m:r>
+                          <w:rPr>
+                            <w:rFonts w:ascii="Cambria Math" w:hAnsi="Cambria Math"/>
+                          </w:rPr>
+                          <m:t>x</m:t>
+                        </m:r>
+                      </m:e>
+                      <m:sub>
+                        <m:r>
+                          <w:rPr>
+                            <w:rFonts w:ascii="Cambria Math" w:hAnsi="Cambria Math"/>
+                          </w:rPr>
+                          <m:t>d</m:t>
+                        </m:r>
+                      </m:sub>
+                      <m:sup>
+                        <m:r>
+                          <w:rPr>
+                            <w:rFonts w:ascii="Cambria Math" w:hAnsi="Cambria Math"/>
+                          </w:rPr>
+                          <m:t>'</m:t>
+                        </m:r>
+                      </m:sup>
+                    </m:sSubSup>
+                  </m:den>
+                </m:f>
+                <m:r>
+                  <m:rPr>
+                    <m:sty m:val="p"/>
+                  </m:rPr>
+                  <w:rPr>
+                    <w:rFonts w:ascii="Cambria Math" w:hAnsi="Cambria Math"/>
+                  </w:rPr>
+                  <m:t>sin⁡</m:t>
+                </m:r>
+                <m:d>
+                  <m:dPr>
+                    <m:ctrlPr>
+                      <w:rPr>
+                        <w:rFonts w:ascii="Cambria Math" w:hAnsi="Cambria Math"/>
+                      </w:rPr>
+                    </m:ctrlPr>
+                  </m:dPr>
+                  <m:e>
+                    <m:sSub>
+                      <m:sSubPr>
+                        <m:ctrlPr>
+                          <w:rPr>
+                            <w:rFonts w:ascii="Cambria Math" w:hAnsi="Cambria Math"/>
+                            <w:i/>
+                          </w:rPr>
+                        </m:ctrlPr>
+                      </m:sSubPr>
+                      <m:e>
+                        <m:r>
+                          <w:rPr>
+                            <w:rFonts w:ascii="Cambria Math" w:hAnsi="Cambria Math"/>
+                          </w:rPr>
+                          <m:t>δ</m:t>
+                        </m:r>
+                      </m:e>
+                      <m:sub>
+                        <m:r>
+                          <w:rPr>
+                            <w:rFonts w:ascii="Cambria Math" w:hAnsi="Cambria Math"/>
+                          </w:rPr>
+                          <m:t>g</m:t>
+                        </m:r>
+                      </m:sub>
+                    </m:sSub>
+                  </m:e>
+                </m:d>
+              </m:oMath>
+            </m:oMathPara>
+          </w:p>
+        </w:tc>
+        <w:tc>
+          <w:tcPr>
+            <w:tcW w:w="845" w:type="dxa"/>
+            <w:vAlign w:val="center"/>
+          </w:tcPr>
+          <w:p>
+            <w:pPr>
+              <w:spacing w:before="60" w:after="60"/>
+              <w:ind w:firstLine="0"/>
+              <w:jc w:val="right"/>
+              <w:rPr>
+                <w:i/>
+              </w:rPr>
+            </w:pPr>
+            <w:bookmarkStart w:id="78" w:name="_Ref122997681"/>
+            <w:r>
+              <w:t>(</w:t>
+            </w:r>
+            <w:fldSimple w:instr=" STYLEREF 2 \s ">
+              <w:r>
+                <w:rPr>
+                  <w:noProof/>
+                </w:rPr>
+                <w:t>5.2</w:t>
+              </w:r>
+            </w:fldSimple>
+            <w:r>
+              <w:noBreakHyphen/>
+            </w:r>
+            <w:fldSimple w:instr=" SEQ Уравнение \* ARABIC \s 2 ">
+              <w:r>
+                <w:rPr>
+                  <w:noProof/>
+                </w:rPr>
+                <w:t>2</w:t>
+              </w:r>
+            </w:fldSimple>
+            <w:r>
+              <w:t>)</w:t>
+            </w:r>
+            <w:bookmarkEnd w:id="78"/>
+          </w:p>
+        </w:tc>
+      </w:tr>
+      <w:tr>
+        <w:tc>
+          <w:tcPr>
+            <w:tcW w:w="8500" w:type="dxa"/>
+          </w:tcPr>
+          <w:p>
+            <w:pPr>
+              <w:spacing w:before="60" w:after="60"/>
+              <w:ind w:firstLine="0"/>
+              <w:rPr>
+                <w:rFonts w:ascii="Calibri" w:eastAsia="Times New Roman" w:hAnsi="Calibri" w:cs="Times New Roman"/>
+              </w:rPr>
+            </w:pPr>
+            <m:oMathPara>
+              <m:oMath>
+                <m:sSub>
+                  <m:sSubPr>
+                    <m:ctrlPr>
+                      <w:rPr>
+                        <w:rFonts w:ascii="Cambria Math" w:hAnsi="Cambria Math"/>
+                        <w:i/>
+                      </w:rPr>
+                    </m:ctrlPr>
+                  </m:sSubPr>
+                  <m:e>
+                    <m:r>
+                      <w:rPr>
+                        <w:rFonts w:ascii="Cambria Math" w:hAnsi="Cambria Math"/>
+                      </w:rPr>
+                      <m:t>I</m:t>
+                    </m:r>
+                  </m:e>
+                  <m:sub>
+                    <m:r>
+                      <w:rPr>
+                        <w:rFonts w:ascii="Cambria Math" w:hAnsi="Cambria Math"/>
+                      </w:rPr>
+                      <m:t>im</m:t>
+                    </m:r>
+                  </m:sub>
+                </m:sSub>
+                <m:r>
+                  <w:rPr>
+                    <w:rFonts w:ascii="Cambria Math" w:hAnsi="Cambria Math"/>
+                  </w:rPr>
+                  <m:t>=-</m:t>
+                </m:r>
+                <m:f>
+                  <m:fPr>
+                    <m:ctrlPr>
+                      <w:rPr>
+                        <w:rFonts w:ascii="Cambria Math" w:hAnsi="Cambria Math"/>
+                        <w:i/>
+                      </w:rPr>
+                    </m:ctrlPr>
+                  </m:fPr>
+                  <m:num>
+                    <m:sSubSup>
+                      <m:sSubSupPr>
+                        <m:ctrlPr>
+                          <w:rPr>
+                            <w:rFonts w:ascii="Cambria Math" w:hAnsi="Cambria Math"/>
+                            <w:i/>
+                          </w:rPr>
+                        </m:ctrlPr>
+                      </m:sSubSupPr>
+                      <m:e>
+                        <m:r>
+                          <w:rPr>
+                            <w:rFonts w:ascii="Cambria Math" w:hAnsi="Cambria Math"/>
+                          </w:rPr>
+                          <m:t>E</m:t>
+                        </m:r>
+                      </m:e>
+                      <m:sub>
+                        <m:r>
+                          <w:rPr>
+                            <w:rFonts w:ascii="Cambria Math" w:hAnsi="Cambria Math"/>
+                          </w:rPr>
+                          <m:t>q</m:t>
+                        </m:r>
+                      </m:sub>
+                      <m:sup>
+                        <m:r>
+                          <w:rPr>
+                            <w:rFonts w:ascii="Cambria Math" w:hAnsi="Cambria Math"/>
+                          </w:rPr>
+                          <m:t>'</m:t>
+                        </m:r>
+                      </m:sup>
+                    </m:sSubSup>
+                  </m:num>
+                  <m:den>
+                    <m:sSubSup>
+                      <m:sSubSupPr>
+                        <m:ctrlPr>
+                          <w:rPr>
+                            <w:rFonts w:ascii="Cambria Math" w:hAnsi="Cambria Math"/>
+                            <w:i/>
+                          </w:rPr>
+                        </m:ctrlPr>
+                      </m:sSubSupPr>
+                      <m:e>
+                        <m:r>
+                          <w:rPr>
+                            <w:rFonts w:ascii="Cambria Math" w:hAnsi="Cambria Math"/>
+                          </w:rPr>
+                          <m:t>x</m:t>
+                        </m:r>
+                      </m:e>
+                      <m:sub>
+                        <m:r>
+                          <w:rPr>
+                            <w:rFonts w:ascii="Cambria Math" w:hAnsi="Cambria Math"/>
+                          </w:rPr>
+                          <m:t>d</m:t>
+                        </m:r>
+                      </m:sub>
+                      <m:sup>
+                        <m:r>
+                          <w:rPr>
+                            <w:rFonts w:ascii="Cambria Math" w:hAnsi="Cambria Math"/>
+                          </w:rPr>
+                          <m:t>'</m:t>
+                        </m:r>
+                      </m:sup>
+                    </m:sSubSup>
+                  </m:den>
+                </m:f>
+                <m:r>
+                  <m:rPr>
+                    <m:sty m:val="p"/>
+                  </m:rPr>
+                  <w:rPr>
+                    <w:rFonts w:ascii="Cambria Math" w:hAnsi="Cambria Math"/>
+                  </w:rPr>
+                  <m:t>cos⁡</m:t>
+                </m:r>
+                <m:d>
+                  <m:dPr>
+                    <m:ctrlPr>
+                      <w:rPr>
+                        <w:rFonts w:ascii="Cambria Math" w:hAnsi="Cambria Math"/>
+                      </w:rPr>
+                    </m:ctrlPr>
+                  </m:dPr>
+                  <m:e>
+                    <m:sSub>
+                      <m:sSubPr>
+                        <m:ctrlPr>
+                          <w:rPr>
+                            <w:rFonts w:ascii="Cambria Math" w:hAnsi="Cambria Math"/>
+                            <w:i/>
+                          </w:rPr>
+                        </m:ctrlPr>
+                      </m:sSubPr>
+                      <m:e>
+                        <m:r>
+                          <w:rPr>
+                            <w:rFonts w:ascii="Cambria Math" w:hAnsi="Cambria Math"/>
+                          </w:rPr>
+                          <m:t>δ</m:t>
+                        </m:r>
+                      </m:e>
+                      <m:sub>
+                        <m:r>
+                          <w:rPr>
+                            <w:rFonts w:ascii="Cambria Math" w:hAnsi="Cambria Math"/>
+                          </w:rPr>
+                          <m:t>g</m:t>
+                        </m:r>
+                      </m:sub>
+                    </m:sSub>
+                  </m:e>
+                </m:d>
+              </m:oMath>
+            </m:oMathPara>
+          </w:p>
+        </w:tc>
+        <w:tc>
+          <w:tcPr>
+            <w:tcW w:w="845" w:type="dxa"/>
+            <w:vAlign w:val="center"/>
+          </w:tcPr>
+          <w:p>
+            <w:pPr>
+              <w:spacing w:before="60" w:after="60"/>
+              <w:ind w:firstLine="0"/>
+              <w:jc w:val="right"/>
+              <w:rPr>
+                <w:i/>
+              </w:rPr>
+            </w:pPr>
+            <w:bookmarkStart w:id="79" w:name="_Ref122997683"/>
+            <w:r>
+              <w:t>(</w:t>
+            </w:r>
+            <w:fldSimple w:instr=" STYLEREF 2 \s ">
+              <w:r>
+                <w:rPr>
+                  <w:noProof/>
+                </w:rPr>
+                <w:t>5.2</w:t>
+              </w:r>
+            </w:fldSimple>
+            <w:r>
+              <w:noBreakHyphen/>
+            </w:r>
+            <w:fldSimple w:instr=" SEQ Уравнение \* ARABIC \s 2 ">
+              <w:r>
+                <w:rPr>
+                  <w:noProof/>
+                </w:rPr>
+                <w:t>3</w:t>
+              </w:r>
+            </w:fldSimple>
+            <w:r>
+              <w:t>)</w:t>
+            </w:r>
+            <w:bookmarkEnd w:id="79"/>
           </w:p>
         </w:tc>
       </w:tr>
@@ -13069,45 +15076,25 @@
             <w:r>
               <w:t>(</w:t>
             </w:r>
-            <w:r>
-              <w:fldChar w:fldCharType="begin"/>
-            </w:r>
-            <w:r>
-              <w:instrText xml:space="preserve"> STYLEREF 2 \s </w:instrText>
-            </w:r>
-            <w:r>
-              <w:fldChar w:fldCharType="separate"/>
-            </w:r>
-            <w:r>
-              <w:rPr>
-                <w:noProof/>
-              </w:rPr>
-              <w:t>5.1</w:t>
-            </w:r>
-            <w:r>
-              <w:fldChar w:fldCharType="end"/>
-            </w:r>
+            <w:fldSimple w:instr=" STYLEREF 2 \s ">
+              <w:r>
+                <w:rPr>
+                  <w:noProof/>
+                </w:rPr>
+                <w:t>5.2</w:t>
+              </w:r>
+            </w:fldSimple>
             <w:r>
               <w:noBreakHyphen/>
             </w:r>
-            <w:r>
-              <w:fldChar w:fldCharType="begin"/>
-            </w:r>
-            <w:r>
-              <w:instrText xml:space="preserve"> SEQ Уравнение \* ARABIC \s 2 </w:instrText>
-            </w:r>
-            <w:r>
-              <w:fldChar w:fldCharType="separate"/>
-            </w:r>
-            <w:r>
-              <w:rPr>
-                <w:noProof/>
-              </w:rPr>
-              <w:t>4</w:t>
-            </w:r>
-            <w:r>
-              <w:fldChar w:fldCharType="end"/>
-            </w:r>
+            <w:fldSimple w:instr=" SEQ Уравнение \* ARABIC \s 2 ">
+              <w:r>
+                <w:rPr>
+                  <w:noProof/>
+                </w:rPr>
+                <w:t>4</w:t>
+              </w:r>
+            </w:fldSimple>
             <w:r>
               <w:t>)</w:t>
             </w:r>
@@ -13515,45 +15502,25 @@
             <w:r>
               <w:t>(</w:t>
             </w:r>
-            <w:r>
-              <w:fldChar w:fldCharType="begin"/>
-            </w:r>
-            <w:r>
-              <w:instrText xml:space="preserve"> STYLEREF 2 \s </w:instrText>
-            </w:r>
-            <w:r>
-              <w:fldChar w:fldCharType="separate"/>
-            </w:r>
-            <w:r>
-              <w:rPr>
-                <w:noProof/>
-              </w:rPr>
-              <w:t>5.1</w:t>
-            </w:r>
-            <w:r>
-              <w:fldChar w:fldCharType="end"/>
-            </w:r>
+            <w:fldSimple w:instr=" STYLEREF 2 \s ">
+              <w:r>
+                <w:rPr>
+                  <w:noProof/>
+                </w:rPr>
+                <w:t>5.2</w:t>
+              </w:r>
+            </w:fldSimple>
             <w:r>
               <w:noBreakHyphen/>
             </w:r>
-            <w:r>
-              <w:fldChar w:fldCharType="begin"/>
-            </w:r>
-            <w:r>
-              <w:instrText xml:space="preserve"> SEQ Уравнение \* ARABIC \s 2 </w:instrText>
-            </w:r>
-            <w:r>
-              <w:fldChar w:fldCharType="separate"/>
-            </w:r>
-            <w:r>
-              <w:rPr>
-                <w:noProof/>
-              </w:rPr>
-              <w:t>5</w:t>
-            </w:r>
-            <w:r>
-              <w:fldChar w:fldCharType="end"/>
-            </w:r>
+            <w:fldSimple w:instr=" SEQ Уравнение \* ARABIC \s 2 ">
+              <w:r>
+                <w:rPr>
+                  <w:noProof/>
+                </w:rPr>
+                <w:t>5</w:t>
+              </w:r>
+            </w:fldSimple>
             <w:r>
               <w:t>)</w:t>
             </w:r>
@@ -13736,7 +15703,6 @@
             <m:r>
               <w:rPr>
                 <w:rFonts w:ascii="Cambria Math" w:eastAsiaTheme="minorEastAsia" w:hAnsi="Cambria Math"/>
-                <w:lang w:val="en-US"/>
               </w:rPr>
               <m:t>0</m:t>
             </m:r>
@@ -14071,45 +16037,25 @@
             <w:r>
               <w:t>(</w:t>
             </w:r>
-            <w:r>
-              <w:fldChar w:fldCharType="begin"/>
-            </w:r>
-            <w:r>
-              <w:instrText xml:space="preserve"> STYLEREF 2 \s </w:instrText>
-            </w:r>
-            <w:r>
-              <w:fldChar w:fldCharType="separate"/>
-            </w:r>
-            <w:r>
-              <w:rPr>
-                <w:noProof/>
-              </w:rPr>
-              <w:t>5.1</w:t>
-            </w:r>
-            <w:r>
-              <w:fldChar w:fldCharType="end"/>
-            </w:r>
+            <w:fldSimple w:instr=" STYLEREF 2 \s ">
+              <w:r>
+                <w:rPr>
+                  <w:noProof/>
+                </w:rPr>
+                <w:t>5.2</w:t>
+              </w:r>
+            </w:fldSimple>
             <w:r>
               <w:noBreakHyphen/>
             </w:r>
-            <w:r>
-              <w:fldChar w:fldCharType="begin"/>
-            </w:r>
-            <w:r>
-              <w:instrText xml:space="preserve"> SEQ Уравнение \* ARABIC \s 2 </w:instrText>
-            </w:r>
-            <w:r>
-              <w:fldChar w:fldCharType="separate"/>
-            </w:r>
-            <w:r>
-              <w:rPr>
-                <w:noProof/>
-              </w:rPr>
-              <w:t>6</w:t>
-            </w:r>
-            <w:r>
-              <w:fldChar w:fldCharType="end"/>
-            </w:r>
+            <w:fldSimple w:instr=" SEQ Уравнение \* ARABIC \s 2 ">
+              <w:r>
+                <w:rPr>
+                  <w:noProof/>
+                </w:rPr>
+                <w:t>6</w:t>
+              </w:r>
+            </w:fldSimple>
             <w:r>
               <w:t>)</w:t>
             </w:r>
@@ -14175,14 +16121,7 @@
                     <w:rFonts w:ascii="Cambria Math" w:hAnsi="Cambria Math"/>
                     <w:lang w:val="en-US"/>
                   </w:rPr>
-                  <m:t>(0)</m:t>
-                </m:r>
-                <m:r>
-                  <w:rPr>
-                    <w:rFonts w:ascii="Cambria Math" w:hAnsi="Cambria Math"/>
-                    <w:lang w:val="en-US"/>
-                  </w:rPr>
-                  <m:t>=</m:t>
+                  <m:t>(0)=</m:t>
                 </m:r>
                 <m:d>
                   <m:dPr>
@@ -14403,45 +16342,25 @@
             <w:r>
               <w:t>(</w:t>
             </w:r>
-            <w:r>
-              <w:fldChar w:fldCharType="begin"/>
-            </w:r>
-            <w:r>
-              <w:instrText xml:space="preserve"> STYLEREF 2 \s </w:instrText>
-            </w:r>
-            <w:r>
-              <w:fldChar w:fldCharType="separate"/>
-            </w:r>
-            <w:r>
-              <w:rPr>
-                <w:noProof/>
-              </w:rPr>
-              <w:t>5.1</w:t>
-            </w:r>
-            <w:r>
-              <w:fldChar w:fldCharType="end"/>
-            </w:r>
+            <w:fldSimple w:instr=" STYLEREF 2 \s ">
+              <w:r>
+                <w:rPr>
+                  <w:noProof/>
+                </w:rPr>
+                <w:t>5.2</w:t>
+              </w:r>
+            </w:fldSimple>
             <w:r>
               <w:noBreakHyphen/>
             </w:r>
-            <w:r>
-              <w:fldChar w:fldCharType="begin"/>
-            </w:r>
-            <w:r>
-              <w:instrText xml:space="preserve"> SEQ Уравнение \* ARABIC \s 2 </w:instrText>
-            </w:r>
-            <w:r>
-              <w:fldChar w:fldCharType="separate"/>
-            </w:r>
-            <w:r>
-              <w:rPr>
-                <w:noProof/>
-              </w:rPr>
-              <w:t>7</w:t>
-            </w:r>
-            <w:r>
-              <w:fldChar w:fldCharType="end"/>
-            </w:r>
+            <w:fldSimple w:instr=" SEQ Уравнение \* ARABIC \s 2 ">
+              <w:r>
+                <w:rPr>
+                  <w:noProof/>
+                </w:rPr>
+                <w:t>7</w:t>
+              </w:r>
+            </w:fldSimple>
             <w:r>
               <w:t>)</w:t>
             </w:r>
@@ -16154,6 +18073,8 @@
     <w:rsid w:val="00060BA0"/>
     <w:rsid w:val="0008305F"/>
     <w:rsid w:val="000D37EC"/>
+    <w:rsid w:val="000E0144"/>
+    <w:rsid w:val="0011173C"/>
     <w:rsid w:val="00190792"/>
     <w:rsid w:val="00416596"/>
     <w:rsid w:val="006C57DB"/>
@@ -16617,7 +18538,7 @@
     <w:basedOn w:val="a0"/>
     <w:uiPriority w:val="99"/>
     <w:semiHidden/>
-    <w:rsid w:val="00CC11A5"/>
+    <w:rsid w:val="0011173C"/>
     <w:rPr>
       <w:color w:val="808080"/>
     </w:rPr>

</xml_diff>

<commit_message>
Motion Generator pu ready
</commit_message>
<xml_diff>
--- a/Docs/Руководство пользователя RaidenEMS.docx
+++ b/Docs/Руководство пользователя RaidenEMS.docx
@@ -414,7 +414,7 @@
           <w:r>
             <w:fldChar w:fldCharType="separate"/>
           </w:r>
-          <w:hyperlink w:anchor="_Toc123000601" w:history="1">
+          <w:hyperlink w:anchor="_Toc123002061" w:history="1">
             <w:r>
               <w:rPr>
                 <w:rStyle w:val="a5"/>
@@ -456,7 +456,7 @@
                 <w:noProof/>
                 <w:webHidden/>
               </w:rPr>
-              <w:instrText xml:space="preserve"> PAGEREF _Toc123000601 \h </w:instrText>
+              <w:instrText xml:space="preserve"> PAGEREF _Toc123002061 \h </w:instrText>
             </w:r>
             <w:r>
               <w:rPr>
@@ -500,7 +500,7 @@
               <w:lang w:eastAsia="ru-RU"/>
             </w:rPr>
           </w:pPr>
-          <w:hyperlink w:anchor="_Toc123000602" w:history="1">
+          <w:hyperlink w:anchor="_Toc123002062" w:history="1">
             <w:r>
               <w:rPr>
                 <w:rStyle w:val="a5"/>
@@ -542,7 +542,7 @@
                 <w:noProof/>
                 <w:webHidden/>
               </w:rPr>
-              <w:instrText xml:space="preserve"> PAGEREF _Toc123000602 \h </w:instrText>
+              <w:instrText xml:space="preserve"> PAGEREF _Toc123002062 \h </w:instrText>
             </w:r>
             <w:r>
               <w:rPr>
@@ -586,7 +586,7 @@
               <w:lang w:eastAsia="ru-RU"/>
             </w:rPr>
           </w:pPr>
-          <w:hyperlink w:anchor="_Toc123000603" w:history="1">
+          <w:hyperlink w:anchor="_Toc123002063" w:history="1">
             <w:r>
               <w:rPr>
                 <w:rStyle w:val="a5"/>
@@ -636,7 +636,7 @@
                 <w:noProof/>
                 <w:webHidden/>
               </w:rPr>
-              <w:instrText xml:space="preserve"> PAGEREF _Toc123000603 \h </w:instrText>
+              <w:instrText xml:space="preserve"> PAGEREF _Toc123002063 \h </w:instrText>
             </w:r>
             <w:r>
               <w:rPr>
@@ -680,7 +680,7 @@
               <w:lang w:eastAsia="ru-RU"/>
             </w:rPr>
           </w:pPr>
-          <w:hyperlink w:anchor="_Toc123000604" w:history="1">
+          <w:hyperlink w:anchor="_Toc123002064" w:history="1">
             <w:r>
               <w:rPr>
                 <w:rStyle w:val="a5"/>
@@ -722,7 +722,7 @@
                 <w:noProof/>
                 <w:webHidden/>
               </w:rPr>
-              <w:instrText xml:space="preserve"> PAGEREF _Toc123000604 \h </w:instrText>
+              <w:instrText xml:space="preserve"> PAGEREF _Toc123002064 \h </w:instrText>
             </w:r>
             <w:r>
               <w:rPr>
@@ -766,7 +766,7 @@
               <w:lang w:eastAsia="ru-RU"/>
             </w:rPr>
           </w:pPr>
-          <w:hyperlink w:anchor="_Toc123000605" w:history="1">
+          <w:hyperlink w:anchor="_Toc123002065" w:history="1">
             <w:r>
               <w:rPr>
                 <w:rStyle w:val="a5"/>
@@ -808,7 +808,7 @@
                 <w:noProof/>
                 <w:webHidden/>
               </w:rPr>
-              <w:instrText xml:space="preserve"> PAGEREF _Toc123000605 \h </w:instrText>
+              <w:instrText xml:space="preserve"> PAGEREF _Toc123002065 \h </w:instrText>
             </w:r>
             <w:r>
               <w:rPr>
@@ -852,7 +852,7 @@
               <w:lang w:eastAsia="ru-RU"/>
             </w:rPr>
           </w:pPr>
-          <w:hyperlink w:anchor="_Toc123000606" w:history="1">
+          <w:hyperlink w:anchor="_Toc123002066" w:history="1">
             <w:r>
               <w:rPr>
                 <w:rStyle w:val="a5"/>
@@ -924,7 +924,7 @@
                 <w:noProof/>
                 <w:webHidden/>
               </w:rPr>
-              <w:instrText xml:space="preserve"> PAGEREF _Toc123000606 \h </w:instrText>
+              <w:instrText xml:space="preserve"> PAGEREF _Toc123002066 \h </w:instrText>
             </w:r>
             <w:r>
               <w:rPr>
@@ -968,7 +968,7 @@
               <w:lang w:eastAsia="ru-RU"/>
             </w:rPr>
           </w:pPr>
-          <w:hyperlink w:anchor="_Toc123000607" w:history="1">
+          <w:hyperlink w:anchor="_Toc123002067" w:history="1">
             <w:r>
               <w:rPr>
                 <w:rStyle w:val="a5"/>
@@ -1025,7 +1025,7 @@
                 <w:noProof/>
                 <w:webHidden/>
               </w:rPr>
-              <w:instrText xml:space="preserve"> PAGEREF _Toc123000607 \h </w:instrText>
+              <w:instrText xml:space="preserve"> PAGEREF _Toc123002067 \h </w:instrText>
             </w:r>
             <w:r>
               <w:rPr>
@@ -1069,7 +1069,7 @@
               <w:lang w:eastAsia="ru-RU"/>
             </w:rPr>
           </w:pPr>
-          <w:hyperlink w:anchor="_Toc123000608" w:history="1">
+          <w:hyperlink w:anchor="_Toc123002068" w:history="1">
             <w:r>
               <w:rPr>
                 <w:rStyle w:val="a5"/>
@@ -1126,7 +1126,7 @@
                 <w:noProof/>
                 <w:webHidden/>
               </w:rPr>
-              <w:instrText xml:space="preserve"> PAGEREF _Toc123000608 \h </w:instrText>
+              <w:instrText xml:space="preserve"> PAGEREF _Toc123002068 \h </w:instrText>
             </w:r>
             <w:r>
               <w:rPr>
@@ -1170,7 +1170,7 @@
               <w:lang w:eastAsia="ru-RU"/>
             </w:rPr>
           </w:pPr>
-          <w:hyperlink w:anchor="_Toc123000609" w:history="1">
+          <w:hyperlink w:anchor="_Toc123002069" w:history="1">
             <w:r>
               <w:rPr>
                 <w:rStyle w:val="a5"/>
@@ -1227,7 +1227,7 @@
                 <w:noProof/>
                 <w:webHidden/>
               </w:rPr>
-              <w:instrText xml:space="preserve"> PAGEREF _Toc123000609 \h </w:instrText>
+              <w:instrText xml:space="preserve"> PAGEREF _Toc123002069 \h </w:instrText>
             </w:r>
             <w:r>
               <w:rPr>
@@ -1271,7 +1271,7 @@
               <w:lang w:eastAsia="ru-RU"/>
             </w:rPr>
           </w:pPr>
-          <w:hyperlink w:anchor="_Toc123000610" w:history="1">
+          <w:hyperlink w:anchor="_Toc123002070" w:history="1">
             <w:r>
               <w:rPr>
                 <w:rStyle w:val="a5"/>
@@ -1328,7 +1328,7 @@
                 <w:noProof/>
                 <w:webHidden/>
               </w:rPr>
-              <w:instrText xml:space="preserve"> PAGEREF _Toc123000610 \h </w:instrText>
+              <w:instrText xml:space="preserve"> PAGEREF _Toc123002070 \h </w:instrText>
             </w:r>
             <w:r>
               <w:rPr>
@@ -1372,7 +1372,7 @@
               <w:lang w:eastAsia="ru-RU"/>
             </w:rPr>
           </w:pPr>
-          <w:hyperlink w:anchor="_Toc123000611" w:history="1">
+          <w:hyperlink w:anchor="_Toc123002071" w:history="1">
             <w:r>
               <w:rPr>
                 <w:rStyle w:val="a5"/>
@@ -1429,7 +1429,7 @@
                 <w:noProof/>
                 <w:webHidden/>
               </w:rPr>
-              <w:instrText xml:space="preserve"> PAGEREF _Toc123000611 \h </w:instrText>
+              <w:instrText xml:space="preserve"> PAGEREF _Toc123002071 \h </w:instrText>
             </w:r>
             <w:r>
               <w:rPr>
@@ -1473,7 +1473,7 @@
               <w:lang w:eastAsia="ru-RU"/>
             </w:rPr>
           </w:pPr>
-          <w:hyperlink w:anchor="_Toc123000612" w:history="1">
+          <w:hyperlink w:anchor="_Toc123002072" w:history="1">
             <w:r>
               <w:rPr>
                 <w:rStyle w:val="a5"/>
@@ -1530,7 +1530,7 @@
                 <w:noProof/>
                 <w:webHidden/>
               </w:rPr>
-              <w:instrText xml:space="preserve"> PAGEREF _Toc123000612 \h </w:instrText>
+              <w:instrText xml:space="preserve"> PAGEREF _Toc123002072 \h </w:instrText>
             </w:r>
             <w:r>
               <w:rPr>
@@ -1574,7 +1574,7 @@
               <w:lang w:eastAsia="ru-RU"/>
             </w:rPr>
           </w:pPr>
-          <w:hyperlink w:anchor="_Toc123000613" w:history="1">
+          <w:hyperlink w:anchor="_Toc123002073" w:history="1">
             <w:r>
               <w:rPr>
                 <w:rStyle w:val="a5"/>
@@ -1631,7 +1631,7 @@
                 <w:noProof/>
                 <w:webHidden/>
               </w:rPr>
-              <w:instrText xml:space="preserve"> PAGEREF _Toc123000613 \h </w:instrText>
+              <w:instrText xml:space="preserve"> PAGEREF _Toc123002073 \h </w:instrText>
             </w:r>
             <w:r>
               <w:rPr>
@@ -1675,7 +1675,7 @@
               <w:lang w:eastAsia="ru-RU"/>
             </w:rPr>
           </w:pPr>
-          <w:hyperlink w:anchor="_Toc123000614" w:history="1">
+          <w:hyperlink w:anchor="_Toc123002074" w:history="1">
             <w:r>
               <w:rPr>
                 <w:rStyle w:val="a5"/>
@@ -1726,7 +1726,7 @@
                 <w:noProof/>
                 <w:webHidden/>
               </w:rPr>
-              <w:instrText xml:space="preserve"> PAGEREF _Toc123000614 \h </w:instrText>
+              <w:instrText xml:space="preserve"> PAGEREF _Toc123002074 \h </w:instrText>
             </w:r>
             <w:r>
               <w:rPr>
@@ -1770,7 +1770,7 @@
               <w:lang w:eastAsia="ru-RU"/>
             </w:rPr>
           </w:pPr>
-          <w:hyperlink w:anchor="_Toc123000615" w:history="1">
+          <w:hyperlink w:anchor="_Toc123002075" w:history="1">
             <w:r>
               <w:rPr>
                 <w:rStyle w:val="a5"/>
@@ -1827,7 +1827,7 @@
                 <w:noProof/>
                 <w:webHidden/>
               </w:rPr>
-              <w:instrText xml:space="preserve"> PAGEREF _Toc123000615 \h </w:instrText>
+              <w:instrText xml:space="preserve"> PAGEREF _Toc123002075 \h </w:instrText>
             </w:r>
             <w:r>
               <w:rPr>
@@ -1871,7 +1871,7 @@
               <w:lang w:eastAsia="ru-RU"/>
             </w:rPr>
           </w:pPr>
-          <w:hyperlink w:anchor="_Toc123000616" w:history="1">
+          <w:hyperlink w:anchor="_Toc123002076" w:history="1">
             <w:r>
               <w:rPr>
                 <w:rStyle w:val="a5"/>
@@ -1928,7 +1928,7 @@
                 <w:noProof/>
                 <w:webHidden/>
               </w:rPr>
-              <w:instrText xml:space="preserve"> PAGEREF _Toc123000616 \h </w:instrText>
+              <w:instrText xml:space="preserve"> PAGEREF _Toc123002076 \h </w:instrText>
             </w:r>
             <w:r>
               <w:rPr>
@@ -1972,7 +1972,7 @@
               <w:lang w:eastAsia="ru-RU"/>
             </w:rPr>
           </w:pPr>
-          <w:hyperlink w:anchor="_Toc123000617" w:history="1">
+          <w:hyperlink w:anchor="_Toc123002077" w:history="1">
             <w:r>
               <w:rPr>
                 <w:rStyle w:val="a5"/>
@@ -2029,7 +2029,7 @@
                 <w:noProof/>
                 <w:webHidden/>
               </w:rPr>
-              <w:instrText xml:space="preserve"> PAGEREF _Toc123000617 \h </w:instrText>
+              <w:instrText xml:space="preserve"> PAGEREF _Toc123002077 \h </w:instrText>
             </w:r>
             <w:r>
               <w:rPr>
@@ -2073,7 +2073,7 @@
               <w:lang w:eastAsia="ru-RU"/>
             </w:rPr>
           </w:pPr>
-          <w:hyperlink w:anchor="_Toc123000618" w:history="1">
+          <w:hyperlink w:anchor="_Toc123002078" w:history="1">
             <w:r>
               <w:rPr>
                 <w:rStyle w:val="a5"/>
@@ -2130,7 +2130,7 @@
                 <w:noProof/>
                 <w:webHidden/>
               </w:rPr>
-              <w:instrText xml:space="preserve"> PAGEREF _Toc123000618 \h </w:instrText>
+              <w:instrText xml:space="preserve"> PAGEREF _Toc123002078 \h </w:instrText>
             </w:r>
             <w:r>
               <w:rPr>
@@ -2174,7 +2174,7 @@
               <w:lang w:eastAsia="ru-RU"/>
             </w:rPr>
           </w:pPr>
-          <w:hyperlink w:anchor="_Toc123000619" w:history="1">
+          <w:hyperlink w:anchor="_Toc123002079" w:history="1">
             <w:r>
               <w:rPr>
                 <w:rStyle w:val="a5"/>
@@ -2231,7 +2231,7 @@
                 <w:noProof/>
                 <w:webHidden/>
               </w:rPr>
-              <w:instrText xml:space="preserve"> PAGEREF _Toc123000619 \h </w:instrText>
+              <w:instrText xml:space="preserve"> PAGEREF _Toc123002079 \h </w:instrText>
             </w:r>
             <w:r>
               <w:rPr>
@@ -2275,7 +2275,7 @@
               <w:lang w:eastAsia="ru-RU"/>
             </w:rPr>
           </w:pPr>
-          <w:hyperlink w:anchor="_Toc123000620" w:history="1">
+          <w:hyperlink w:anchor="_Toc123002080" w:history="1">
             <w:r>
               <w:rPr>
                 <w:rStyle w:val="a5"/>
@@ -2332,7 +2332,7 @@
                 <w:noProof/>
                 <w:webHidden/>
               </w:rPr>
-              <w:instrText xml:space="preserve"> PAGEREF _Toc123000620 \h </w:instrText>
+              <w:instrText xml:space="preserve"> PAGEREF _Toc123002080 \h </w:instrText>
             </w:r>
             <w:r>
               <w:rPr>
@@ -2376,7 +2376,7 @@
               <w:lang w:eastAsia="ru-RU"/>
             </w:rPr>
           </w:pPr>
-          <w:hyperlink w:anchor="_Toc123000621" w:history="1">
+          <w:hyperlink w:anchor="_Toc123002081" w:history="1">
             <w:r>
               <w:rPr>
                 <w:rStyle w:val="a5"/>
@@ -2433,7 +2433,7 @@
                 <w:noProof/>
                 <w:webHidden/>
               </w:rPr>
-              <w:instrText xml:space="preserve"> PAGEREF _Toc123000621 \h </w:instrText>
+              <w:instrText xml:space="preserve"> PAGEREF _Toc123002081 \h </w:instrText>
             </w:r>
             <w:r>
               <w:rPr>
@@ -2477,7 +2477,7 @@
               <w:lang w:eastAsia="ru-RU"/>
             </w:rPr>
           </w:pPr>
-          <w:hyperlink w:anchor="_Toc123000622" w:history="1">
+          <w:hyperlink w:anchor="_Toc123002082" w:history="1">
             <w:r>
               <w:rPr>
                 <w:rStyle w:val="a5"/>
@@ -2534,7 +2534,7 @@
                 <w:noProof/>
                 <w:webHidden/>
               </w:rPr>
-              <w:instrText xml:space="preserve"> PAGEREF _Toc123000622 \h </w:instrText>
+              <w:instrText xml:space="preserve"> PAGEREF _Toc123002082 \h </w:instrText>
             </w:r>
             <w:r>
               <w:rPr>
@@ -2578,7 +2578,7 @@
               <w:lang w:eastAsia="ru-RU"/>
             </w:rPr>
           </w:pPr>
-          <w:hyperlink w:anchor="_Toc123000623" w:history="1">
+          <w:hyperlink w:anchor="_Toc123002083" w:history="1">
             <w:r>
               <w:rPr>
                 <w:rStyle w:val="a5"/>
@@ -2635,7 +2635,7 @@
                 <w:noProof/>
                 <w:webHidden/>
               </w:rPr>
-              <w:instrText xml:space="preserve"> PAGEREF _Toc123000623 \h </w:instrText>
+              <w:instrText xml:space="preserve"> PAGEREF _Toc123002083 \h </w:instrText>
             </w:r>
             <w:r>
               <w:rPr>
@@ -2679,7 +2679,7 @@
               <w:lang w:eastAsia="ru-RU"/>
             </w:rPr>
           </w:pPr>
-          <w:hyperlink w:anchor="_Toc123000624" w:history="1">
+          <w:hyperlink w:anchor="_Toc123002084" w:history="1">
             <w:r>
               <w:rPr>
                 <w:rStyle w:val="a5"/>
@@ -2736,7 +2736,7 @@
                 <w:noProof/>
                 <w:webHidden/>
               </w:rPr>
-              <w:instrText xml:space="preserve"> PAGEREF _Toc123000624 \h </w:instrText>
+              <w:instrText xml:space="preserve"> PAGEREF _Toc123002084 \h </w:instrText>
             </w:r>
             <w:r>
               <w:rPr>
@@ -2780,7 +2780,7 @@
               <w:lang w:eastAsia="ru-RU"/>
             </w:rPr>
           </w:pPr>
-          <w:hyperlink w:anchor="_Toc123000625" w:history="1">
+          <w:hyperlink w:anchor="_Toc123002085" w:history="1">
             <w:r>
               <w:rPr>
                 <w:rStyle w:val="a5"/>
@@ -2837,7 +2837,7 @@
                 <w:noProof/>
                 <w:webHidden/>
               </w:rPr>
-              <w:instrText xml:space="preserve"> PAGEREF _Toc123000625 \h </w:instrText>
+              <w:instrText xml:space="preserve"> PAGEREF _Toc123002085 \h </w:instrText>
             </w:r>
             <w:r>
               <w:rPr>
@@ -2881,7 +2881,7 @@
               <w:lang w:eastAsia="ru-RU"/>
             </w:rPr>
           </w:pPr>
-          <w:hyperlink w:anchor="_Toc123000626" w:history="1">
+          <w:hyperlink w:anchor="_Toc123002086" w:history="1">
             <w:r>
               <w:rPr>
                 <w:rStyle w:val="a5"/>
@@ -2938,7 +2938,7 @@
                 <w:noProof/>
                 <w:webHidden/>
               </w:rPr>
-              <w:instrText xml:space="preserve"> PAGEREF _Toc123000626 \h </w:instrText>
+              <w:instrText xml:space="preserve"> PAGEREF _Toc123002086 \h </w:instrText>
             </w:r>
             <w:r>
               <w:rPr>
@@ -2982,7 +2982,7 @@
               <w:lang w:eastAsia="ru-RU"/>
             </w:rPr>
           </w:pPr>
-          <w:hyperlink w:anchor="_Toc123000627" w:history="1">
+          <w:hyperlink w:anchor="_Toc123002087" w:history="1">
             <w:r>
               <w:rPr>
                 <w:rStyle w:val="a5"/>
@@ -3039,7 +3039,7 @@
                 <w:noProof/>
                 <w:webHidden/>
               </w:rPr>
-              <w:instrText xml:space="preserve"> PAGEREF _Toc123000627 \h </w:instrText>
+              <w:instrText xml:space="preserve"> PAGEREF _Toc123002087 \h </w:instrText>
             </w:r>
             <w:r>
               <w:rPr>
@@ -3083,7 +3083,7 @@
               <w:lang w:eastAsia="ru-RU"/>
             </w:rPr>
           </w:pPr>
-          <w:hyperlink w:anchor="_Toc123000628" w:history="1">
+          <w:hyperlink w:anchor="_Toc123002088" w:history="1">
             <w:r>
               <w:rPr>
                 <w:rStyle w:val="a5"/>
@@ -3140,7 +3140,7 @@
                 <w:noProof/>
                 <w:webHidden/>
               </w:rPr>
-              <w:instrText xml:space="preserve"> PAGEREF _Toc123000628 \h </w:instrText>
+              <w:instrText xml:space="preserve"> PAGEREF _Toc123002088 \h </w:instrText>
             </w:r>
             <w:r>
               <w:rPr>
@@ -3184,7 +3184,7 @@
               <w:lang w:eastAsia="ru-RU"/>
             </w:rPr>
           </w:pPr>
-          <w:hyperlink w:anchor="_Toc123000629" w:history="1">
+          <w:hyperlink w:anchor="_Toc123002089" w:history="1">
             <w:r>
               <w:rPr>
                 <w:rStyle w:val="a5"/>
@@ -3241,7 +3241,7 @@
                 <w:noProof/>
                 <w:webHidden/>
               </w:rPr>
-              <w:instrText xml:space="preserve"> PAGEREF _Toc123000629 \h </w:instrText>
+              <w:instrText xml:space="preserve"> PAGEREF _Toc123002089 \h </w:instrText>
             </w:r>
             <w:r>
               <w:rPr>
@@ -3285,7 +3285,7 @@
               <w:lang w:eastAsia="ru-RU"/>
             </w:rPr>
           </w:pPr>
-          <w:hyperlink w:anchor="_Toc123000630" w:history="1">
+          <w:hyperlink w:anchor="_Toc123002090" w:history="1">
             <w:r>
               <w:rPr>
                 <w:rStyle w:val="a5"/>
@@ -3342,7 +3342,7 @@
                 <w:noProof/>
                 <w:webHidden/>
               </w:rPr>
-              <w:instrText xml:space="preserve"> PAGEREF _Toc123000630 \h </w:instrText>
+              <w:instrText xml:space="preserve"> PAGEREF _Toc123002090 \h </w:instrText>
             </w:r>
             <w:r>
               <w:rPr>
@@ -3386,7 +3386,7 @@
               <w:lang w:eastAsia="ru-RU"/>
             </w:rPr>
           </w:pPr>
-          <w:hyperlink w:anchor="_Toc123000631" w:history="1">
+          <w:hyperlink w:anchor="_Toc123002091" w:history="1">
             <w:r>
               <w:rPr>
                 <w:rStyle w:val="a5"/>
@@ -3430,7 +3430,7 @@
                 <w:noProof/>
                 <w:webHidden/>
               </w:rPr>
-              <w:instrText xml:space="preserve"> PAGEREF _Toc123000631 \h </w:instrText>
+              <w:instrText xml:space="preserve"> PAGEREF _Toc123002091 \h </w:instrText>
             </w:r>
             <w:r>
               <w:rPr>
@@ -3474,7 +3474,7 @@
               <w:lang w:eastAsia="ru-RU"/>
             </w:rPr>
           </w:pPr>
-          <w:hyperlink w:anchor="_Toc123000632" w:history="1">
+          <w:hyperlink w:anchor="_Toc123002092" w:history="1">
             <w:r>
               <w:rPr>
                 <w:rStyle w:val="a5"/>
@@ -3531,7 +3531,7 @@
                 <w:noProof/>
                 <w:webHidden/>
               </w:rPr>
-              <w:instrText xml:space="preserve"> PAGEREF _Toc123000632 \h </w:instrText>
+              <w:instrText xml:space="preserve"> PAGEREF _Toc123002092 \h </w:instrText>
             </w:r>
             <w:r>
               <w:rPr>
@@ -3575,7 +3575,7 @@
               <w:lang w:eastAsia="ru-RU"/>
             </w:rPr>
           </w:pPr>
-          <w:hyperlink w:anchor="_Toc123000633" w:history="1">
+          <w:hyperlink w:anchor="_Toc123002093" w:history="1">
             <w:r>
               <w:rPr>
                 <w:rStyle w:val="a5"/>
@@ -3632,7 +3632,7 @@
                 <w:noProof/>
                 <w:webHidden/>
               </w:rPr>
-              <w:instrText xml:space="preserve"> PAGEREF _Toc123000633 \h </w:instrText>
+              <w:instrText xml:space="preserve"> PAGEREF _Toc123002093 \h </w:instrText>
             </w:r>
             <w:r>
               <w:rPr>
@@ -3676,7 +3676,7 @@
               <w:lang w:eastAsia="ru-RU"/>
             </w:rPr>
           </w:pPr>
-          <w:hyperlink w:anchor="_Toc123000634" w:history="1">
+          <w:hyperlink w:anchor="_Toc123002094" w:history="1">
             <w:r>
               <w:rPr>
                 <w:rStyle w:val="a5"/>
@@ -3733,7 +3733,7 @@
                 <w:noProof/>
                 <w:webHidden/>
               </w:rPr>
-              <w:instrText xml:space="preserve"> PAGEREF _Toc123000634 \h </w:instrText>
+              <w:instrText xml:space="preserve"> PAGEREF _Toc123002094 \h </w:instrText>
             </w:r>
             <w:r>
               <w:rPr>
@@ -3777,7 +3777,7 @@
               <w:lang w:eastAsia="ru-RU"/>
             </w:rPr>
           </w:pPr>
-          <w:hyperlink w:anchor="_Toc123000635" w:history="1">
+          <w:hyperlink w:anchor="_Toc123002095" w:history="1">
             <w:r>
               <w:rPr>
                 <w:rStyle w:val="a5"/>
@@ -3834,7 +3834,7 @@
                 <w:noProof/>
                 <w:webHidden/>
               </w:rPr>
-              <w:instrText xml:space="preserve"> PAGEREF _Toc123000635 \h </w:instrText>
+              <w:instrText xml:space="preserve"> PAGEREF _Toc123002095 \h </w:instrText>
             </w:r>
             <w:r>
               <w:rPr>
@@ -3878,7 +3878,7 @@
               <w:lang w:eastAsia="ru-RU"/>
             </w:rPr>
           </w:pPr>
-          <w:hyperlink w:anchor="_Toc123000636" w:history="1">
+          <w:hyperlink w:anchor="_Toc123002096" w:history="1">
             <w:r>
               <w:rPr>
                 <w:rStyle w:val="a5"/>
@@ -3935,7 +3935,7 @@
                 <w:noProof/>
                 <w:webHidden/>
               </w:rPr>
-              <w:instrText xml:space="preserve"> PAGEREF _Toc123000636 \h </w:instrText>
+              <w:instrText xml:space="preserve"> PAGEREF _Toc123002096 \h </w:instrText>
             </w:r>
             <w:r>
               <w:rPr>
@@ -3979,7 +3979,7 @@
               <w:lang w:eastAsia="ru-RU"/>
             </w:rPr>
           </w:pPr>
-          <w:hyperlink w:anchor="_Toc123000637" w:history="1">
+          <w:hyperlink w:anchor="_Toc123002097" w:history="1">
             <w:r>
               <w:rPr>
                 <w:rStyle w:val="a5"/>
@@ -4036,7 +4036,7 @@
                 <w:noProof/>
                 <w:webHidden/>
               </w:rPr>
-              <w:instrText xml:space="preserve"> PAGEREF _Toc123000637 \h </w:instrText>
+              <w:instrText xml:space="preserve"> PAGEREF _Toc123002097 \h </w:instrText>
             </w:r>
             <w:r>
               <w:rPr>
@@ -4080,7 +4080,7 @@
               <w:lang w:eastAsia="ru-RU"/>
             </w:rPr>
           </w:pPr>
-          <w:hyperlink w:anchor="_Toc123000638" w:history="1">
+          <w:hyperlink w:anchor="_Toc123002098" w:history="1">
             <w:r>
               <w:rPr>
                 <w:rStyle w:val="a5"/>
@@ -4137,7 +4137,7 @@
                 <w:noProof/>
                 <w:webHidden/>
               </w:rPr>
-              <w:instrText xml:space="preserve"> PAGEREF _Toc123000638 \h </w:instrText>
+              <w:instrText xml:space="preserve"> PAGEREF _Toc123002098 \h </w:instrText>
             </w:r>
             <w:r>
               <w:rPr>
@@ -4181,7 +4181,7 @@
               <w:lang w:eastAsia="ru-RU"/>
             </w:rPr>
           </w:pPr>
-          <w:hyperlink w:anchor="_Toc123000639" w:history="1">
+          <w:hyperlink w:anchor="_Toc123002099" w:history="1">
             <w:r>
               <w:rPr>
                 <w:rStyle w:val="a5"/>
@@ -4238,7 +4238,7 @@
                 <w:noProof/>
                 <w:webHidden/>
               </w:rPr>
-              <w:instrText xml:space="preserve"> PAGEREF _Toc123000639 \h </w:instrText>
+              <w:instrText xml:space="preserve"> PAGEREF _Toc123002099 \h </w:instrText>
             </w:r>
             <w:r>
               <w:rPr>
@@ -4282,7 +4282,7 @@
               <w:lang w:eastAsia="ru-RU"/>
             </w:rPr>
           </w:pPr>
-          <w:hyperlink w:anchor="_Toc123000640" w:history="1">
+          <w:hyperlink w:anchor="_Toc123002100" w:history="1">
             <w:r>
               <w:rPr>
                 <w:rStyle w:val="a5"/>
@@ -4339,7 +4339,7 @@
                 <w:noProof/>
                 <w:webHidden/>
               </w:rPr>
-              <w:instrText xml:space="preserve"> PAGEREF _Toc123000640 \h </w:instrText>
+              <w:instrText xml:space="preserve"> PAGEREF _Toc123002100 \h </w:instrText>
             </w:r>
             <w:r>
               <w:rPr>
@@ -4383,7 +4383,7 @@
               <w:lang w:eastAsia="ru-RU"/>
             </w:rPr>
           </w:pPr>
-          <w:hyperlink w:anchor="_Toc123000641" w:history="1">
+          <w:hyperlink w:anchor="_Toc123002101" w:history="1">
             <w:r>
               <w:rPr>
                 <w:rStyle w:val="a5"/>
@@ -4440,7 +4440,7 @@
                 <w:noProof/>
                 <w:webHidden/>
               </w:rPr>
-              <w:instrText xml:space="preserve"> PAGEREF _Toc123000641 \h </w:instrText>
+              <w:instrText xml:space="preserve"> PAGEREF _Toc123002101 \h </w:instrText>
             </w:r>
             <w:r>
               <w:rPr>
@@ -4484,7 +4484,7 @@
               <w:lang w:eastAsia="ru-RU"/>
             </w:rPr>
           </w:pPr>
-          <w:hyperlink w:anchor="_Toc123000642" w:history="1">
+          <w:hyperlink w:anchor="_Toc123002102" w:history="1">
             <w:r>
               <w:rPr>
                 <w:rStyle w:val="a5"/>
@@ -4541,7 +4541,7 @@
                 <w:noProof/>
                 <w:webHidden/>
               </w:rPr>
-              <w:instrText xml:space="preserve"> PAGEREF _Toc123000642 \h </w:instrText>
+              <w:instrText xml:space="preserve"> PAGEREF _Toc123002102 \h </w:instrText>
             </w:r>
             <w:r>
               <w:rPr>
@@ -4585,7 +4585,7 @@
               <w:lang w:eastAsia="ru-RU"/>
             </w:rPr>
           </w:pPr>
-          <w:hyperlink w:anchor="_Toc123000643" w:history="1">
+          <w:hyperlink w:anchor="_Toc123002103" w:history="1">
             <w:r>
               <w:rPr>
                 <w:rStyle w:val="a5"/>
@@ -4642,7 +4642,7 @@
                 <w:noProof/>
                 <w:webHidden/>
               </w:rPr>
-              <w:instrText xml:space="preserve"> PAGEREF _Toc123000643 \h </w:instrText>
+              <w:instrText xml:space="preserve"> PAGEREF _Toc123002103 \h </w:instrText>
             </w:r>
             <w:r>
               <w:rPr>
@@ -4686,7 +4686,7 @@
               <w:lang w:eastAsia="ru-RU"/>
             </w:rPr>
           </w:pPr>
-          <w:hyperlink w:anchor="_Toc123000644" w:history="1">
+          <w:hyperlink w:anchor="_Toc123002104" w:history="1">
             <w:r>
               <w:rPr>
                 <w:rStyle w:val="a5"/>
@@ -4730,7 +4730,7 @@
                 <w:noProof/>
                 <w:webHidden/>
               </w:rPr>
-              <w:instrText xml:space="preserve"> PAGEREF _Toc123000644 \h </w:instrText>
+              <w:instrText xml:space="preserve"> PAGEREF _Toc123002104 \h </w:instrText>
             </w:r>
             <w:r>
               <w:rPr>
@@ -4774,7 +4774,7 @@
               <w:lang w:eastAsia="ru-RU"/>
             </w:rPr>
           </w:pPr>
-          <w:hyperlink w:anchor="_Toc123000645" w:history="1">
+          <w:hyperlink w:anchor="_Toc123002105" w:history="1">
             <w:r>
               <w:rPr>
                 <w:rStyle w:val="a5"/>
@@ -4818,7 +4818,7 @@
                 <w:noProof/>
                 <w:webHidden/>
               </w:rPr>
-              <w:instrText xml:space="preserve"> PAGEREF _Toc123000645 \h </w:instrText>
+              <w:instrText xml:space="preserve"> PAGEREF _Toc123002105 \h </w:instrText>
             </w:r>
             <w:r>
               <w:rPr>
@@ -4862,7 +4862,7 @@
               <w:lang w:eastAsia="ru-RU"/>
             </w:rPr>
           </w:pPr>
-          <w:hyperlink w:anchor="_Toc123000646" w:history="1">
+          <w:hyperlink w:anchor="_Toc123002106" w:history="1">
             <w:r>
               <w:rPr>
                 <w:rStyle w:val="a5"/>
@@ -4919,7 +4919,7 @@
                 <w:noProof/>
                 <w:webHidden/>
               </w:rPr>
-              <w:instrText xml:space="preserve"> PAGEREF _Toc123000646 \h </w:instrText>
+              <w:instrText xml:space="preserve"> PAGEREF _Toc123002106 \h </w:instrText>
             </w:r>
             <w:r>
               <w:rPr>
@@ -4963,7 +4963,7 @@
               <w:lang w:eastAsia="ru-RU"/>
             </w:rPr>
           </w:pPr>
-          <w:hyperlink w:anchor="_Toc123000647" w:history="1">
+          <w:hyperlink w:anchor="_Toc123002107" w:history="1">
             <w:r>
               <w:rPr>
                 <w:rStyle w:val="a5"/>
@@ -5020,7 +5020,7 @@
                 <w:noProof/>
                 <w:webHidden/>
               </w:rPr>
-              <w:instrText xml:space="preserve"> PAGEREF _Toc123000647 \h </w:instrText>
+              <w:instrText xml:space="preserve"> PAGEREF _Toc123002107 \h </w:instrText>
             </w:r>
             <w:r>
               <w:rPr>
@@ -5064,7 +5064,7 @@
               <w:lang w:eastAsia="ru-RU"/>
             </w:rPr>
           </w:pPr>
-          <w:hyperlink w:anchor="_Toc123000648" w:history="1">
+          <w:hyperlink w:anchor="_Toc123002108" w:history="1">
             <w:r>
               <w:rPr>
                 <w:rStyle w:val="a5"/>
@@ -5121,7 +5121,7 @@
                 <w:noProof/>
                 <w:webHidden/>
               </w:rPr>
-              <w:instrText xml:space="preserve"> PAGEREF _Toc123000648 \h </w:instrText>
+              <w:instrText xml:space="preserve"> PAGEREF _Toc123002108 \h </w:instrText>
             </w:r>
             <w:r>
               <w:rPr>
@@ -5165,7 +5165,7 @@
               <w:lang w:eastAsia="ru-RU"/>
             </w:rPr>
           </w:pPr>
-          <w:hyperlink w:anchor="_Toc123000649" w:history="1">
+          <w:hyperlink w:anchor="_Toc123002109" w:history="1">
             <w:r>
               <w:rPr>
                 <w:rStyle w:val="a5"/>
@@ -5222,7 +5222,7 @@
                 <w:noProof/>
                 <w:webHidden/>
               </w:rPr>
-              <w:instrText xml:space="preserve"> PAGEREF _Toc123000649 \h </w:instrText>
+              <w:instrText xml:space="preserve"> PAGEREF _Toc123002109 \h </w:instrText>
             </w:r>
             <w:r>
               <w:rPr>
@@ -5266,7 +5266,7 @@
               <w:lang w:eastAsia="ru-RU"/>
             </w:rPr>
           </w:pPr>
-          <w:hyperlink w:anchor="_Toc123000650" w:history="1">
+          <w:hyperlink w:anchor="_Toc123002110" w:history="1">
             <w:r>
               <w:rPr>
                 <w:rStyle w:val="a5"/>
@@ -5323,7 +5323,7 @@
                 <w:noProof/>
                 <w:webHidden/>
               </w:rPr>
-              <w:instrText xml:space="preserve"> PAGEREF _Toc123000650 \h </w:instrText>
+              <w:instrText xml:space="preserve"> PAGEREF _Toc123002110 \h </w:instrText>
             </w:r>
             <w:r>
               <w:rPr>
@@ -5367,7 +5367,7 @@
               <w:lang w:eastAsia="ru-RU"/>
             </w:rPr>
           </w:pPr>
-          <w:hyperlink w:anchor="_Toc123000651" w:history="1">
+          <w:hyperlink w:anchor="_Toc123002111" w:history="1">
             <w:r>
               <w:rPr>
                 <w:rStyle w:val="a5"/>
@@ -5409,7 +5409,7 @@
                 <w:noProof/>
                 <w:webHidden/>
               </w:rPr>
-              <w:instrText xml:space="preserve"> PAGEREF _Toc123000651 \h </w:instrText>
+              <w:instrText xml:space="preserve"> PAGEREF _Toc123002111 \h </w:instrText>
             </w:r>
             <w:r>
               <w:rPr>
@@ -5453,7 +5453,7 @@
               <w:lang w:eastAsia="ru-RU"/>
             </w:rPr>
           </w:pPr>
-          <w:hyperlink w:anchor="_Toc123000652" w:history="1">
+          <w:hyperlink w:anchor="_Toc123002112" w:history="1">
             <w:r>
               <w:rPr>
                 <w:rStyle w:val="a5"/>
@@ -5519,7 +5519,7 @@
                 <w:noProof/>
                 <w:webHidden/>
               </w:rPr>
-              <w:instrText xml:space="preserve"> PAGEREF _Toc123000652 \h </w:instrText>
+              <w:instrText xml:space="preserve"> PAGEREF _Toc123002112 \h </w:instrText>
             </w:r>
             <w:r>
               <w:rPr>
@@ -5563,7 +5563,7 @@
               <w:lang w:eastAsia="ru-RU"/>
             </w:rPr>
           </w:pPr>
-          <w:hyperlink w:anchor="_Toc123000653" w:history="1">
+          <w:hyperlink w:anchor="_Toc123002113" w:history="1">
             <w:r>
               <w:rPr>
                 <w:rStyle w:val="a5"/>
@@ -5614,7 +5614,7 @@
                 <w:noProof/>
                 <w:webHidden/>
               </w:rPr>
-              <w:instrText xml:space="preserve"> PAGEREF _Toc123000653 \h </w:instrText>
+              <w:instrText xml:space="preserve"> PAGEREF _Toc123002113 \h </w:instrText>
             </w:r>
             <w:r>
               <w:rPr>
@@ -5658,7 +5658,7 @@
               <w:lang w:eastAsia="ru-RU"/>
             </w:rPr>
           </w:pPr>
-          <w:hyperlink w:anchor="_Toc123000654" w:history="1">
+          <w:hyperlink w:anchor="_Toc123002114" w:history="1">
             <w:r>
               <w:rPr>
                 <w:rStyle w:val="a5"/>
@@ -5709,7 +5709,7 @@
                 <w:noProof/>
                 <w:webHidden/>
               </w:rPr>
-              <w:instrText xml:space="preserve"> PAGEREF _Toc123000654 \h </w:instrText>
+              <w:instrText xml:space="preserve"> PAGEREF _Toc123002114 \h </w:instrText>
             </w:r>
             <w:r>
               <w:rPr>
@@ -5753,7 +5753,7 @@
               <w:lang w:eastAsia="ru-RU"/>
             </w:rPr>
           </w:pPr>
-          <w:hyperlink w:anchor="_Toc123000655" w:history="1">
+          <w:hyperlink w:anchor="_Toc123002115" w:history="1">
             <w:r>
               <w:rPr>
                 <w:rStyle w:val="a5"/>
@@ -5810,7 +5810,7 @@
                 <w:noProof/>
                 <w:webHidden/>
               </w:rPr>
-              <w:instrText xml:space="preserve"> PAGEREF _Toc123000655 \h </w:instrText>
+              <w:instrText xml:space="preserve"> PAGEREF _Toc123002115 \h </w:instrText>
             </w:r>
             <w:r>
               <w:rPr>
@@ -5854,7 +5854,7 @@
               <w:lang w:eastAsia="ru-RU"/>
             </w:rPr>
           </w:pPr>
-          <w:hyperlink w:anchor="_Toc123000656" w:history="1">
+          <w:hyperlink w:anchor="_Toc123002116" w:history="1">
             <w:r>
               <w:rPr>
                 <w:rStyle w:val="a5"/>
@@ -5896,7 +5896,7 @@
                 <w:noProof/>
                 <w:webHidden/>
               </w:rPr>
-              <w:instrText xml:space="preserve"> PAGEREF _Toc123000656 \h </w:instrText>
+              <w:instrText xml:space="preserve"> PAGEREF _Toc123002116 \h </w:instrText>
             </w:r>
             <w:r>
               <w:rPr>
@@ -5940,7 +5940,7 @@
               <w:lang w:eastAsia="ru-RU"/>
             </w:rPr>
           </w:pPr>
-          <w:hyperlink w:anchor="_Toc123000657" w:history="1">
+          <w:hyperlink w:anchor="_Toc123002117" w:history="1">
             <w:r>
               <w:rPr>
                 <w:rStyle w:val="a5"/>
@@ -5982,7 +5982,7 @@
                 <w:noProof/>
                 <w:webHidden/>
               </w:rPr>
-              <w:instrText xml:space="preserve"> PAGEREF _Toc123000657 \h </w:instrText>
+              <w:instrText xml:space="preserve"> PAGEREF _Toc123002117 \h </w:instrText>
             </w:r>
             <w:r>
               <w:rPr>
@@ -6026,7 +6026,7 @@
               <w:lang w:eastAsia="ru-RU"/>
             </w:rPr>
           </w:pPr>
-          <w:hyperlink w:anchor="_Toc123000658" w:history="1">
+          <w:hyperlink w:anchor="_Toc123002118" w:history="1">
             <w:r>
               <w:rPr>
                 <w:rStyle w:val="a5"/>
@@ -6068,7 +6068,7 @@
                 <w:noProof/>
                 <w:webHidden/>
               </w:rPr>
-              <w:instrText xml:space="preserve"> PAGEREF _Toc123000658 \h </w:instrText>
+              <w:instrText xml:space="preserve"> PAGEREF _Toc123002118 \h </w:instrText>
             </w:r>
             <w:r>
               <w:rPr>
@@ -6136,7 +6136,7 @@
         <w:spacing w:after="120"/>
         <w:ind w:left="431" w:hanging="431"/>
       </w:pPr>
-      <w:bookmarkStart w:id="0" w:name="_Toc123000601"/>
+      <w:bookmarkStart w:id="0" w:name="_Toc123002061"/>
       <w:r>
         <w:lastRenderedPageBreak/>
         <w:t>Перечень изменений</w:t>
@@ -6247,7 +6247,7 @@
       <w:pPr>
         <w:pStyle w:val="1"/>
       </w:pPr>
-      <w:bookmarkStart w:id="1" w:name="_Toc123000602"/>
+      <w:bookmarkStart w:id="1" w:name="_Toc123002062"/>
       <w:r>
         <w:t>Общие сведения</w:t>
       </w:r>
@@ -6343,7 +6343,7 @@
       <w:pPr>
         <w:pStyle w:val="2"/>
       </w:pPr>
-      <w:bookmarkStart w:id="2" w:name="_Toc123000603"/>
+      <w:bookmarkStart w:id="2" w:name="_Toc123002063"/>
       <w:r>
         <w:t xml:space="preserve">Особенности </w:t>
       </w:r>
@@ -6478,7 +6478,7 @@
       <w:pPr>
         <w:pStyle w:val="2"/>
       </w:pPr>
-      <w:bookmarkStart w:id="3" w:name="_Toc123000604"/>
+      <w:bookmarkStart w:id="3" w:name="_Toc123002064"/>
       <w:r>
         <w:t>Архитектура</w:t>
       </w:r>
@@ -7174,7 +7174,7 @@
       <w:pPr>
         <w:pStyle w:val="1"/>
       </w:pPr>
-      <w:bookmarkStart w:id="4" w:name="_Toc123000605"/>
+      <w:bookmarkStart w:id="4" w:name="_Toc123002065"/>
       <w:r>
         <w:t>Параметры расчета</w:t>
       </w:r>
@@ -7264,7 +7264,7 @@
       <w:pPr>
         <w:pStyle w:val="2"/>
       </w:pPr>
-      <w:bookmarkStart w:id="5" w:name="_Toc123000606"/>
+      <w:bookmarkStart w:id="5" w:name="_Toc123002066"/>
       <w:r>
         <w:t xml:space="preserve">Выполнять расчет ЭМПП с помощью </w:t>
       </w:r>
@@ -7352,7 +7352,7 @@
       <w:pPr>
         <w:pStyle w:val="2"/>
       </w:pPr>
-      <w:bookmarkStart w:id="6" w:name="_Toc123000607"/>
+      <w:bookmarkStart w:id="6" w:name="_Toc123002067"/>
       <w:r>
         <w:t>Допустимый небаланс УР</w:t>
       </w:r>
@@ -7404,7 +7404,7 @@
       <w:pPr>
         <w:pStyle w:val="2"/>
       </w:pPr>
-      <w:bookmarkStart w:id="7" w:name="_Toc123000608"/>
+      <w:bookmarkStart w:id="7" w:name="_Toc123002068"/>
       <w:r>
         <w:t>Плоский старт УР</w:t>
       </w:r>
@@ -7481,7 +7481,7 @@
       <w:pPr>
         <w:pStyle w:val="2"/>
       </w:pPr>
-      <w:bookmarkStart w:id="8" w:name="_Toc123000609"/>
+      <w:bookmarkStart w:id="8" w:name="_Toc123002069"/>
       <w:r>
         <w:lastRenderedPageBreak/>
         <w:t>Стартовый метод УР</w:t>
@@ -7520,7 +7520,7 @@
       <w:pPr>
         <w:pStyle w:val="2"/>
       </w:pPr>
-      <w:bookmarkStart w:id="9" w:name="_Toc123000610"/>
+      <w:bookmarkStart w:id="9" w:name="_Toc123002070"/>
       <w:r>
         <w:t>Максимальное количество итераций стартового метода</w:t>
       </w:r>
@@ -7555,7 +7555,7 @@
       <w:pPr>
         <w:pStyle w:val="2"/>
       </w:pPr>
-      <w:bookmarkStart w:id="10" w:name="_Toc123000611"/>
+      <w:bookmarkStart w:id="10" w:name="_Toc123002071"/>
       <w:r>
         <w:t>Коэффициент ускорения метода Зейделя</w:t>
       </w:r>
@@ -7587,7 +7587,7 @@
       <w:pPr>
         <w:pStyle w:val="2"/>
       </w:pPr>
-      <w:bookmarkStart w:id="11" w:name="_Toc123000612"/>
+      <w:bookmarkStart w:id="11" w:name="_Toc123002072"/>
       <w:r>
         <w:t>Разрешить переключать типы узлов с данной итерации</w:t>
       </w:r>
@@ -7640,7 +7640,7 @@
       <w:pPr>
         <w:pStyle w:val="2"/>
       </w:pPr>
-      <w:bookmarkStart w:id="12" w:name="_Toc123000613"/>
+      <w:bookmarkStart w:id="12" w:name="_Toc123002073"/>
       <w:r>
         <w:t>Максимальное количество итераций метода Ньютона</w:t>
       </w:r>
@@ -7681,7 +7681,7 @@
           <w:lang w:val="en-US"/>
         </w:rPr>
       </w:pPr>
-      <w:bookmarkStart w:id="13" w:name="_Toc123000614"/>
+      <w:bookmarkStart w:id="13" w:name="_Toc123002074"/>
       <w:r>
         <w:t xml:space="preserve">Максимальное приращение шага Ньютона по напряжению </w:t>
       </w:r>
@@ -7725,7 +7725,7 @@
       <w:pPr>
         <w:pStyle w:val="2"/>
       </w:pPr>
-      <w:bookmarkStart w:id="14" w:name="_Toc123000615"/>
+      <w:bookmarkStart w:id="14" w:name="_Toc123002075"/>
       <w:r>
         <w:t>Максимальное приращение шага Ньютона по углу узла</w:t>
       </w:r>
@@ -7769,7 +7769,7 @@
       <w:pPr>
         <w:pStyle w:val="2"/>
       </w:pPr>
-      <w:bookmarkStart w:id="15" w:name="_Toc123000616"/>
+      <w:bookmarkStart w:id="15" w:name="_Toc123002076"/>
       <w:r>
         <w:lastRenderedPageBreak/>
         <w:t>Максимальное приращение шага Ньютона по углу связи</w:t>
@@ -7808,7 +7808,7 @@
       <w:pPr>
         <w:pStyle w:val="2"/>
       </w:pPr>
-      <w:bookmarkStart w:id="16" w:name="_Toc123000617"/>
+      <w:bookmarkStart w:id="16" w:name="_Toc123002077"/>
       <w:r>
         <w:t xml:space="preserve">Шаг Ньютона, меньше которого </w:t>
       </w:r>
@@ -7890,7 +7890,7 @@
       <w:pPr>
         <w:pStyle w:val="2"/>
       </w:pPr>
-      <w:bookmarkStart w:id="17" w:name="_Toc123000618"/>
+      <w:bookmarkStart w:id="17" w:name="_Toc123002078"/>
       <w:r>
         <w:t>Система уравнений метода Ньютона</w:t>
       </w:r>
@@ -7922,7 +7922,7 @@
       <w:pPr>
         <w:pStyle w:val="2"/>
       </w:pPr>
-      <w:bookmarkStart w:id="18" w:name="_Toc123000619"/>
+      <w:bookmarkStart w:id="18" w:name="_Toc123002079"/>
       <w:r>
         <w:t>Разрешить учет СХН для узлов с отрицательной нагрузкой</w:t>
       </w:r>
@@ -7984,7 +7984,7 @@
       <w:pPr>
         <w:pStyle w:val="2"/>
       </w:pPr>
-      <w:bookmarkStart w:id="19" w:name="_Toc123000620"/>
+      <w:bookmarkStart w:id="19" w:name="_Toc123002080"/>
       <w:r>
         <w:t>Минимальная крутизна СХН</w:t>
       </w:r>
@@ -8025,7 +8025,7 @@
       <w:pPr>
         <w:pStyle w:val="2"/>
       </w:pPr>
-      <w:bookmarkStart w:id="20" w:name="_Toc123000621"/>
+      <w:bookmarkStart w:id="20" w:name="_Toc123002081"/>
       <w:r>
         <w:t>Максимальная крутизна СХН</w:t>
       </w:r>
@@ -8061,7 +8061,7 @@
         <w:pStyle w:val="2"/>
       </w:pPr>
       <w:bookmarkStart w:id="21" w:name="_Ref122359970"/>
-      <w:bookmarkStart w:id="22" w:name="_Toc123000622"/>
+      <w:bookmarkStart w:id="22" w:name="_Toc123002082"/>
       <w:r>
         <w:t>Постоянная времени сглаживания частоты в узле</w:t>
       </w:r>
@@ -8107,7 +8107,7 @@
         <w:pStyle w:val="2"/>
       </w:pPr>
       <w:bookmarkStart w:id="23" w:name="_Ref122359521"/>
-      <w:bookmarkStart w:id="24" w:name="_Toc123000623"/>
+      <w:bookmarkStart w:id="24" w:name="_Toc123002083"/>
       <w:r>
         <w:t>Напряжение перехода СХН на шунт (</w:t>
       </w:r>
@@ -8165,7 +8165,7 @@
       <w:pPr>
         <w:pStyle w:val="2"/>
       </w:pPr>
-      <w:bookmarkStart w:id="25" w:name="_Toc123000624"/>
+      <w:bookmarkStart w:id="25" w:name="_Toc123002084"/>
       <w:r>
         <w:lastRenderedPageBreak/>
         <w:t xml:space="preserve">Учитывать механическое демпфирование в </w:t>
@@ -8221,7 +8221,7 @@
         <w:pStyle w:val="2"/>
       </w:pPr>
       <w:bookmarkStart w:id="26" w:name="_Ref122732792"/>
-      <w:bookmarkStart w:id="27" w:name="_Toc123000625"/>
+      <w:bookmarkStart w:id="27" w:name="_Toc123002085"/>
       <w:r>
         <w:t>Длительность рассчитываемого ЭМПП (</w:t>
       </w:r>
@@ -8335,7 +8335,7 @@
       <w:pPr>
         <w:pStyle w:val="2"/>
       </w:pPr>
-      <w:bookmarkStart w:id="28" w:name="_Toc123000626"/>
+      <w:bookmarkStart w:id="28" w:name="_Toc123002086"/>
       <w:r>
         <w:t>Минимальный шаг вывода результатов (</w:t>
       </w:r>
@@ -8364,7 +8364,7 @@
       <w:pPr>
         <w:pStyle w:val="2"/>
       </w:pPr>
-      <w:bookmarkStart w:id="29" w:name="_Toc123000627"/>
+      <w:bookmarkStart w:id="29" w:name="_Toc123002087"/>
       <w:r>
         <w:t>Абсолютная точность интегрирования (</w:t>
       </w:r>
@@ -8440,7 +8440,7 @@
       <w:pPr>
         <w:pStyle w:val="2"/>
       </w:pPr>
-      <w:bookmarkStart w:id="30" w:name="_Toc123000628"/>
+      <w:bookmarkStart w:id="30" w:name="_Toc123002088"/>
       <w:r>
         <w:t>Относительная точность интегрирования (</w:t>
       </w:r>
@@ -8516,7 +8516,7 @@
       <w:pPr>
         <w:pStyle w:val="2"/>
       </w:pPr>
-      <w:bookmarkStart w:id="31" w:name="_Toc123000629"/>
+      <w:bookmarkStart w:id="31" w:name="_Toc123002089"/>
       <w:r>
         <w:t xml:space="preserve">Выполнять </w:t>
       </w:r>
@@ -8565,7 +8565,7 @@
       <w:pPr>
         <w:pStyle w:val="2"/>
       </w:pPr>
-      <w:bookmarkStart w:id="32" w:name="_Toc123000630"/>
+      <w:bookmarkStart w:id="32" w:name="_Toc123002090"/>
       <w:r>
         <w:t>Постоянная времени сглаживания производных в АРВ Мустанг (</w:t>
       </w:r>
@@ -8645,7 +8645,7 @@
         </w:rPr>
       </w:pPr>
       <w:bookmarkStart w:id="33" w:name="_Ref122361344"/>
-      <w:bookmarkStart w:id="34" w:name="_Toc123000631"/>
+      <w:bookmarkStart w:id="34" w:name="_Toc123002091"/>
       <w:proofErr w:type="spellStart"/>
       <w:r>
         <w:rPr>
@@ -9034,7 +9034,7 @@
         <w:pStyle w:val="2"/>
       </w:pPr>
       <w:bookmarkStart w:id="35" w:name="_Ref122361863"/>
-      <w:bookmarkStart w:id="36" w:name="_Toc123000632"/>
+      <w:bookmarkStart w:id="36" w:name="_Toc123002092"/>
       <w:r>
         <w:t xml:space="preserve">Количество перемен знака переменной для обнаружения </w:t>
       </w:r>
@@ -9081,7 +9081,7 @@
         <w:pStyle w:val="2"/>
       </w:pPr>
       <w:bookmarkStart w:id="37" w:name="_Ref122361577"/>
-      <w:bookmarkStart w:id="38" w:name="_Toc123000633"/>
+      <w:bookmarkStart w:id="38" w:name="_Toc123002093"/>
       <w:r>
         <w:t xml:space="preserve">Номер шага, на кратном которому работает глобальное подавление </w:t>
       </w:r>
@@ -9152,7 +9152,7 @@
         <w:pStyle w:val="2"/>
       </w:pPr>
       <w:bookmarkStart w:id="39" w:name="_Ref122361866"/>
-      <w:bookmarkStart w:id="40" w:name="_Toc123000634"/>
+      <w:bookmarkStart w:id="40" w:name="_Toc123002094"/>
       <w:r>
         <w:t xml:space="preserve">Количество шагов, на протяжении которого работает индивидуальное подавление </w:t>
       </w:r>
@@ -9280,7 +9280,7 @@
       <w:pPr>
         <w:pStyle w:val="2"/>
       </w:pPr>
-      <w:bookmarkStart w:id="41" w:name="_Toc123000635"/>
+      <w:bookmarkStart w:id="41" w:name="_Toc123002095"/>
       <w:r>
         <w:t xml:space="preserve">Использовать быструю </w:t>
       </w:r>
@@ -9345,7 +9345,7 @@
       <w:pPr>
         <w:pStyle w:val="2"/>
       </w:pPr>
-      <w:bookmarkStart w:id="42" w:name="_Toc123000636"/>
+      <w:bookmarkStart w:id="42" w:name="_Toc123002096"/>
       <w:r>
         <w:t>Отключить запись результатов (</w:t>
       </w:r>
@@ -9439,7 +9439,7 @@
       <w:pPr>
         <w:pStyle w:val="2"/>
       </w:pPr>
-      <w:bookmarkStart w:id="43" w:name="_Toc123000637"/>
+      <w:bookmarkStart w:id="43" w:name="_Toc123002097"/>
       <w:r>
         <w:lastRenderedPageBreak/>
         <w:t>Допустимое количество ошибок на минимальном шаге (</w:t>
@@ -9484,7 +9484,7 @@
       <w:pPr>
         <w:pStyle w:val="2"/>
       </w:pPr>
-      <w:bookmarkStart w:id="44" w:name="_Toc123000638"/>
+      <w:bookmarkStart w:id="44" w:name="_Toc123002098"/>
       <w:r>
         <w:t>Минимальное сопротивление ветви (</w:t>
       </w:r>
@@ -9565,7 +9565,7 @@
       <w:pPr>
         <w:pStyle w:val="2"/>
       </w:pPr>
-      <w:bookmarkStart w:id="45" w:name="_Toc123000639"/>
+      <w:bookmarkStart w:id="45" w:name="_Toc123002099"/>
       <w:r>
         <w:t>Разрешить замену стандартных СХН пользовательскими (</w:t>
       </w:r>
@@ -9631,7 +9631,7 @@
         <w:pStyle w:val="2"/>
       </w:pPr>
       <w:bookmarkStart w:id="46" w:name="_Ref122357732"/>
-      <w:bookmarkStart w:id="47" w:name="_Toc123000640"/>
+      <w:bookmarkStart w:id="47" w:name="_Toc123002100"/>
       <w:r>
         <w:t>Разрешить завершение расчета при затухании ЭМПП (</w:t>
       </w:r>
@@ -9698,7 +9698,7 @@
         <w:pStyle w:val="2"/>
       </w:pPr>
       <w:bookmarkStart w:id="48" w:name="_Ref122357729"/>
-      <w:bookmarkStart w:id="49" w:name="_Toc123000641"/>
+      <w:bookmarkStart w:id="49" w:name="_Toc123002101"/>
       <w:r>
         <w:t>Контролировать затухание ЭМПП на протяжении количества циклов колебаний (</w:t>
       </w:r>
@@ -9741,7 +9741,7 @@
         <w:pStyle w:val="2"/>
       </w:pPr>
       <w:bookmarkStart w:id="50" w:name="_Ref122357711"/>
-      <w:bookmarkStart w:id="51" w:name="_Toc123000642"/>
+      <w:bookmarkStart w:id="51" w:name="_Toc123002102"/>
       <w:r>
         <w:t>Завершать расчет при фиксации асинхронного режима по связи (</w:t>
       </w:r>
@@ -9785,7 +9785,7 @@
         <w:pStyle w:val="2"/>
       </w:pPr>
       <w:bookmarkStart w:id="52" w:name="_Ref122357712"/>
-      <w:bookmarkStart w:id="53" w:name="_Toc123000643"/>
+      <w:bookmarkStart w:id="53" w:name="_Toc123002103"/>
       <w:r>
         <w:t>Завершать расчет при фиксации асинхронного режима в генераторе (</w:t>
       </w:r>
@@ -9836,7 +9836,7 @@
         </w:rPr>
       </w:pPr>
       <w:bookmarkStart w:id="54" w:name="_Ref122733142"/>
-      <w:bookmarkStart w:id="55" w:name="_Toc123000644"/>
+      <w:bookmarkStart w:id="55" w:name="_Toc123002104"/>
       <w:proofErr w:type="spellStart"/>
       <w:r>
         <w:rPr>
@@ -9898,7 +9898,7 @@
         </w:rPr>
       </w:pPr>
       <w:bookmarkStart w:id="56" w:name="_Ref122733052"/>
-      <w:bookmarkStart w:id="57" w:name="_Toc123000645"/>
+      <w:bookmarkStart w:id="57" w:name="_Toc123002105"/>
       <w:proofErr w:type="spellStart"/>
       <w:r>
         <w:rPr>
@@ -10193,7 +10193,7 @@
       <w:pPr>
         <w:pStyle w:val="2"/>
       </w:pPr>
-      <w:bookmarkStart w:id="58" w:name="_Toc123000646"/>
+      <w:bookmarkStart w:id="58" w:name="_Toc123002106"/>
       <w:r>
         <w:t>Расчет скольжения для демпфирования в уравнении движения (</w:t>
       </w:r>
@@ -10259,7 +10259,7 @@
         <w:pStyle w:val="2"/>
       </w:pPr>
       <w:bookmarkStart w:id="59" w:name="_Ref122360161"/>
-      <w:bookmarkStart w:id="60" w:name="_Toc123000647"/>
+      <w:bookmarkStart w:id="60" w:name="_Toc123002107"/>
       <w:r>
         <w:t>Уровень подробности протокола в файл (</w:t>
       </w:r>
@@ -10339,7 +10339,7 @@
       <w:pPr>
         <w:pStyle w:val="2"/>
       </w:pPr>
-      <w:bookmarkStart w:id="61" w:name="_Toc123000648"/>
+      <w:bookmarkStart w:id="61" w:name="_Toc123002108"/>
       <w:r>
         <w:t>Уровень подробности протокола в консоль (</w:t>
       </w:r>
@@ -10407,7 +10407,7 @@
       <w:pPr>
         <w:pStyle w:val="2"/>
       </w:pPr>
-      <w:bookmarkStart w:id="62" w:name="_Toc123000649"/>
+      <w:bookmarkStart w:id="62" w:name="_Toc123002109"/>
       <w:r>
         <w:t>Метод расчета параметров моделей Парка (</w:t>
       </w:r>
@@ -10479,7 +10479,7 @@
       <w:pPr>
         <w:pStyle w:val="2"/>
       </w:pPr>
-      <w:bookmarkStart w:id="63" w:name="_Toc123000650"/>
+      <w:bookmarkStart w:id="63" w:name="_Toc123002110"/>
       <w:r>
         <w:lastRenderedPageBreak/>
         <w:t>Вид СХН для учета генераторных узлов без генераторов (</w:t>
@@ -10556,7 +10556,7 @@
       <w:pPr>
         <w:pStyle w:val="1"/>
       </w:pPr>
-      <w:bookmarkStart w:id="64" w:name="_Toc123000651"/>
+      <w:bookmarkStart w:id="64" w:name="_Toc123002111"/>
       <w:r>
         <w:t>Результаты расчета</w:t>
       </w:r>
@@ -10604,7 +10604,7 @@
           <w:lang w:val="en-US"/>
         </w:rPr>
       </w:pPr>
-      <w:bookmarkStart w:id="65" w:name="_Toc123000652"/>
+      <w:bookmarkStart w:id="65" w:name="_Toc123002112"/>
       <w:r>
         <w:t>Просчитанное</w:t>
       </w:r>
@@ -10762,7 +10762,7 @@
         </w:rPr>
       </w:pPr>
       <w:bookmarkStart w:id="66" w:name="_Ref122733809"/>
-      <w:bookmarkStart w:id="67" w:name="_Toc123000653"/>
+      <w:bookmarkStart w:id="67" w:name="_Toc123002113"/>
       <w:r>
         <w:t>Сообщение</w:t>
       </w:r>
@@ -10802,7 +10802,7 @@
           <w:lang w:val="en-US"/>
         </w:rPr>
       </w:pPr>
-      <w:bookmarkStart w:id="68" w:name="_Toc123000654"/>
+      <w:bookmarkStart w:id="68" w:name="_Toc123002114"/>
       <w:r>
         <w:t>Причина потери устойчивости (</w:t>
       </w:r>
@@ -10891,7 +10891,7 @@
       <w:pPr>
         <w:pStyle w:val="2"/>
       </w:pPr>
-      <w:bookmarkStart w:id="69" w:name="_Toc123000655"/>
+      <w:bookmarkStart w:id="69" w:name="_Toc123002115"/>
       <w:r>
         <w:t>Путь к файлу результатов</w:t>
       </w:r>
@@ -10947,7 +10947,7 @@
       <w:pPr>
         <w:pStyle w:val="1"/>
       </w:pPr>
-      <w:bookmarkStart w:id="70" w:name="_Toc123000656"/>
+      <w:bookmarkStart w:id="70" w:name="_Toc123002116"/>
       <w:r>
         <w:t>Модели генераторов</w:t>
       </w:r>
@@ -10957,7 +10957,7 @@
       <w:pPr>
         <w:pStyle w:val="2"/>
       </w:pPr>
-      <w:bookmarkStart w:id="71" w:name="_Toc123000657"/>
+      <w:bookmarkStart w:id="71" w:name="_Toc123002117"/>
       <w:r>
         <w:t>Шины бесконечной мощности</w:t>
       </w:r>
@@ -11072,7 +11072,19 @@
         <w:rPr>
           <w:rFonts w:eastAsiaTheme="minorEastAsia"/>
         </w:rPr>
-        <w:t xml:space="preserve">. ЭДС зависит от угла ротора генератора </w:t>
+        <w:t xml:space="preserve">. ЭДС </w:t>
+      </w:r>
+      <w:r>
+        <w:rPr>
+          <w:rFonts w:eastAsiaTheme="minorEastAsia"/>
+        </w:rPr>
+        <w:t>имеет постоянные модуль и угол</w:t>
+      </w:r>
+      <w:r>
+        <w:rPr>
+          <w:rFonts w:eastAsiaTheme="minorEastAsia"/>
+        </w:rPr>
+        <w:t xml:space="preserve"> </w:t>
       </w:r>
       <m:oMath>
         <m:sSub>
@@ -11102,19 +11114,6 @@
             </m:r>
           </m:sub>
         </m:sSub>
-        <m:r>
-          <w:rPr>
-            <w:rFonts w:ascii="Cambria Math" w:eastAsiaTheme="minorEastAsia" w:hAnsi="Cambria Math"/>
-          </w:rPr>
-          <m:t>=</m:t>
-        </m:r>
-        <m:r>
-          <w:rPr>
-            <w:rFonts w:ascii="Cambria Math" w:eastAsiaTheme="minorEastAsia" w:hAnsi="Cambria Math"/>
-            <w:lang w:val="en-US"/>
-          </w:rPr>
-          <m:t>const</m:t>
-        </m:r>
         <m:r>
           <w:rPr>
             <w:rFonts w:ascii="Cambria Math" w:eastAsiaTheme="minorEastAsia" w:hAnsi="Cambria Math"/>
@@ -12259,6 +12258,630 @@
         </w:rPr>
         <w:t xml:space="preserve">. </w:t>
       </w:r>
+    </w:p>
+    <w:p>
+      <w:r>
+        <w:t>Начальные условия определяются по результатам расчета установившегося режима.</w:t>
+      </w:r>
+    </w:p>
+    <w:tbl>
+      <w:tblPr>
+        <w:tblStyle w:val="a3"/>
+        <w:tblW w:w="0" w:type="auto"/>
+        <w:tblBorders>
+          <w:top w:val="none" w:sz="0" w:space="0" w:color="auto"/>
+          <w:left w:val="none" w:sz="0" w:space="0" w:color="auto"/>
+          <w:bottom w:val="none" w:sz="0" w:space="0" w:color="auto"/>
+          <w:right w:val="none" w:sz="0" w:space="0" w:color="auto"/>
+          <w:insideH w:val="none" w:sz="0" w:space="0" w:color="auto"/>
+          <w:insideV w:val="none" w:sz="0" w:space="0" w:color="auto"/>
+        </w:tblBorders>
+        <w:tblLook w:val="04A0" w:firstRow="1" w:lastRow="0" w:firstColumn="1" w:lastColumn="0" w:noHBand="0" w:noVBand="1"/>
+      </w:tblPr>
+      <w:tblGrid>
+        <w:gridCol w:w="8500"/>
+        <w:gridCol w:w="845"/>
+      </w:tblGrid>
+      <w:tr>
+        <w:tc>
+          <w:tcPr>
+            <w:tcW w:w="8500" w:type="dxa"/>
+          </w:tcPr>
+          <w:p>
+            <w:pPr>
+              <w:spacing w:before="60" w:after="60"/>
+              <w:rPr>
+                <w:rFonts w:ascii="Calibri" w:eastAsia="Calibri" w:hAnsi="Calibri" w:cs="Times New Roman"/>
+                <w:i/>
+              </w:rPr>
+            </w:pPr>
+            <m:oMathPara>
+              <m:oMath>
+                <m:sSub>
+                  <m:sSubPr>
+                    <m:ctrlPr>
+                      <w:rPr>
+                        <w:rFonts w:ascii="Cambria Math" w:eastAsiaTheme="minorEastAsia" w:hAnsi="Cambria Math"/>
+                        <w:i/>
+                      </w:rPr>
+                    </m:ctrlPr>
+                  </m:sSubPr>
+                  <m:e>
+                    <m:acc>
+                      <m:accPr>
+                        <m:chr m:val="̇"/>
+                        <m:ctrlPr>
+                          <w:rPr>
+                            <w:rFonts w:ascii="Cambria Math" w:eastAsiaTheme="minorEastAsia" w:hAnsi="Cambria Math"/>
+                            <w:i/>
+                          </w:rPr>
+                        </m:ctrlPr>
+                      </m:accPr>
+                      <m:e>
+                        <m:r>
+                          <w:rPr>
+                            <w:rFonts w:ascii="Cambria Math" w:eastAsiaTheme="minorEastAsia" w:hAnsi="Cambria Math"/>
+                          </w:rPr>
+                          <m:t>E</m:t>
+                        </m:r>
+                      </m:e>
+                    </m:acc>
+                  </m:e>
+                  <m:sub>
+                    <m:r>
+                      <w:rPr>
+                        <w:rFonts w:ascii="Cambria Math" w:eastAsiaTheme="minorEastAsia" w:hAnsi="Cambria Math"/>
+                      </w:rPr>
+                      <m:t>q</m:t>
+                    </m:r>
+                  </m:sub>
+                </m:sSub>
+                <m:r>
+                  <w:rPr>
+                    <w:rFonts w:ascii="Cambria Math" w:eastAsiaTheme="minorEastAsia" w:hAnsi="Cambria Math"/>
+                  </w:rPr>
+                  <m:t>=</m:t>
+                </m:r>
+                <m:acc>
+                  <m:accPr>
+                    <m:chr m:val="̇"/>
+                    <m:ctrlPr>
+                      <w:rPr>
+                        <w:rFonts w:ascii="Cambria Math" w:eastAsiaTheme="minorEastAsia" w:hAnsi="Cambria Math"/>
+                        <w:i/>
+                      </w:rPr>
+                    </m:ctrlPr>
+                  </m:accPr>
+                  <m:e>
+                    <m:r>
+                      <w:rPr>
+                        <w:rFonts w:ascii="Cambria Math" w:eastAsiaTheme="minorEastAsia" w:hAnsi="Cambria Math"/>
+                      </w:rPr>
+                      <m:t>V</m:t>
+                    </m:r>
+                  </m:e>
+                </m:acc>
+                <m:r>
+                  <w:rPr>
+                    <w:rFonts w:ascii="Cambria Math" w:eastAsiaTheme="minorEastAsia" w:hAnsi="Cambria Math"/>
+                  </w:rPr>
+                  <m:t>+</m:t>
+                </m:r>
+                <m:d>
+                  <m:dPr>
+                    <m:ctrlPr>
+                      <w:rPr>
+                        <w:rFonts w:ascii="Cambria Math" w:eastAsiaTheme="minorEastAsia" w:hAnsi="Cambria Math"/>
+                        <w:i/>
+                      </w:rPr>
+                    </m:ctrlPr>
+                  </m:dPr>
+                  <m:e>
+                    <m:acc>
+                      <m:accPr>
+                        <m:chr m:val="̅"/>
+                        <m:ctrlPr>
+                          <w:rPr>
+                            <w:rFonts w:ascii="Cambria Math" w:eastAsiaTheme="minorEastAsia" w:hAnsi="Cambria Math"/>
+                            <w:i/>
+                          </w:rPr>
+                        </m:ctrlPr>
+                      </m:accPr>
+                      <m:e>
+                        <m:f>
+                          <m:fPr>
+                            <m:ctrlPr>
+                              <w:rPr>
+                                <w:rFonts w:ascii="Cambria Math" w:eastAsiaTheme="minorEastAsia" w:hAnsi="Cambria Math"/>
+                                <w:i/>
+                              </w:rPr>
+                            </m:ctrlPr>
+                          </m:fPr>
+                          <m:num>
+                            <m:acc>
+                              <m:accPr>
+                                <m:chr m:val="̇"/>
+                                <m:ctrlPr>
+                                  <w:rPr>
+                                    <w:rFonts w:ascii="Cambria Math" w:eastAsiaTheme="minorEastAsia" w:hAnsi="Cambria Math"/>
+                                    <w:i/>
+                                  </w:rPr>
+                                </m:ctrlPr>
+                              </m:accPr>
+                              <m:e>
+                                <m:r>
+                                  <w:rPr>
+                                    <w:rFonts w:ascii="Cambria Math" w:eastAsiaTheme="minorEastAsia" w:hAnsi="Cambria Math"/>
+                                  </w:rPr>
+                                  <m:t>S</m:t>
+                                </m:r>
+                              </m:e>
+                            </m:acc>
+                          </m:num>
+                          <m:den>
+                            <m:acc>
+                              <m:accPr>
+                                <m:chr m:val="̇"/>
+                                <m:ctrlPr>
+                                  <w:rPr>
+                                    <w:rFonts w:ascii="Cambria Math" w:eastAsiaTheme="minorEastAsia" w:hAnsi="Cambria Math"/>
+                                    <w:i/>
+                                  </w:rPr>
+                                </m:ctrlPr>
+                              </m:accPr>
+                              <m:e>
+                                <m:r>
+                                  <w:rPr>
+                                    <w:rFonts w:ascii="Cambria Math" w:eastAsiaTheme="minorEastAsia" w:hAnsi="Cambria Math"/>
+                                  </w:rPr>
+                                  <m:t>V</m:t>
+                                </m:r>
+                              </m:e>
+                            </m:acc>
+                          </m:den>
+                        </m:f>
+                      </m:e>
+                    </m:acc>
+                  </m:e>
+                </m:d>
+                <m:r>
+                  <w:rPr>
+                    <w:rFonts w:ascii="Cambria Math" w:eastAsiaTheme="minorEastAsia" w:hAnsi="Cambria Math"/>
+                  </w:rPr>
+                  <m:t>∙j</m:t>
+                </m:r>
+                <m:sSubSup>
+                  <m:sSubSupPr>
+                    <m:ctrlPr>
+                      <w:rPr>
+                        <w:rFonts w:ascii="Cambria Math" w:eastAsiaTheme="minorEastAsia" w:hAnsi="Cambria Math"/>
+                        <w:i/>
+                      </w:rPr>
+                    </m:ctrlPr>
+                  </m:sSubSupPr>
+                  <m:e>
+                    <m:r>
+                      <w:rPr>
+                        <w:rFonts w:ascii="Cambria Math" w:eastAsiaTheme="minorEastAsia" w:hAnsi="Cambria Math"/>
+                      </w:rPr>
+                      <m:t>x</m:t>
+                    </m:r>
+                  </m:e>
+                  <m:sub>
+                    <m:r>
+                      <w:rPr>
+                        <w:rFonts w:ascii="Cambria Math" w:eastAsiaTheme="minorEastAsia" w:hAnsi="Cambria Math"/>
+                      </w:rPr>
+                      <m:t>d</m:t>
+                    </m:r>
+                  </m:sub>
+                  <m:sup>
+                    <m:r>
+                      <w:rPr>
+                        <w:rFonts w:ascii="Cambria Math" w:eastAsiaTheme="minorEastAsia" w:hAnsi="Cambria Math"/>
+                      </w:rPr>
+                      <m:t>'</m:t>
+                    </m:r>
+                  </m:sup>
+                </m:sSubSup>
+              </m:oMath>
+            </m:oMathPara>
+          </w:p>
+        </w:tc>
+        <w:tc>
+          <w:tcPr>
+            <w:tcW w:w="845" w:type="dxa"/>
+            <w:vAlign w:val="center"/>
+          </w:tcPr>
+          <w:p>
+            <w:pPr>
+              <w:spacing w:before="60" w:after="60"/>
+              <w:ind w:firstLine="0"/>
+              <w:jc w:val="right"/>
+              <w:rPr>
+                <w:i/>
+              </w:rPr>
+            </w:pPr>
+            <w:r>
+              <w:t>(</w:t>
+            </w:r>
+            <w:r>
+              <w:fldChar w:fldCharType="begin"/>
+            </w:r>
+            <w:r>
+              <w:instrText xml:space="preserve"> STYLEREF 2 \s </w:instrText>
+            </w:r>
+            <w:r>
+              <w:fldChar w:fldCharType="separate"/>
+            </w:r>
+            <w:r>
+              <w:rPr>
+                <w:noProof/>
+              </w:rPr>
+              <w:t>5.1</w:t>
+            </w:r>
+            <w:r>
+              <w:fldChar w:fldCharType="end"/>
+            </w:r>
+            <w:r>
+              <w:noBreakHyphen/>
+            </w:r>
+            <w:r>
+              <w:fldChar w:fldCharType="begin"/>
+            </w:r>
+            <w:r>
+              <w:instrText xml:space="preserve"> SEQ Уравнение \* ARABIC \s 2 </w:instrText>
+            </w:r>
+            <w:r>
+              <w:fldChar w:fldCharType="separate"/>
+            </w:r>
+            <w:r>
+              <w:rPr>
+                <w:noProof/>
+              </w:rPr>
+              <w:t>2</w:t>
+            </w:r>
+            <w:r>
+              <w:fldChar w:fldCharType="end"/>
+            </w:r>
+            <w:r>
+              <w:t>)</w:t>
+            </w:r>
+          </w:p>
+        </w:tc>
+      </w:tr>
+      <w:tr>
+        <w:tc>
+          <w:tcPr>
+            <w:tcW w:w="8500" w:type="dxa"/>
+          </w:tcPr>
+          <w:p>
+            <w:pPr>
+              <w:spacing w:before="60" w:after="60"/>
+              <w:ind w:firstLine="0"/>
+              <w:rPr>
+                <w:rFonts w:ascii="Calibri" w:eastAsia="Calibri" w:hAnsi="Calibri" w:cs="Times New Roman"/>
+                <w:i/>
+              </w:rPr>
+            </w:pPr>
+            <m:oMathPara>
+              <m:oMath>
+                <m:sSubSup>
+                  <m:sSubSupPr>
+                    <m:ctrlPr>
+                      <w:rPr>
+                        <w:rFonts w:ascii="Cambria Math" w:hAnsi="Cambria Math"/>
+                        <w:i/>
+                        <w:lang w:val="en-US"/>
+                      </w:rPr>
+                    </m:ctrlPr>
+                  </m:sSubSupPr>
+                  <m:e>
+                    <m:r>
+                      <w:rPr>
+                        <w:rFonts w:ascii="Cambria Math" w:hAnsi="Cambria Math"/>
+                        <w:lang w:val="en-US"/>
+                      </w:rPr>
+                      <m:t>E</m:t>
+                    </m:r>
+                  </m:e>
+                  <m:sub>
+                    <m:r>
+                      <w:rPr>
+                        <w:rFonts w:ascii="Cambria Math" w:hAnsi="Cambria Math"/>
+                        <w:lang w:val="en-US"/>
+                      </w:rPr>
+                      <m:t>q</m:t>
+                    </m:r>
+                  </m:sub>
+                  <m:sup>
+                    <m:r>
+                      <w:rPr>
+                        <w:rFonts w:ascii="Cambria Math" w:hAnsi="Cambria Math"/>
+                        <w:lang w:val="en-US"/>
+                      </w:rPr>
+                      <m:t>'</m:t>
+                    </m:r>
+                  </m:sup>
+                </m:sSubSup>
+                <m:r>
+                  <w:rPr>
+                    <w:rFonts w:ascii="Cambria Math" w:hAnsi="Cambria Math"/>
+                    <w:lang w:val="en-US"/>
+                  </w:rPr>
+                  <m:t>(0)=</m:t>
+                </m:r>
+                <m:d>
+                  <m:dPr>
+                    <m:begChr m:val="|"/>
+                    <m:endChr m:val="|"/>
+                    <m:ctrlPr>
+                      <w:rPr>
+                        <w:rFonts w:ascii="Cambria Math" w:hAnsi="Cambria Math"/>
+                        <w:i/>
+                        <w:lang w:val="en-US"/>
+                      </w:rPr>
+                    </m:ctrlPr>
+                  </m:dPr>
+                  <m:e>
+                    <m:sSub>
+                      <m:sSubPr>
+                        <m:ctrlPr>
+                          <w:rPr>
+                            <w:rFonts w:ascii="Cambria Math" w:hAnsi="Cambria Math"/>
+                            <w:i/>
+                            <w:lang w:val="en-US"/>
+                          </w:rPr>
+                        </m:ctrlPr>
+                      </m:sSubPr>
+                      <m:e>
+                        <m:acc>
+                          <m:accPr>
+                            <m:chr m:val="̇"/>
+                            <m:ctrlPr>
+                              <w:rPr>
+                                <w:rFonts w:ascii="Cambria Math" w:hAnsi="Cambria Math"/>
+                                <w:i/>
+                                <w:lang w:val="en-US"/>
+                              </w:rPr>
+                            </m:ctrlPr>
+                          </m:accPr>
+                          <m:e>
+                            <m:r>
+                              <w:rPr>
+                                <w:rFonts w:ascii="Cambria Math" w:hAnsi="Cambria Math"/>
+                                <w:lang w:val="en-US"/>
+                              </w:rPr>
+                              <m:t>E</m:t>
+                            </m:r>
+                          </m:e>
+                        </m:acc>
+                      </m:e>
+                      <m:sub>
+                        <m:r>
+                          <w:rPr>
+                            <w:rFonts w:ascii="Cambria Math" w:hAnsi="Cambria Math"/>
+                            <w:lang w:val="en-US"/>
+                          </w:rPr>
+                          <m:t>q</m:t>
+                        </m:r>
+                      </m:sub>
+                    </m:sSub>
+                  </m:e>
+                </m:d>
+                <m:r>
+                  <w:rPr>
+                    <w:rFonts w:ascii="Cambria Math" w:hAnsi="Cambria Math"/>
+                    <w:lang w:val="en-US"/>
+                  </w:rPr>
+                  <m:t xml:space="preserve">, </m:t>
+                </m:r>
+                <m:sSub>
+                  <m:sSubPr>
+                    <m:ctrlPr>
+                      <w:rPr>
+                        <w:rFonts w:ascii="Cambria Math" w:hAnsi="Cambria Math"/>
+                        <w:i/>
+                        <w:lang w:val="en-US"/>
+                      </w:rPr>
+                    </m:ctrlPr>
+                  </m:sSubPr>
+                  <m:e>
+                    <m:r>
+                      <w:rPr>
+                        <w:rFonts w:ascii="Cambria Math" w:hAnsi="Cambria Math"/>
+                        <w:lang w:val="en-US"/>
+                      </w:rPr>
+                      <m:t>δ</m:t>
+                    </m:r>
+                  </m:e>
+                  <m:sub>
+                    <m:r>
+                      <w:rPr>
+                        <w:rFonts w:ascii="Cambria Math" w:hAnsi="Cambria Math"/>
+                        <w:lang w:val="en-US"/>
+                      </w:rPr>
+                      <m:t>g</m:t>
+                    </m:r>
+                  </m:sub>
+                </m:sSub>
+                <m:d>
+                  <m:dPr>
+                    <m:ctrlPr>
+                      <w:rPr>
+                        <w:rFonts w:ascii="Cambria Math" w:hAnsi="Cambria Math"/>
+                        <w:i/>
+                        <w:lang w:val="en-US"/>
+                      </w:rPr>
+                    </m:ctrlPr>
+                  </m:dPr>
+                  <m:e>
+                    <m:r>
+                      <w:rPr>
+                        <w:rFonts w:ascii="Cambria Math" w:hAnsi="Cambria Math"/>
+                        <w:lang w:val="en-US"/>
+                      </w:rPr>
+                      <m:t>0</m:t>
+                    </m:r>
+                  </m:e>
+                </m:d>
+                <m:r>
+                  <w:rPr>
+                    <w:rFonts w:ascii="Cambria Math" w:hAnsi="Cambria Math"/>
+                    <w:lang w:val="en-US"/>
+                  </w:rPr>
+                  <m:t>=</m:t>
+                </m:r>
+                <m:func>
+                  <m:funcPr>
+                    <m:ctrlPr>
+                      <w:rPr>
+                        <w:rFonts w:ascii="Cambria Math" w:hAnsi="Cambria Math"/>
+                        <w:lang w:val="en-US"/>
+                      </w:rPr>
+                    </m:ctrlPr>
+                  </m:funcPr>
+                  <m:fName>
+                    <m:r>
+                      <m:rPr>
+                        <m:sty m:val="p"/>
+                      </m:rPr>
+                      <w:rPr>
+                        <w:rFonts w:ascii="Cambria Math" w:hAnsi="Cambria Math"/>
+                        <w:lang w:val="en-US"/>
+                      </w:rPr>
+                      <m:t>arg</m:t>
+                    </m:r>
+                  </m:fName>
+                  <m:e>
+                    <m:d>
+                      <m:dPr>
+                        <m:ctrlPr>
+                          <w:rPr>
+                            <w:rFonts w:ascii="Cambria Math" w:hAnsi="Cambria Math"/>
+                            <w:i/>
+                            <w:lang w:val="en-US"/>
+                          </w:rPr>
+                        </m:ctrlPr>
+                      </m:dPr>
+                      <m:e>
+                        <m:sSub>
+                          <m:sSubPr>
+                            <m:ctrlPr>
+                              <w:rPr>
+                                <w:rFonts w:ascii="Cambria Math" w:hAnsi="Cambria Math"/>
+                                <w:i/>
+                                <w:lang w:val="en-US"/>
+                              </w:rPr>
+                            </m:ctrlPr>
+                          </m:sSubPr>
+                          <m:e>
+                            <m:acc>
+                              <m:accPr>
+                                <m:chr m:val="̇"/>
+                                <m:ctrlPr>
+                                  <w:rPr>
+                                    <w:rFonts w:ascii="Cambria Math" w:hAnsi="Cambria Math"/>
+                                    <w:i/>
+                                    <w:lang w:val="en-US"/>
+                                  </w:rPr>
+                                </m:ctrlPr>
+                              </m:accPr>
+                              <m:e>
+                                <m:r>
+                                  <w:rPr>
+                                    <w:rFonts w:ascii="Cambria Math" w:hAnsi="Cambria Math"/>
+                                    <w:lang w:val="en-US"/>
+                                  </w:rPr>
+                                  <m:t>E</m:t>
+                                </m:r>
+                              </m:e>
+                            </m:acc>
+                          </m:e>
+                          <m:sub>
+                            <m:r>
+                              <w:rPr>
+                                <w:rFonts w:ascii="Cambria Math" w:hAnsi="Cambria Math"/>
+                                <w:lang w:val="en-US"/>
+                              </w:rPr>
+                              <m:t>q</m:t>
+                            </m:r>
+                          </m:sub>
+                        </m:sSub>
+                      </m:e>
+                    </m:d>
+                  </m:e>
+                </m:func>
+              </m:oMath>
+            </m:oMathPara>
+          </w:p>
+        </w:tc>
+        <w:tc>
+          <w:tcPr>
+            <w:tcW w:w="845" w:type="dxa"/>
+            <w:vAlign w:val="center"/>
+          </w:tcPr>
+          <w:p>
+            <w:pPr>
+              <w:spacing w:before="60" w:after="60"/>
+              <w:ind w:firstLine="0"/>
+              <w:jc w:val="right"/>
+            </w:pPr>
+            <w:r>
+              <w:t>(</w:t>
+            </w:r>
+            <w:r>
+              <w:fldChar w:fldCharType="begin"/>
+            </w:r>
+            <w:r>
+              <w:instrText xml:space="preserve"> STYLEREF 2 \s </w:instrText>
+            </w:r>
+            <w:r>
+              <w:fldChar w:fldCharType="separate"/>
+            </w:r>
+            <w:r>
+              <w:rPr>
+                <w:noProof/>
+              </w:rPr>
+              <w:t>5.1</w:t>
+            </w:r>
+            <w:r>
+              <w:fldChar w:fldCharType="end"/>
+            </w:r>
+            <w:r>
+              <w:noBreakHyphen/>
+            </w:r>
+            <w:r>
+              <w:fldChar w:fldCharType="begin"/>
+            </w:r>
+            <w:r>
+              <w:instrText xml:space="preserve"> SEQ Уравнение \* ARABIC \s 2 </w:instrText>
+            </w:r>
+            <w:r>
+              <w:fldChar w:fldCharType="separate"/>
+            </w:r>
+            <w:r>
+              <w:rPr>
+                <w:noProof/>
+              </w:rPr>
+              <w:t>3</w:t>
+            </w:r>
+            <w:r>
+              <w:fldChar w:fldCharType="end"/>
+            </w:r>
+            <w:r>
+              <w:t>)</w:t>
+            </w:r>
+          </w:p>
+        </w:tc>
+      </w:tr>
+    </w:tbl>
+    <w:p>
+      <w:pPr>
+        <w:rPr>
+          <w:rFonts w:eastAsiaTheme="minorEastAsia"/>
+        </w:rPr>
+      </w:pPr>
       <w:r>
         <w:rPr>
           <w:rFonts w:eastAsiaTheme="minorEastAsia"/>
@@ -12352,7 +12975,7 @@
         <w:rPr>
           <w:noProof/>
         </w:rPr>
-        <w:t>2</w:t>
+        <w:t>4</w:t>
       </w:r>
       <w:r>
         <w:t>)</w:t>
@@ -12408,7 +13031,7 @@
         <w:rPr>
           <w:noProof/>
         </w:rPr>
-        <w:t>3</w:t>
+        <w:t>5</w:t>
       </w:r>
       <w:r>
         <w:t>)</w:t>
@@ -12418,6 +13041,18 @@
           <w:rFonts w:eastAsiaTheme="minorEastAsia"/>
         </w:rPr>
         <w:fldChar w:fldCharType="end"/>
+      </w:r>
+      <w:r>
+        <w:rPr>
+          <w:rFonts w:eastAsiaTheme="minorEastAsia"/>
+        </w:rPr>
+        <w:t xml:space="preserve"> </w:t>
+      </w:r>
+      <w:r>
+        <w:rPr>
+          <w:rFonts w:eastAsiaTheme="minorEastAsia"/>
+        </w:rPr>
+        <w:t>в начальных условиях и не изменяются</w:t>
       </w:r>
       <w:r>
         <w:rPr>
@@ -12485,6 +13120,24 @@
                     </m:r>
                   </m:sub>
                 </m:sSub>
+                <m:d>
+                  <m:dPr>
+                    <m:ctrlPr>
+                      <w:rPr>
+                        <w:rFonts w:ascii="Cambria Math" w:hAnsi="Cambria Math"/>
+                        <w:i/>
+                      </w:rPr>
+                    </m:ctrlPr>
+                  </m:dPr>
+                  <m:e>
+                    <m:r>
+                      <w:rPr>
+                        <w:rFonts w:ascii="Cambria Math" w:hAnsi="Cambria Math"/>
+                      </w:rPr>
+                      <m:t>0</m:t>
+                    </m:r>
+                  </m:e>
+                </m:d>
                 <m:r>
                   <w:rPr>
                     <w:rFonts w:ascii="Cambria Math" w:hAnsi="Cambria Math"/>
@@ -12535,6 +13188,12 @@
                         </m:r>
                       </m:sup>
                     </m:sSubSup>
+                    <m:r>
+                      <w:rPr>
+                        <w:rFonts w:ascii="Cambria Math" w:hAnsi="Cambria Math"/>
+                      </w:rPr>
+                      <m:t>(0)</m:t>
+                    </m:r>
                   </m:num>
                   <m:den>
                     <m:sSubSup>
@@ -12573,52 +13232,77 @@
                     </m:sSubSup>
                   </m:den>
                 </m:f>
-                <m:r>
-                  <m:rPr>
-                    <m:sty m:val="p"/>
-                  </m:rPr>
-                  <w:rPr>
-                    <w:rFonts w:ascii="Cambria Math" w:hAnsi="Cambria Math"/>
-                  </w:rPr>
-                  <m:t>sin⁡</m:t>
-                </m:r>
-                <m:d>
-                  <m:dPr>
+                <m:func>
+                  <m:funcPr>
                     <m:ctrlPr>
                       <w:rPr>
                         <w:rFonts w:ascii="Cambria Math" w:hAnsi="Cambria Math"/>
                       </w:rPr>
                     </m:ctrlPr>
-                  </m:dPr>
+                  </m:funcPr>
+                  <m:fName>
+                    <m:r>
+                      <m:rPr>
+                        <m:sty m:val="p"/>
+                      </m:rPr>
+                      <w:rPr>
+                        <w:rFonts w:ascii="Cambria Math" w:hAnsi="Cambria Math"/>
+                      </w:rPr>
+                      <m:t>sin</m:t>
+                    </m:r>
+                  </m:fName>
                   <m:e>
-                    <m:sSub>
-                      <m:sSubPr>
+                    <m:d>
+                      <m:dPr>
                         <m:ctrlPr>
                           <w:rPr>
                             <w:rFonts w:ascii="Cambria Math" w:hAnsi="Cambria Math"/>
-                            <w:i/>
                           </w:rPr>
                         </m:ctrlPr>
-                      </m:sSubPr>
+                      </m:dPr>
                       <m:e>
+                        <m:sSub>
+                          <m:sSubPr>
+                            <m:ctrlPr>
+                              <w:rPr>
+                                <w:rFonts w:ascii="Cambria Math" w:hAnsi="Cambria Math"/>
+                                <w:i/>
+                              </w:rPr>
+                            </m:ctrlPr>
+                          </m:sSubPr>
+                          <m:e>
+                            <m:r>
+                              <w:rPr>
+                                <w:rFonts w:ascii="Cambria Math" w:hAnsi="Cambria Math"/>
+                              </w:rPr>
+                              <m:t>δ</m:t>
+                            </m:r>
+                          </m:e>
+                          <m:sub>
+                            <m:r>
+                              <w:rPr>
+                                <w:rFonts w:ascii="Cambria Math" w:hAnsi="Cambria Math"/>
+                              </w:rPr>
+                              <m:t>g</m:t>
+                            </m:r>
+                          </m:sub>
+                        </m:sSub>
                         <m:r>
                           <w:rPr>
                             <w:rFonts w:ascii="Cambria Math" w:hAnsi="Cambria Math"/>
                           </w:rPr>
-                          <m:t>δ</m:t>
+                          <m:t>(0)</m:t>
                         </m:r>
                       </m:e>
-                      <m:sub>
-                        <m:r>
-                          <w:rPr>
-                            <w:rFonts w:ascii="Cambria Math" w:hAnsi="Cambria Math"/>
-                          </w:rPr>
-                          <m:t>g</m:t>
-                        </m:r>
-                      </m:sub>
-                    </m:sSub>
+                    </m:d>
                   </m:e>
-                </m:d>
+                </m:func>
+                <m:r>
+                  <w:rPr>
+                    <w:rFonts w:ascii="Cambria Math" w:hAnsi="Cambria Math"/>
+                  </w:rPr>
+                  <m:t>=const</m:t>
+                </m:r>
               </m:oMath>
             </m:oMathPara>
           </w:p>
@@ -12675,7 +13359,7 @@
               <w:rPr>
                 <w:noProof/>
               </w:rPr>
-              <w:t>2</w:t>
+              <w:t>4</w:t>
             </w:r>
             <w:r>
               <w:fldChar w:fldCharType="end"/>
@@ -12698,6 +13382,7 @@
               <w:ind w:firstLine="0"/>
               <w:rPr>
                 <w:rFonts w:ascii="Calibri" w:eastAsia="Times New Roman" w:hAnsi="Calibri" w:cs="Times New Roman"/>
+                <w:i/>
               </w:rPr>
             </w:pPr>
             <m:oMathPara>
@@ -12728,6 +13413,24 @@
                     </m:r>
                   </m:sub>
                 </m:sSub>
+                <m:d>
+                  <m:dPr>
+                    <m:ctrlPr>
+                      <w:rPr>
+                        <w:rFonts w:ascii="Cambria Math" w:hAnsi="Cambria Math"/>
+                        <w:i/>
+                      </w:rPr>
+                    </m:ctrlPr>
+                  </m:dPr>
+                  <m:e>
+                    <m:r>
+                      <w:rPr>
+                        <w:rFonts w:ascii="Cambria Math" w:hAnsi="Cambria Math"/>
+                      </w:rPr>
+                      <m:t>0</m:t>
+                    </m:r>
+                  </m:e>
+                </m:d>
                 <m:r>
                   <w:rPr>
                     <w:rFonts w:ascii="Cambria Math" w:hAnsi="Cambria Math"/>
@@ -12778,6 +13481,12 @@
                         </m:r>
                       </m:sup>
                     </m:sSubSup>
+                    <m:r>
+                      <w:rPr>
+                        <w:rFonts w:ascii="Cambria Math" w:hAnsi="Cambria Math"/>
+                      </w:rPr>
+                      <m:t>(0)</m:t>
+                    </m:r>
                   </m:num>
                   <m:den>
                     <m:sSubSup>
@@ -12816,52 +13525,77 @@
                     </m:sSubSup>
                   </m:den>
                 </m:f>
-                <m:r>
-                  <m:rPr>
-                    <m:sty m:val="p"/>
-                  </m:rPr>
-                  <w:rPr>
-                    <w:rFonts w:ascii="Cambria Math" w:hAnsi="Cambria Math"/>
-                  </w:rPr>
-                  <m:t>cos⁡</m:t>
-                </m:r>
-                <m:d>
-                  <m:dPr>
+                <m:func>
+                  <m:funcPr>
                     <m:ctrlPr>
                       <w:rPr>
                         <w:rFonts w:ascii="Cambria Math" w:hAnsi="Cambria Math"/>
                       </w:rPr>
                     </m:ctrlPr>
-                  </m:dPr>
+                  </m:funcPr>
+                  <m:fName>
+                    <m:r>
+                      <m:rPr>
+                        <m:sty m:val="p"/>
+                      </m:rPr>
+                      <w:rPr>
+                        <w:rFonts w:ascii="Cambria Math" w:hAnsi="Cambria Math"/>
+                      </w:rPr>
+                      <m:t>cos</m:t>
+                    </m:r>
+                  </m:fName>
                   <m:e>
-                    <m:sSub>
-                      <m:sSubPr>
+                    <m:d>
+                      <m:dPr>
                         <m:ctrlPr>
                           <w:rPr>
                             <w:rFonts w:ascii="Cambria Math" w:hAnsi="Cambria Math"/>
-                            <w:i/>
                           </w:rPr>
                         </m:ctrlPr>
-                      </m:sSubPr>
+                      </m:dPr>
                       <m:e>
+                        <m:sSub>
+                          <m:sSubPr>
+                            <m:ctrlPr>
+                              <w:rPr>
+                                <w:rFonts w:ascii="Cambria Math" w:hAnsi="Cambria Math"/>
+                                <w:i/>
+                              </w:rPr>
+                            </m:ctrlPr>
+                          </m:sSubPr>
+                          <m:e>
+                            <m:r>
+                              <w:rPr>
+                                <w:rFonts w:ascii="Cambria Math" w:hAnsi="Cambria Math"/>
+                              </w:rPr>
+                              <m:t>δ</m:t>
+                            </m:r>
+                          </m:e>
+                          <m:sub>
+                            <m:r>
+                              <w:rPr>
+                                <w:rFonts w:ascii="Cambria Math" w:hAnsi="Cambria Math"/>
+                              </w:rPr>
+                              <m:t>g</m:t>
+                            </m:r>
+                          </m:sub>
+                        </m:sSub>
                         <m:r>
                           <w:rPr>
                             <w:rFonts w:ascii="Cambria Math" w:hAnsi="Cambria Math"/>
                           </w:rPr>
-                          <m:t>δ</m:t>
+                          <m:t>(0)</m:t>
                         </m:r>
                       </m:e>
-                      <m:sub>
-                        <m:r>
-                          <w:rPr>
-                            <w:rFonts w:ascii="Cambria Math" w:hAnsi="Cambria Math"/>
-                          </w:rPr>
-                          <m:t>g</m:t>
-                        </m:r>
-                      </m:sub>
-                    </m:sSub>
+                    </m:d>
                   </m:e>
-                </m:d>
+                </m:func>
+                <m:r>
+                  <w:rPr>
+                    <w:rFonts w:ascii="Cambria Math" w:hAnsi="Cambria Math"/>
+                  </w:rPr>
+                  <m:t>=const</m:t>
+                </m:r>
               </m:oMath>
             </m:oMathPara>
           </w:p>
@@ -12918,7 +13652,7 @@
               <w:rPr>
                 <w:noProof/>
               </w:rPr>
-              <w:t>3</w:t>
+              <w:t>5</w:t>
             </w:r>
             <w:r>
               <w:fldChar w:fldCharType="end"/>
@@ -12932,18 +13666,36 @@
       </w:tr>
     </w:tbl>
     <w:p>
-      <w:bookmarkStart w:id="75" w:name="_Toc123000658"/>
-      <w:r>
-        <w:t xml:space="preserve">Модель ШБМ представляет собой источник напряжения с фиксированным модулем и углом и является в некотором смысле аналогом балансирующего узла в расчетах установившегося режима.  В связи с этим в синхронной зоне с ШБМ изменения частоты невозможны без возникновения асинхронного режима внутри </w:t>
-      </w:r>
-      <w:r>
-        <w:t>этой зоны при любых небалансах. Использование ШБМ имеет смысл при моделировании внешних энергосистем с мощностями на два порядка превосходящими моделируемую, например, для анализа режимов работы внешних связей.</w:t>
+      <w:r>
+        <w:t xml:space="preserve">Модель ШБМ представляет собой источник напряжения с фиксированным </w:t>
+      </w:r>
+      <w:r>
+        <w:t xml:space="preserve">вектором </w:t>
+      </w:r>
+      <w:r>
+        <w:t xml:space="preserve">и является в некотором смысле аналогом балансирующего узла в расчетах установившегося режима.  В связи с этим в синхронной зоне с ШБМ изменения частоты невозможны без возникновения асинхронного режима внутри </w:t>
+      </w:r>
+      <w:r>
+        <w:t xml:space="preserve">этой зоны при любых небалансах. Использование ШБМ имеет смысл при моделировании внешних энергосистем с мощностями </w:t>
+      </w:r>
+      <w:r>
+        <w:t xml:space="preserve">примерно на пару </w:t>
+      </w:r>
+      <w:r>
+        <w:t>порядк</w:t>
+      </w:r>
+      <w:r>
+        <w:t>ов</w:t>
+      </w:r>
+      <w:r>
+        <w:t xml:space="preserve"> превосходящими моделируемую, например, для анализа режимов работы внешних связей.</w:t>
       </w:r>
     </w:p>
     <w:p>
       <w:pPr>
         <w:pStyle w:val="2"/>
       </w:pPr>
+      <w:bookmarkStart w:id="75" w:name="_Toc123002118"/>
       <w:r>
         <w:t>Генератор с постоянной ЭДС</w:t>
       </w:r>
@@ -13053,7 +13805,31 @@
         <w:rPr>
           <w:rFonts w:eastAsiaTheme="minorEastAsia"/>
         </w:rPr>
-        <w:t xml:space="preserve">. ЭДС зависит от угла ротора генератора </w:t>
+        <w:t xml:space="preserve">. </w:t>
+      </w:r>
+      <w:r>
+        <w:rPr>
+          <w:rFonts w:eastAsiaTheme="minorEastAsia"/>
+        </w:rPr>
+        <w:t xml:space="preserve">Модуль ЭДС постоянный, а угол соответствует </w:t>
+      </w:r>
+      <w:r>
+        <w:rPr>
+          <w:rFonts w:eastAsiaTheme="minorEastAsia"/>
+        </w:rPr>
+        <w:t>угл</w:t>
+      </w:r>
+      <w:r>
+        <w:rPr>
+          <w:rFonts w:eastAsiaTheme="minorEastAsia"/>
+        </w:rPr>
+        <w:t>у</w:t>
+      </w:r>
+      <w:r>
+        <w:rPr>
+          <w:rFonts w:eastAsiaTheme="minorEastAsia"/>
+        </w:rPr>
+        <w:t xml:space="preserve"> ротора генератора </w:t>
       </w:r>
       <m:oMath>
         <m:sSub>
@@ -15792,589 +16568,234 @@
       </w:r>
     </w:p>
     <w:p>
-      <w:r>
-        <w:t>Начальные условия определяются по результатам расчета установившегося режима.</w:t>
-      </w:r>
-    </w:p>
-    <w:tbl>
-      <w:tblPr>
-        <w:tblStyle w:val="a3"/>
-        <w:tblW w:w="0" w:type="auto"/>
-        <w:tblBorders>
-          <w:top w:val="none" w:sz="0" w:space="0" w:color="auto"/>
-          <w:left w:val="none" w:sz="0" w:space="0" w:color="auto"/>
-          <w:bottom w:val="none" w:sz="0" w:space="0" w:color="auto"/>
-          <w:right w:val="none" w:sz="0" w:space="0" w:color="auto"/>
-          <w:insideH w:val="none" w:sz="0" w:space="0" w:color="auto"/>
-          <w:insideV w:val="none" w:sz="0" w:space="0" w:color="auto"/>
-        </w:tblBorders>
-        <w:tblLook w:val="04A0" w:firstRow="1" w:lastRow="0" w:firstColumn="1" w:lastColumn="0" w:noHBand="0" w:noVBand="1"/>
-      </w:tblPr>
-      <w:tblGrid>
-        <w:gridCol w:w="8500"/>
-        <w:gridCol w:w="845"/>
-      </w:tblGrid>
-      <w:tr>
-        <w:tc>
-          <w:tcPr>
-            <w:tcW w:w="8500" w:type="dxa"/>
-          </w:tcPr>
-          <w:p>
-            <w:pPr>
-              <w:spacing w:before="60" w:after="60"/>
-              <w:rPr>
-                <w:rFonts w:ascii="Calibri" w:eastAsia="Calibri" w:hAnsi="Calibri" w:cs="Times New Roman"/>
+      <w:pPr>
+        <w:rPr>
+          <w:i/>
+        </w:rPr>
+      </w:pPr>
+      <w:r>
+        <w:t xml:space="preserve">Начальные условия </w:t>
+      </w:r>
+      <m:oMath>
+        <m:sSub>
+          <m:sSubPr>
+            <m:ctrlPr>
+              <w:rPr>
+                <w:rFonts w:ascii="Cambria Math" w:hAnsi="Cambria Math"/>
                 <w:i/>
-              </w:rPr>
-            </w:pPr>
-            <m:oMathPara>
-              <m:oMath>
-                <m:sSub>
-                  <m:sSubPr>
-                    <m:ctrlPr>
-                      <w:rPr>
-                        <w:rFonts w:ascii="Cambria Math" w:eastAsiaTheme="minorEastAsia" w:hAnsi="Cambria Math"/>
-                        <w:i/>
-                      </w:rPr>
-                    </m:ctrlPr>
-                  </m:sSubPr>
-                  <m:e>
-                    <m:acc>
-                      <m:accPr>
-                        <m:chr m:val="̇"/>
-                        <m:ctrlPr>
-                          <w:rPr>
-                            <w:rFonts w:ascii="Cambria Math" w:eastAsiaTheme="minorEastAsia" w:hAnsi="Cambria Math"/>
-                            <w:i/>
-                          </w:rPr>
-                        </m:ctrlPr>
-                      </m:accPr>
-                      <m:e>
-                        <m:r>
-                          <w:rPr>
-                            <w:rFonts w:ascii="Cambria Math" w:eastAsiaTheme="minorEastAsia" w:hAnsi="Cambria Math"/>
-                          </w:rPr>
-                          <m:t>E</m:t>
-                        </m:r>
-                      </m:e>
-                    </m:acc>
-                  </m:e>
-                  <m:sub>
-                    <m:r>
-                      <w:rPr>
-                        <w:rFonts w:ascii="Cambria Math" w:eastAsiaTheme="minorEastAsia" w:hAnsi="Cambria Math"/>
-                      </w:rPr>
-                      <m:t>q</m:t>
-                    </m:r>
-                  </m:sub>
-                </m:sSub>
-                <m:r>
-                  <w:rPr>
-                    <w:rFonts w:ascii="Cambria Math" w:eastAsiaTheme="minorEastAsia" w:hAnsi="Cambria Math"/>
-                  </w:rPr>
-                  <m:t>=</m:t>
-                </m:r>
-                <m:acc>
-                  <m:accPr>
-                    <m:chr m:val="̇"/>
-                    <m:ctrlPr>
-                      <w:rPr>
-                        <w:rFonts w:ascii="Cambria Math" w:eastAsiaTheme="minorEastAsia" w:hAnsi="Cambria Math"/>
-                        <w:i/>
-                      </w:rPr>
-                    </m:ctrlPr>
-                  </m:accPr>
-                  <m:e>
-                    <m:r>
-                      <w:rPr>
-                        <w:rFonts w:ascii="Cambria Math" w:eastAsiaTheme="minorEastAsia" w:hAnsi="Cambria Math"/>
-                      </w:rPr>
-                      <m:t>V</m:t>
-                    </m:r>
-                  </m:e>
-                </m:acc>
-                <m:r>
-                  <w:rPr>
-                    <w:rFonts w:ascii="Cambria Math" w:eastAsiaTheme="minorEastAsia" w:hAnsi="Cambria Math"/>
-                  </w:rPr>
-                  <m:t>+</m:t>
-                </m:r>
-                <m:d>
-                  <m:dPr>
-                    <m:ctrlPr>
-                      <w:rPr>
-                        <w:rFonts w:ascii="Cambria Math" w:eastAsiaTheme="minorEastAsia" w:hAnsi="Cambria Math"/>
-                        <w:i/>
-                      </w:rPr>
-                    </m:ctrlPr>
-                  </m:dPr>
-                  <m:e>
-                    <m:acc>
-                      <m:accPr>
-                        <m:chr m:val="̅"/>
-                        <m:ctrlPr>
-                          <w:rPr>
-                            <w:rFonts w:ascii="Cambria Math" w:eastAsiaTheme="minorEastAsia" w:hAnsi="Cambria Math"/>
-                            <w:i/>
-                          </w:rPr>
-                        </m:ctrlPr>
-                      </m:accPr>
-                      <m:e>
-                        <m:f>
-                          <m:fPr>
-                            <m:ctrlPr>
-                              <w:rPr>
-                                <w:rFonts w:ascii="Cambria Math" w:eastAsiaTheme="minorEastAsia" w:hAnsi="Cambria Math"/>
-                                <w:i/>
-                              </w:rPr>
-                            </m:ctrlPr>
-                          </m:fPr>
-                          <m:num>
-                            <m:acc>
-                              <m:accPr>
-                                <m:chr m:val="̇"/>
-                                <m:ctrlPr>
-                                  <w:rPr>
-                                    <w:rFonts w:ascii="Cambria Math" w:eastAsiaTheme="minorEastAsia" w:hAnsi="Cambria Math"/>
-                                    <w:i/>
-                                  </w:rPr>
-                                </m:ctrlPr>
-                              </m:accPr>
-                              <m:e>
-                                <m:r>
-                                  <w:rPr>
-                                    <w:rFonts w:ascii="Cambria Math" w:eastAsiaTheme="minorEastAsia" w:hAnsi="Cambria Math"/>
-                                  </w:rPr>
-                                  <m:t>S</m:t>
-                                </m:r>
-                              </m:e>
-                            </m:acc>
-                          </m:num>
-                          <m:den>
-                            <m:acc>
-                              <m:accPr>
-                                <m:chr m:val="̇"/>
-                                <m:ctrlPr>
-                                  <w:rPr>
-                                    <w:rFonts w:ascii="Cambria Math" w:eastAsiaTheme="minorEastAsia" w:hAnsi="Cambria Math"/>
-                                    <w:i/>
-                                  </w:rPr>
-                                </m:ctrlPr>
-                              </m:accPr>
-                              <m:e>
-                                <m:r>
-                                  <w:rPr>
-                                    <w:rFonts w:ascii="Cambria Math" w:eastAsiaTheme="minorEastAsia" w:hAnsi="Cambria Math"/>
-                                  </w:rPr>
-                                  <m:t>V</m:t>
-                                </m:r>
-                              </m:e>
-                            </m:acc>
-                          </m:den>
-                        </m:f>
-                      </m:e>
-                    </m:acc>
-                  </m:e>
-                </m:d>
-                <m:r>
-                  <w:rPr>
-                    <w:rFonts w:ascii="Cambria Math" w:eastAsiaTheme="minorEastAsia" w:hAnsi="Cambria Math"/>
-                  </w:rPr>
-                  <m:t>∙j</m:t>
-                </m:r>
-                <m:sSubSup>
-                  <m:sSubSupPr>
-                    <m:ctrlPr>
-                      <w:rPr>
-                        <w:rFonts w:ascii="Cambria Math" w:eastAsiaTheme="minorEastAsia" w:hAnsi="Cambria Math"/>
-                        <w:i/>
-                      </w:rPr>
-                    </m:ctrlPr>
-                  </m:sSubSupPr>
-                  <m:e>
-                    <m:r>
-                      <w:rPr>
-                        <w:rFonts w:ascii="Cambria Math" w:eastAsiaTheme="minorEastAsia" w:hAnsi="Cambria Math"/>
-                      </w:rPr>
-                      <m:t>x</m:t>
-                    </m:r>
-                  </m:e>
-                  <m:sub>
-                    <m:r>
-                      <w:rPr>
-                        <w:rFonts w:ascii="Cambria Math" w:eastAsiaTheme="minorEastAsia" w:hAnsi="Cambria Math"/>
-                      </w:rPr>
-                      <m:t>d</m:t>
-                    </m:r>
-                  </m:sub>
-                  <m:sup>
-                    <m:r>
-                      <w:rPr>
-                        <w:rFonts w:ascii="Cambria Math" w:eastAsiaTheme="minorEastAsia" w:hAnsi="Cambria Math"/>
-                      </w:rPr>
-                      <m:t>'</m:t>
-                    </m:r>
-                  </m:sup>
-                </m:sSubSup>
-              </m:oMath>
-            </m:oMathPara>
-          </w:p>
-        </w:tc>
-        <w:tc>
-          <w:tcPr>
-            <w:tcW w:w="845" w:type="dxa"/>
-            <w:vAlign w:val="center"/>
-          </w:tcPr>
-          <w:p>
-            <w:pPr>
-              <w:spacing w:before="60" w:after="60"/>
-              <w:ind w:firstLine="0"/>
-              <w:jc w:val="right"/>
-              <w:rPr>
+                <w:lang w:val="en-US"/>
+              </w:rPr>
+            </m:ctrlPr>
+          </m:sSubPr>
+          <m:e>
+            <m:r>
+              <w:rPr>
+                <w:rFonts w:ascii="Cambria Math" w:hAnsi="Cambria Math"/>
+              </w:rPr>
+              <m:t>δ</m:t>
+            </m:r>
+            <m:ctrlPr>
+              <w:rPr>
+                <w:rFonts w:ascii="Cambria Math" w:hAnsi="Cambria Math"/>
                 <w:i/>
               </w:rPr>
-            </w:pPr>
-            <w:r>
-              <w:t>(</w:t>
-            </w:r>
-            <w:fldSimple w:instr=" STYLEREF 2 \s ">
-              <w:r>
-                <w:rPr>
-                  <w:noProof/>
-                </w:rPr>
-                <w:t>5.2</w:t>
-              </w:r>
-            </w:fldSimple>
-            <w:r>
-              <w:noBreakHyphen/>
-            </w:r>
-            <w:fldSimple w:instr=" SEQ Уравнение \* ARABIC \s 2 ">
-              <w:r>
-                <w:rPr>
-                  <w:noProof/>
-                </w:rPr>
-                <w:t>6</w:t>
-              </w:r>
-            </w:fldSimple>
-            <w:r>
-              <w:t>)</w:t>
-            </w:r>
-          </w:p>
-        </w:tc>
-      </w:tr>
-      <w:tr>
-        <w:tc>
-          <w:tcPr>
-            <w:tcW w:w="8500" w:type="dxa"/>
-          </w:tcPr>
-          <w:p>
-            <w:pPr>
-              <w:spacing w:before="60" w:after="60"/>
-              <w:ind w:firstLine="0"/>
-              <w:rPr>
-                <w:rFonts w:ascii="Calibri" w:eastAsia="Calibri" w:hAnsi="Calibri" w:cs="Times New Roman"/>
+            </m:ctrlPr>
+          </m:e>
+          <m:sub>
+            <m:r>
+              <w:rPr>
+                <w:rFonts w:ascii="Cambria Math" w:hAnsi="Cambria Math"/>
+                <w:lang w:val="en-US"/>
+              </w:rPr>
+              <m:t>g</m:t>
+            </m:r>
+          </m:sub>
+        </m:sSub>
+        <m:r>
+          <w:rPr>
+            <w:rFonts w:ascii="Cambria Math" w:hAnsi="Cambria Math"/>
+          </w:rPr>
+          <m:t>(0)</m:t>
+        </m:r>
+      </m:oMath>
+      <w:r>
+        <w:rPr>
+          <w:rFonts w:eastAsiaTheme="minorEastAsia"/>
+        </w:rPr>
+        <w:t xml:space="preserve"> </w:t>
+      </w:r>
+      <w:r>
+        <w:rPr>
+          <w:rFonts w:eastAsiaTheme="minorEastAsia"/>
+        </w:rPr>
+        <w:t xml:space="preserve">и </w:t>
+      </w:r>
+      <m:oMath>
+        <m:sSubSup>
+          <m:sSubSupPr>
+            <m:ctrlPr>
+              <w:rPr>
+                <w:rFonts w:ascii="Cambria Math" w:eastAsiaTheme="minorEastAsia" w:hAnsi="Cambria Math"/>
                 <w:i/>
               </w:rPr>
-            </w:pPr>
-            <m:oMathPara>
-              <m:oMath>
-                <m:sSubSup>
-                  <m:sSubSupPr>
-                    <m:ctrlPr>
-                      <w:rPr>
-                        <w:rFonts w:ascii="Cambria Math" w:hAnsi="Cambria Math"/>
-                        <w:i/>
-                        <w:lang w:val="en-US"/>
-                      </w:rPr>
-                    </m:ctrlPr>
-                  </m:sSubSupPr>
-                  <m:e>
-                    <m:r>
-                      <w:rPr>
-                        <w:rFonts w:ascii="Cambria Math" w:hAnsi="Cambria Math"/>
-                        <w:lang w:val="en-US"/>
-                      </w:rPr>
-                      <m:t>E</m:t>
-                    </m:r>
-                  </m:e>
-                  <m:sub>
-                    <m:r>
-                      <w:rPr>
-                        <w:rFonts w:ascii="Cambria Math" w:hAnsi="Cambria Math"/>
-                        <w:lang w:val="en-US"/>
-                      </w:rPr>
-                      <m:t>q</m:t>
-                    </m:r>
-                  </m:sub>
-                  <m:sup>
-                    <m:r>
-                      <w:rPr>
-                        <w:rFonts w:ascii="Cambria Math" w:hAnsi="Cambria Math"/>
-                        <w:lang w:val="en-US"/>
-                      </w:rPr>
-                      <m:t>'</m:t>
-                    </m:r>
-                  </m:sup>
-                </m:sSubSup>
-                <m:r>
-                  <w:rPr>
-                    <w:rFonts w:ascii="Cambria Math" w:hAnsi="Cambria Math"/>
-                    <w:lang w:val="en-US"/>
-                  </w:rPr>
-                  <m:t>(0)=</m:t>
-                </m:r>
-                <m:d>
-                  <m:dPr>
-                    <m:begChr m:val="|"/>
-                    <m:endChr m:val="|"/>
-                    <m:ctrlPr>
-                      <w:rPr>
-                        <w:rFonts w:ascii="Cambria Math" w:hAnsi="Cambria Math"/>
-                        <w:i/>
-                        <w:lang w:val="en-US"/>
-                      </w:rPr>
-                    </m:ctrlPr>
-                  </m:dPr>
-                  <m:e>
-                    <m:sSub>
-                      <m:sSubPr>
-                        <m:ctrlPr>
-                          <w:rPr>
-                            <w:rFonts w:ascii="Cambria Math" w:hAnsi="Cambria Math"/>
-                            <w:i/>
-                            <w:lang w:val="en-US"/>
-                          </w:rPr>
-                        </m:ctrlPr>
-                      </m:sSubPr>
-                      <m:e>
-                        <m:acc>
-                          <m:accPr>
-                            <m:chr m:val="̇"/>
-                            <m:ctrlPr>
-                              <w:rPr>
-                                <w:rFonts w:ascii="Cambria Math" w:hAnsi="Cambria Math"/>
-                                <w:i/>
-                                <w:lang w:val="en-US"/>
-                              </w:rPr>
-                            </m:ctrlPr>
-                          </m:accPr>
-                          <m:e>
-                            <m:r>
-                              <w:rPr>
-                                <w:rFonts w:ascii="Cambria Math" w:hAnsi="Cambria Math"/>
-                                <w:lang w:val="en-US"/>
-                              </w:rPr>
-                              <m:t>E</m:t>
-                            </m:r>
-                          </m:e>
-                        </m:acc>
-                      </m:e>
-                      <m:sub>
-                        <m:r>
-                          <w:rPr>
-                            <w:rFonts w:ascii="Cambria Math" w:hAnsi="Cambria Math"/>
-                            <w:lang w:val="en-US"/>
-                          </w:rPr>
-                          <m:t>q</m:t>
-                        </m:r>
-                      </m:sub>
-                    </m:sSub>
-                  </m:e>
-                </m:d>
-                <m:r>
-                  <w:rPr>
-                    <w:rFonts w:ascii="Cambria Math" w:hAnsi="Cambria Math"/>
-                    <w:lang w:val="en-US"/>
-                  </w:rPr>
-                  <m:t xml:space="preserve">, </m:t>
-                </m:r>
-                <m:sSub>
-                  <m:sSubPr>
-                    <m:ctrlPr>
-                      <w:rPr>
-                        <w:rFonts w:ascii="Cambria Math" w:hAnsi="Cambria Math"/>
-                        <w:i/>
-                        <w:lang w:val="en-US"/>
-                      </w:rPr>
-                    </m:ctrlPr>
-                  </m:sSubPr>
-                  <m:e>
-                    <m:r>
-                      <w:rPr>
-                        <w:rFonts w:ascii="Cambria Math" w:hAnsi="Cambria Math"/>
-                        <w:lang w:val="en-US"/>
-                      </w:rPr>
-                      <m:t>δ</m:t>
-                    </m:r>
-                  </m:e>
-                  <m:sub>
-                    <m:r>
-                      <w:rPr>
-                        <w:rFonts w:ascii="Cambria Math" w:hAnsi="Cambria Math"/>
-                        <w:lang w:val="en-US"/>
-                      </w:rPr>
-                      <m:t>g</m:t>
-                    </m:r>
-                  </m:sub>
-                </m:sSub>
-                <m:d>
-                  <m:dPr>
-                    <m:ctrlPr>
-                      <w:rPr>
-                        <w:rFonts w:ascii="Cambria Math" w:hAnsi="Cambria Math"/>
-                        <w:i/>
-                        <w:lang w:val="en-US"/>
-                      </w:rPr>
-                    </m:ctrlPr>
-                  </m:dPr>
-                  <m:e>
-                    <m:r>
-                      <w:rPr>
-                        <w:rFonts w:ascii="Cambria Math" w:hAnsi="Cambria Math"/>
-                        <w:lang w:val="en-US"/>
-                      </w:rPr>
-                      <m:t>0</m:t>
-                    </m:r>
-                  </m:e>
-                </m:d>
-                <m:r>
-                  <w:rPr>
-                    <w:rFonts w:ascii="Cambria Math" w:hAnsi="Cambria Math"/>
-                    <w:lang w:val="en-US"/>
-                  </w:rPr>
-                  <m:t>=</m:t>
-                </m:r>
-                <m:func>
-                  <m:funcPr>
-                    <m:ctrlPr>
-                      <w:rPr>
-                        <w:rFonts w:ascii="Cambria Math" w:hAnsi="Cambria Math"/>
-                        <w:lang w:val="en-US"/>
-                      </w:rPr>
-                    </m:ctrlPr>
-                  </m:funcPr>
-                  <m:fName>
-                    <m:r>
-                      <m:rPr>
-                        <m:sty m:val="p"/>
-                      </m:rPr>
-                      <w:rPr>
-                        <w:rFonts w:ascii="Cambria Math" w:hAnsi="Cambria Math"/>
-                        <w:lang w:val="en-US"/>
-                      </w:rPr>
-                      <m:t>arg</m:t>
-                    </m:r>
-                  </m:fName>
-                  <m:e>
-                    <m:d>
-                      <m:dPr>
-                        <m:ctrlPr>
-                          <w:rPr>
-                            <w:rFonts w:ascii="Cambria Math" w:hAnsi="Cambria Math"/>
-                            <w:i/>
-                            <w:lang w:val="en-US"/>
-                          </w:rPr>
-                        </m:ctrlPr>
-                      </m:dPr>
-                      <m:e>
-                        <m:sSub>
-                          <m:sSubPr>
-                            <m:ctrlPr>
-                              <w:rPr>
-                                <w:rFonts w:ascii="Cambria Math" w:hAnsi="Cambria Math"/>
-                                <w:i/>
-                                <w:lang w:val="en-US"/>
-                              </w:rPr>
-                            </m:ctrlPr>
-                          </m:sSubPr>
-                          <m:e>
-                            <m:acc>
-                              <m:accPr>
-                                <m:chr m:val="̇"/>
-                                <m:ctrlPr>
-                                  <w:rPr>
-                                    <w:rFonts w:ascii="Cambria Math" w:hAnsi="Cambria Math"/>
-                                    <w:i/>
-                                    <w:lang w:val="en-US"/>
-                                  </w:rPr>
-                                </m:ctrlPr>
-                              </m:accPr>
-                              <m:e>
-                                <m:r>
-                                  <w:rPr>
-                                    <w:rFonts w:ascii="Cambria Math" w:hAnsi="Cambria Math"/>
-                                    <w:lang w:val="en-US"/>
-                                  </w:rPr>
-                                  <m:t>E</m:t>
-                                </m:r>
-                              </m:e>
-                            </m:acc>
-                          </m:e>
-                          <m:sub>
-                            <m:r>
-                              <w:rPr>
-                                <w:rFonts w:ascii="Cambria Math" w:hAnsi="Cambria Math"/>
-                                <w:lang w:val="en-US"/>
-                              </w:rPr>
-                              <m:t>q</m:t>
-                            </m:r>
-                          </m:sub>
-                        </m:sSub>
-                      </m:e>
-                    </m:d>
-                  </m:e>
-                </m:func>
-              </m:oMath>
-            </m:oMathPara>
-          </w:p>
-        </w:tc>
-        <w:tc>
-          <w:tcPr>
-            <w:tcW w:w="845" w:type="dxa"/>
-            <w:vAlign w:val="center"/>
-          </w:tcPr>
-          <w:p>
-            <w:pPr>
-              <w:spacing w:before="60" w:after="60"/>
-              <w:ind w:firstLine="0"/>
-              <w:jc w:val="right"/>
-            </w:pPr>
-            <w:r>
-              <w:t>(</w:t>
-            </w:r>
-            <w:fldSimple w:instr=" STYLEREF 2 \s ">
-              <w:r>
-                <w:rPr>
-                  <w:noProof/>
-                </w:rPr>
-                <w:t>5.2</w:t>
-              </w:r>
-            </w:fldSimple>
-            <w:r>
-              <w:noBreakHyphen/>
-            </w:r>
-            <w:fldSimple w:instr=" SEQ Уравнение \* ARABIC \s 2 ">
-              <w:r>
-                <w:rPr>
-                  <w:noProof/>
-                </w:rPr>
-                <w:t>7</w:t>
-              </w:r>
-            </w:fldSimple>
-            <w:r>
-              <w:t>)</w:t>
-            </w:r>
-          </w:p>
-        </w:tc>
-      </w:tr>
-    </w:tbl>
-    <w:p>
-      <w:pPr>
-        <w:rPr>
-          <w:i/>
-          <w:lang w:val="en-US"/>
-        </w:rPr>
-      </w:pPr>
+            </m:ctrlPr>
+          </m:sSubSupPr>
+          <m:e>
+            <m:r>
+              <w:rPr>
+                <w:rFonts w:ascii="Cambria Math" w:eastAsiaTheme="minorEastAsia" w:hAnsi="Cambria Math"/>
+              </w:rPr>
+              <m:t>E</m:t>
+            </m:r>
+          </m:e>
+          <m:sub>
+            <m:r>
+              <w:rPr>
+                <w:rFonts w:ascii="Cambria Math" w:eastAsiaTheme="minorEastAsia" w:hAnsi="Cambria Math"/>
+              </w:rPr>
+              <m:t>q</m:t>
+            </m:r>
+          </m:sub>
+          <m:sup>
+            <m:r>
+              <w:rPr>
+                <w:rFonts w:ascii="Cambria Math" w:eastAsiaTheme="minorEastAsia" w:hAnsi="Cambria Math"/>
+              </w:rPr>
+              <m:t>'</m:t>
+            </m:r>
+          </m:sup>
+        </m:sSubSup>
+        <m:r>
+          <w:rPr>
+            <w:rFonts w:ascii="Cambria Math" w:eastAsiaTheme="minorEastAsia" w:hAnsi="Cambria Math"/>
+          </w:rPr>
+          <m:t>(0)</m:t>
+        </m:r>
+      </m:oMath>
+      <w:r>
+        <w:rPr>
+          <w:rFonts w:eastAsiaTheme="minorEastAsia"/>
+        </w:rPr>
+        <w:t xml:space="preserve"> </w:t>
+      </w:r>
+      <w:r>
+        <w:rPr>
+          <w:rFonts w:eastAsiaTheme="minorEastAsia"/>
+        </w:rPr>
+        <w:t xml:space="preserve">определяются по </w:t>
+      </w:r>
+      <w:r>
+        <w:rPr>
+          <w:rFonts w:eastAsiaTheme="minorEastAsia"/>
+        </w:rPr>
+        <w:fldChar w:fldCharType="begin"/>
+      </w:r>
+      <w:r>
+        <w:rPr>
+          <w:rFonts w:eastAsiaTheme="minorEastAsia"/>
+        </w:rPr>
+        <w:instrText xml:space="preserve"> REF _Ref123000659 \h </w:instrText>
+      </w:r>
+      <w:r>
+        <w:rPr>
+          <w:rFonts w:eastAsiaTheme="minorEastAsia"/>
+        </w:rPr>
+      </w:r>
+      <w:r>
+        <w:rPr>
+          <w:rFonts w:eastAsiaTheme="minorEastAsia"/>
+        </w:rPr>
+        <w:fldChar w:fldCharType="separate"/>
+      </w:r>
+      <w:r>
+        <w:t>(</w:t>
+      </w:r>
+      <w:r>
+        <w:rPr>
+          <w:noProof/>
+        </w:rPr>
+        <w:t>5.1</w:t>
+      </w:r>
+      <w:r>
+        <w:noBreakHyphen/>
+      </w:r>
+      <w:r>
+        <w:rPr>
+          <w:noProof/>
+        </w:rPr>
+        <w:t>4</w:t>
+      </w:r>
+      <w:r>
+        <w:t>)</w:t>
+      </w:r>
+      <w:r>
+        <w:rPr>
+          <w:rFonts w:eastAsiaTheme="minorEastAsia"/>
+        </w:rPr>
+        <w:fldChar w:fldCharType="end"/>
+      </w:r>
+      <w:r>
+        <w:rPr>
+          <w:rFonts w:eastAsiaTheme="minorEastAsia"/>
+        </w:rPr>
+        <w:t xml:space="preserve"> и  </w:t>
+      </w:r>
+      <w:r>
+        <w:rPr>
+          <w:rFonts w:eastAsiaTheme="minorEastAsia"/>
+        </w:rPr>
+        <w:fldChar w:fldCharType="begin"/>
+      </w:r>
+      <w:r>
+        <w:rPr>
+          <w:rFonts w:eastAsiaTheme="minorEastAsia"/>
+        </w:rPr>
+        <w:instrText xml:space="preserve"> REF _Ref123000661 \h </w:instrText>
+      </w:r>
+      <w:r>
+        <w:rPr>
+          <w:rFonts w:eastAsiaTheme="minorEastAsia"/>
+        </w:rPr>
+      </w:r>
+      <w:r>
+        <w:rPr>
+          <w:rFonts w:eastAsiaTheme="minorEastAsia"/>
+        </w:rPr>
+        <w:fldChar w:fldCharType="separate"/>
+      </w:r>
+      <w:r>
+        <w:t>(</w:t>
+      </w:r>
+      <w:r>
+        <w:rPr>
+          <w:noProof/>
+        </w:rPr>
+        <w:t>5.1</w:t>
+      </w:r>
+      <w:r>
+        <w:noBreakHyphen/>
+      </w:r>
+      <w:r>
+        <w:rPr>
+          <w:noProof/>
+        </w:rPr>
+        <w:t>5</w:t>
+      </w:r>
+      <w:r>
+        <w:t>)</w:t>
+      </w:r>
+      <w:r>
+        <w:rPr>
+          <w:rFonts w:eastAsiaTheme="minorEastAsia"/>
+        </w:rPr>
+        <w:fldChar w:fldCharType="end"/>
+      </w:r>
+      <w:r>
+        <w:rPr>
+          <w:rFonts w:eastAsiaTheme="minorEastAsia"/>
+        </w:rPr>
+        <w:t>.</w:t>
+      </w:r>
     </w:p>
     <w:sectPr>
       <w:footerReference w:type="default" r:id="rId12"/>
@@ -18073,11 +18494,11 @@
     <w:rsid w:val="00060BA0"/>
     <w:rsid w:val="0008305F"/>
     <w:rsid w:val="000D37EC"/>
-    <w:rsid w:val="000E0144"/>
     <w:rsid w:val="0011173C"/>
     <w:rsid w:val="00190792"/>
     <w:rsid w:val="00416596"/>
     <w:rsid w:val="006C57DB"/>
+    <w:rsid w:val="00874E85"/>
     <w:rsid w:val="00A70DBC"/>
     <w:rsid w:val="00AD0FCF"/>
     <w:rsid w:val="00B151FB"/>

</xml_diff>